<commit_message>
Improve understandability. Add more annotation of videos. No added scope
</commit_message>
<xml_diff>
--- a/Frontend_ExamReadingList.docx
+++ b/Frontend_ExamReadingList.docx
@@ -419,18 +419,571 @@
       </w:r>
       <w:r>
         <w:rPr>
-          <w:sz w:val="36"/>
-          <w:szCs w:val="36"/>
+          <w:i/>
+          <w:sz w:val="28"/>
+          <w:lang w:val="en-US"/>
+        </w:rPr>
+        <w:t xml:space="preserve">   - XML-like language mixing JS and React component markup, not XML as it's not following XML rules, </w:t>
+      </w:r>
+      <w:r>
+        <w:rPr>
+          <w:i/>
+          <w:sz w:val="28"/>
+          <w:lang w:val="en-US"/>
+        </w:rPr>
+        <w:t>nor HTML structure rules either.</w:t>
+      </w:r>
+      <w:r>
+        <w:rPr>
+          <w:i/>
+          <w:sz w:val="28"/>
+          <w:lang w:val="en-US"/>
+        </w:rPr>
+        <w:br/>
+      </w:r>
+      <w:r>
+        <w:rPr>
+          <w:i/>
+          <w:sz w:val="28"/>
+          <w:lang w:val="en-US"/>
+        </w:rPr>
+        <w:t xml:space="preserve">   - One syntax example: What is </w:t>
+      </w:r>
+      <w:r>
+        <w:rPr>
+          <w:i/>
+          <w:sz w:val="28"/>
+          <w:lang w:val="en-US"/>
+        </w:rPr>
+        <w:t>the following?</w:t>
+      </w:r>
+      <w:r>
+        <w:rPr>
+          <w:i/>
+          <w:sz w:val="28"/>
+          <w:lang w:val="en-US"/>
+        </w:rPr>
+        <w:br/>
+      </w:r>
+      <w:r>
+        <w:rPr>
+          <w:i/>
+          <w:sz w:val="28"/>
+          <w:lang w:val="en-US"/>
+        </w:rPr>
+        <w:t xml:space="preserve">            var a =123; </w:t>
+      </w:r>
+      <w:r>
+        <w:rPr>
+          <w:i/>
+          <w:sz w:val="28"/>
+          <w:lang w:val="en-US"/>
+        </w:rPr>
+        <w:br/>
+      </w:r>
+      <w:r>
+        <w:rPr>
+          <w:i/>
+          <w:sz w:val="28"/>
+          <w:lang w:val="en-US"/>
+        </w:rPr>
+        <w:t xml:space="preserve">            &lt;</w:t>
+      </w:r>
+      <w:r>
+        <w:rPr>
+          <w:i/>
+          <w:sz w:val="28"/>
+          <w:lang w:val="en-US"/>
+        </w:rPr>
+        <w:t>X</w:t>
+      </w:r>
+      <w:r>
+        <w:rPr>
+          <w:i/>
+          <w:sz w:val="28"/>
+          <w:lang w:val="en-US"/>
+        </w:rPr>
+        <w:t>yz abc={{a}}  /&gt;   // first go to JS mode</w:t>
+      </w:r>
+      <w:r>
+        <w:rPr>
+          <w:i/>
+          <w:sz w:val="28"/>
+          <w:lang w:val="en-US"/>
+        </w:rPr>
+        <w:t xml:space="preserve"> with</w:t>
+      </w:r>
+      <w:r>
+        <w:rPr>
+          <w:i/>
+          <w:sz w:val="28"/>
+          <w:lang w:val="en-US"/>
+        </w:rPr>
+        <w:t xml:space="preserve"> {  }, then create an object </w:t>
+      </w:r>
+      <w:r>
+        <w:rPr>
+          <w:i/>
+          <w:sz w:val="28"/>
+          <w:lang w:val="en-US"/>
+        </w:rPr>
+        <w:t>{a}, (</w:t>
+      </w:r>
+      <w:r>
+        <w:rPr>
+          <w:i/>
+          <w:sz w:val="28"/>
+          <w:lang w:val="en-US"/>
+        </w:rPr>
+        <w:t>thus same as ={</w:t>
+      </w:r>
+      <w:r>
+        <w:rPr>
+          <w:i/>
+          <w:sz w:val="28"/>
+          <w:lang w:val="en-US"/>
+        </w:rPr>
+        <w:t>{a:a}</w:t>
+      </w:r>
+      <w:r>
+        <w:rPr>
+          <w:i/>
+          <w:sz w:val="28"/>
+          <w:lang w:val="en-US"/>
+        </w:rPr>
+        <w:t>}</w:t>
+      </w:r>
+      <w:r>
+        <w:rPr>
+          <w:i/>
+          <w:sz w:val="28"/>
+          <w:lang w:val="en-US"/>
+        </w:rPr>
+        <w:t>)</w:t>
+      </w:r>
+      <w:r>
+        <w:rPr>
+          <w:i/>
+          <w:sz w:val="28"/>
+          <w:lang w:val="en-US"/>
+        </w:rPr>
+        <w:br/>
+      </w:r>
+      <w:r>
+        <w:rPr>
+          <w:i/>
+          <w:sz w:val="28"/>
+          <w:lang w:val="en-US"/>
+        </w:rPr>
+        <w:t xml:space="preserve">   - React components with </w:t>
+      </w:r>
+      <w:r>
+        <w:rPr>
+          <w:b/>
+          <w:i/>
+          <w:sz w:val="28"/>
+          <w:lang w:val="en-US"/>
+        </w:rPr>
+        <w:t>C</w:t>
+      </w:r>
+      <w:r>
+        <w:rPr>
+          <w:i/>
+          <w:sz w:val="28"/>
+          <w:lang w:val="en-US"/>
+        </w:rPr>
+        <w:t>apital</w:t>
+      </w:r>
+      <w:r>
+        <w:rPr>
+          <w:i/>
+          <w:sz w:val="28"/>
+          <w:lang w:val="en-US"/>
+        </w:rPr>
+        <w:t>First</w:t>
+      </w:r>
+      <w:r>
+        <w:rPr>
+          <w:i/>
+          <w:sz w:val="28"/>
+          <w:lang w:val="en-US"/>
+        </w:rPr>
+        <w:t>L</w:t>
+      </w:r>
+      <w:r>
+        <w:rPr>
+          <w:i/>
+          <w:sz w:val="28"/>
+          <w:lang w:val="en-US"/>
+        </w:rPr>
+        <w:t xml:space="preserve">etter, HTML </w:t>
+      </w:r>
+      <w:r>
+        <w:rPr>
+          <w:i/>
+          <w:sz w:val="28"/>
+          <w:lang w:val="en-US"/>
+        </w:rPr>
+        <w:t xml:space="preserve">elements/attributes </w:t>
+      </w:r>
+      <w:r>
+        <w:rPr>
+          <w:i/>
+          <w:sz w:val="28"/>
+          <w:lang w:val="en-US"/>
+        </w:rPr>
+        <w:t>with small letter</w:t>
+      </w:r>
+      <w:r>
+        <w:rPr>
+          <w:i/>
+          <w:sz w:val="28"/>
+          <w:lang w:val="en-US"/>
+        </w:rPr>
+        <w:br/>
+      </w:r>
+      <w:r>
+        <w:rPr>
+          <w:i/>
+          <w:sz w:val="28"/>
+          <w:lang w:val="en-US"/>
+        </w:rPr>
+        <w:t xml:space="preserve">   - </w:t>
+      </w:r>
+      <w:r>
+        <w:rPr>
+          <w:b/>
+          <w:bCs/>
+          <w:i/>
+          <w:sz w:val="28"/>
+          <w:lang w:val="en-US"/>
+        </w:rPr>
+        <w:t>cl</w:t>
+      </w:r>
+      <w:r>
+        <w:rPr>
+          <w:b/>
+          <w:bCs/>
+          <w:i/>
+          <w:sz w:val="28"/>
+          <w:lang w:val="en-US"/>
+        </w:rPr>
+        <w:t>ass</w:t>
+      </w:r>
+      <w:r>
+        <w:rPr>
+          <w:b/>
+          <w:bCs/>
+          <w:i/>
+          <w:sz w:val="28"/>
+          <w:lang w:val="en-US"/>
+        </w:rPr>
+        <w:t>Name</w:t>
+      </w:r>
+      <w:r>
+        <w:rPr>
+          <w:b/>
+          <w:bCs/>
+          <w:i/>
+          <w:sz w:val="28"/>
+          <w:lang w:val="en-US"/>
+        </w:rPr>
+        <w:t>(</w:t>
+      </w:r>
+      <w:r>
+        <w:rPr>
+          <w:b/>
+          <w:bCs/>
+          <w:i/>
+          <w:sz w:val="28"/>
+          <w:lang w:val="en-US"/>
+        </w:rPr>
+        <w:t>s</w:t>
+      </w:r>
+      <w:r>
+        <w:rPr>
+          <w:b/>
+          <w:bCs/>
+          <w:i/>
+          <w:sz w:val="28"/>
+          <w:lang w:val="en-US"/>
+        </w:rPr>
+        <w:t>)</w:t>
+      </w:r>
+      <w:r>
+        <w:rPr>
+          <w:i/>
+          <w:sz w:val="28"/>
+          <w:lang w:val="en-US"/>
+        </w:rPr>
+        <w:t xml:space="preserve"> attribute or so</w:t>
+      </w:r>
+      <w:r>
+        <w:rPr>
+          <w:i/>
+          <w:sz w:val="28"/>
+          <w:lang w:val="en-US"/>
+        </w:rPr>
+        <w:t xml:space="preserve"> (</w:t>
+      </w:r>
+      <w:r>
+        <w:rPr>
+          <w:i/>
+          <w:sz w:val="28"/>
+          <w:lang w:val="en-US"/>
+        </w:rPr>
+        <w:t xml:space="preserve">in </w:t>
+      </w:r>
+      <w:r>
+        <w:rPr>
+          <w:i/>
+          <w:sz w:val="28"/>
+          <w:lang w:val="en-US"/>
+        </w:rPr>
+        <w:t>React</w:t>
+      </w:r>
+      <w:r>
+        <w:rPr>
+          <w:i/>
+          <w:sz w:val="28"/>
+          <w:lang w:val="en-US"/>
+        </w:rPr>
+        <w:t xml:space="preserve">, </w:t>
+      </w:r>
+      <w:r>
+        <w:rPr>
+          <w:i/>
+          <w:sz w:val="28"/>
+          <w:lang w:val="en-US"/>
+        </w:rPr>
+        <w:t>react</w:t>
+      </w:r>
+      <w:r>
+        <w:rPr>
+          <w:i/>
+          <w:sz w:val="28"/>
+          <w:lang w:val="en-US"/>
+        </w:rPr>
+        <w:t>-rendered</w:t>
+      </w:r>
+      <w:r>
+        <w:rPr>
+          <w:i/>
+          <w:sz w:val="28"/>
+          <w:lang w:val="en-US"/>
+        </w:rPr>
+        <w:t>)</w:t>
+      </w:r>
+      <w:r>
+        <w:rPr>
+          <w:i/>
+          <w:sz w:val="28"/>
+          <w:lang w:val="en-US"/>
+        </w:rPr>
+        <w:t xml:space="preserve">  </w:t>
+      </w:r>
+      <w:r>
+        <w:rPr>
+          <w:i/>
+          <w:sz w:val="28"/>
+          <w:lang w:val="en-US"/>
+        </w:rPr>
+        <w:t>vs.</w:t>
+      </w:r>
+      <w:r>
+        <w:rPr>
+          <w:i/>
+          <w:sz w:val="28"/>
           <w:lang w:val="en-US"/>
         </w:rPr>
         <w:t xml:space="preserve"> </w:t>
+      </w:r>
+      <w:r>
+        <w:rPr>
+          <w:i/>
+          <w:sz w:val="28"/>
+          <w:lang w:val="en-US"/>
+        </w:rPr>
+        <w:t xml:space="preserve">  </w:t>
+      </w:r>
+      <w:r>
+        <w:rPr>
+          <w:b/>
+          <w:bCs/>
+          <w:i/>
+          <w:sz w:val="28"/>
+          <w:lang w:val="en-US"/>
+        </w:rPr>
+        <w:t>class</w:t>
+      </w:r>
+      <w:r>
+        <w:rPr>
+          <w:i/>
+          <w:sz w:val="28"/>
+          <w:lang w:val="en-US"/>
+        </w:rPr>
+        <w:t xml:space="preserve"> attribute</w:t>
+      </w:r>
+      <w:r>
+        <w:rPr>
+          <w:i/>
+          <w:sz w:val="28"/>
+          <w:lang w:val="en-US"/>
+        </w:rPr>
+        <w:t xml:space="preserve"> (HTML</w:t>
+      </w:r>
+      <w:r>
+        <w:rPr>
+          <w:i/>
+          <w:sz w:val="28"/>
+          <w:lang w:val="en-US"/>
+        </w:rPr>
+        <w:t xml:space="preserve">, </w:t>
+      </w:r>
+      <w:r>
+        <w:rPr>
+          <w:i/>
+          <w:sz w:val="28"/>
+          <w:lang w:val="en-US"/>
+        </w:rPr>
+        <w:t xml:space="preserve">already </w:t>
+      </w:r>
+      <w:r>
+        <w:rPr>
+          <w:i/>
+          <w:sz w:val="28"/>
+          <w:lang w:val="en-US"/>
+        </w:rPr>
+        <w:t>ready</w:t>
+      </w:r>
+      <w:r>
+        <w:rPr>
+          <w:i/>
+          <w:sz w:val="28"/>
+          <w:lang w:val="en-US"/>
+        </w:rPr>
+        <w:t xml:space="preserve"> html. </w:t>
+      </w:r>
+      <w:r>
+        <w:rPr>
+          <w:i/>
+          <w:sz w:val="28"/>
+          <w:lang w:val="en-US"/>
+        </w:rPr>
+        <w:t>Thus,</w:t>
+      </w:r>
+      <w:r>
+        <w:rPr>
+          <w:i/>
+          <w:sz w:val="28"/>
+          <w:lang w:val="en-US"/>
+        </w:rPr>
+        <w:t xml:space="preserve"> being able to mix JSX and ready html, </w:t>
+      </w:r>
+      <w:r>
+        <w:rPr>
+          <w:i/>
+          <w:color w:val="D9D9D9" w:themeColor="background1" w:themeShade="D9"/>
+          <w:sz w:val="28"/>
+          <w:lang w:val="en-US"/>
+        </w:rPr>
+        <w:t>only if unavoidable</w:t>
+      </w:r>
+      <w:r>
+        <w:rPr>
+          <w:i/>
+          <w:sz w:val="28"/>
+          <w:lang w:val="en-US"/>
+        </w:rPr>
+        <w:t>)</w:t>
+      </w:r>
+      <w:r>
+        <w:rPr>
+          <w:i/>
+          <w:sz w:val="28"/>
+          <w:lang w:val="en-US"/>
+        </w:rPr>
+        <w:br/>
+        <w:t xml:space="preserve">   </w:t>
+      </w:r>
+      <w:r>
+        <w:rPr>
+          <w:i/>
+          <w:sz w:val="28"/>
+          <w:lang w:val="en-US"/>
+        </w:rPr>
+        <w:t xml:space="preserve">- when returning JSX, wrap it inside (  ) ((((Or make sure to start JSX from same line as </w:t>
+      </w:r>
+      <w:r>
+        <w:rPr>
+          <w:i/>
+          <w:sz w:val="28"/>
+          <w:lang w:val="en-US"/>
+        </w:rPr>
+        <w:t xml:space="preserve">the </w:t>
+      </w:r>
+      <w:r>
+        <w:rPr>
+          <w:i/>
+          <w:sz w:val="28"/>
+          <w:lang w:val="en-US"/>
+        </w:rPr>
+        <w:t xml:space="preserve">return keyword)))  </w:t>
+      </w:r>
+      <w:r>
+        <w:rPr>
+          <w:i/>
+          <w:sz w:val="28"/>
+          <w:lang w:val="en-US"/>
+        </w:rPr>
+        <w:br/>
+      </w:r>
+      <w:r>
+        <w:rPr>
+          <w:sz w:val="12"/>
+        </w:rPr>
+        <w:t>(((</w:t>
+      </w:r>
+      <w:r>
+        <w:rPr>
+          <w:sz w:val="12"/>
+        </w:rPr>
+        <w:t xml:space="preserve">A </w:t>
+      </w:r>
+      <w:proofErr w:type="spellStart"/>
+      <w:r>
+        <w:rPr>
+          <w:sz w:val="12"/>
+        </w:rPr>
+        <w:t>bit</w:t>
+      </w:r>
+      <w:proofErr w:type="spellEnd"/>
+      <w:r>
+        <w:rPr>
+          <w:sz w:val="12"/>
+        </w:rPr>
+        <w:t xml:space="preserve"> </w:t>
+      </w:r>
+      <w:proofErr w:type="spellStart"/>
+      <w:r>
+        <w:rPr>
+          <w:sz w:val="12"/>
+        </w:rPr>
+        <w:t>advanced</w:t>
+      </w:r>
+      <w:proofErr w:type="spellEnd"/>
+      <w:r>
+        <w:rPr>
+          <w:sz w:val="12"/>
+        </w:rPr>
+        <w:t xml:space="preserve"> video </w:t>
       </w:r>
       <w:hyperlink r:id="rId5" w:history="1">
         <w:r>
           <w:rPr>
             <w:rStyle w:val="Hyperlink"/>
             <w:i/>
-            <w:sz w:val="24"/>
+            <w:sz w:val="12"/>
             <w:szCs w:val="24"/>
             <w:lang w:val="en-US"/>
           </w:rPr>
@@ -440,7 +993,7 @@
       <w:r>
         <w:rPr>
           <w:i/>
-          <w:sz w:val="28"/>
+          <w:sz w:val="16"/>
           <w:lang w:val="en-US"/>
         </w:rPr>
         <w:t xml:space="preserve"> (from 1:07 to </w:t>
@@ -449,7 +1002,7 @@
         <w:rPr>
           <w:b/>
           <w:i/>
-          <w:sz w:val="28"/>
+          <w:sz w:val="16"/>
           <w:lang w:val="en-US"/>
         </w:rPr>
         <w:t>14:27</w:t>
@@ -457,538 +1010,18 @@
       <w:r>
         <w:rPr>
           <w:i/>
-          <w:sz w:val="28"/>
+          <w:sz w:val="16"/>
           <w:lang w:val="en-US"/>
         </w:rPr>
         <w:t>)</w:t>
       </w:r>
       <w:r>
         <w:rPr>
-          <w:sz w:val="28"/>
-          <w:lang w:val="en-US"/>
-        </w:rPr>
-        <w:br/>
-      </w:r>
-      <w:r>
-        <w:rPr>
-          <w:i/>
-          <w:sz w:val="28"/>
-          <w:lang w:val="en-US"/>
-        </w:rPr>
-        <w:t xml:space="preserve">   - XML-like language mixing JS and React component markup, not XML as it's not following XML rules, </w:t>
-      </w:r>
-      <w:r>
-        <w:rPr>
-          <w:i/>
-          <w:sz w:val="28"/>
-          <w:lang w:val="en-US"/>
-        </w:rPr>
-        <w:t>nor HTML structure rules either.</w:t>
-      </w:r>
-      <w:r>
-        <w:rPr>
-          <w:i/>
-          <w:sz w:val="28"/>
-          <w:lang w:val="en-US"/>
-        </w:rPr>
-        <w:br/>
-      </w:r>
-      <w:r>
-        <w:rPr>
-          <w:i/>
-          <w:sz w:val="28"/>
-          <w:lang w:val="en-US"/>
-        </w:rPr>
-        <w:t xml:space="preserve">   - One syntax example: What is </w:t>
-      </w:r>
-      <w:r>
-        <w:rPr>
-          <w:i/>
-          <w:sz w:val="28"/>
-          <w:lang w:val="en-US"/>
-        </w:rPr>
-        <w:t>the following?</w:t>
-      </w:r>
-      <w:r>
-        <w:rPr>
-          <w:i/>
-          <w:sz w:val="28"/>
-          <w:lang w:val="en-US"/>
-        </w:rPr>
-        <w:br/>
-      </w:r>
-      <w:r>
-        <w:rPr>
-          <w:i/>
-          <w:sz w:val="28"/>
-          <w:lang w:val="en-US"/>
-        </w:rPr>
-        <w:t xml:space="preserve">            var a =123; </w:t>
-      </w:r>
-      <w:r>
-        <w:rPr>
-          <w:i/>
-          <w:sz w:val="28"/>
-          <w:lang w:val="en-US"/>
-        </w:rPr>
-        <w:br/>
-      </w:r>
-      <w:r>
-        <w:rPr>
-          <w:i/>
-          <w:sz w:val="28"/>
-          <w:lang w:val="en-US"/>
-        </w:rPr>
-        <w:t xml:space="preserve">            &lt;</w:t>
-      </w:r>
-      <w:r>
-        <w:rPr>
-          <w:i/>
-          <w:sz w:val="28"/>
-          <w:lang w:val="en-US"/>
-        </w:rPr>
-        <w:t>X</w:t>
-      </w:r>
-      <w:r>
-        <w:rPr>
-          <w:i/>
-          <w:sz w:val="28"/>
-          <w:lang w:val="en-US"/>
-        </w:rPr>
-        <w:t>yz abc={{a}}  /&gt;   // first go to JS mode</w:t>
-      </w:r>
-      <w:r>
-        <w:rPr>
-          <w:i/>
-          <w:sz w:val="28"/>
-          <w:lang w:val="en-US"/>
-        </w:rPr>
-        <w:t xml:space="preserve"> with</w:t>
-      </w:r>
-      <w:r>
-        <w:rPr>
-          <w:i/>
-          <w:sz w:val="28"/>
-          <w:lang w:val="en-US"/>
-        </w:rPr>
-        <w:t xml:space="preserve"> {  }, then create an object </w:t>
-      </w:r>
-      <w:r>
-        <w:rPr>
-          <w:i/>
-          <w:sz w:val="28"/>
-          <w:lang w:val="en-US"/>
-        </w:rPr>
-        <w:t>{a}, (</w:t>
-      </w:r>
-      <w:r>
-        <w:rPr>
-          <w:i/>
-          <w:sz w:val="28"/>
-          <w:lang w:val="en-US"/>
-        </w:rPr>
-        <w:t>thus same as ={</w:t>
-      </w:r>
-      <w:r>
-        <w:rPr>
-          <w:i/>
-          <w:sz w:val="28"/>
-          <w:lang w:val="en-US"/>
-        </w:rPr>
-        <w:t>{a:a}</w:t>
-      </w:r>
-      <w:r>
-        <w:rPr>
-          <w:i/>
-          <w:sz w:val="28"/>
-          <w:lang w:val="en-US"/>
-        </w:rPr>
-        <w:t>}</w:t>
-      </w:r>
-      <w:r>
-        <w:rPr>
-          <w:i/>
-          <w:sz w:val="28"/>
-          <w:lang w:val="en-US"/>
-        </w:rPr>
-        <w:t>)</w:t>
-      </w:r>
-      <w:r>
-        <w:rPr>
-          <w:i/>
-          <w:sz w:val="28"/>
-          <w:lang w:val="en-US"/>
-        </w:rPr>
-        <w:br/>
-      </w:r>
-      <w:r>
-        <w:rPr>
-          <w:i/>
-          <w:sz w:val="28"/>
-          <w:lang w:val="en-US"/>
-        </w:rPr>
-        <w:t xml:space="preserve">   - React components with </w:t>
-      </w:r>
-      <w:r>
-        <w:rPr>
-          <w:b/>
-          <w:i/>
-          <w:sz w:val="28"/>
-          <w:lang w:val="en-US"/>
-        </w:rPr>
-        <w:t>C</w:t>
-      </w:r>
-      <w:r>
-        <w:rPr>
-          <w:i/>
-          <w:sz w:val="28"/>
-          <w:lang w:val="en-US"/>
-        </w:rPr>
-        <w:t>apital</w:t>
-      </w:r>
-      <w:r>
-        <w:rPr>
-          <w:i/>
-          <w:sz w:val="28"/>
-          <w:lang w:val="en-US"/>
-        </w:rPr>
-        <w:t>First</w:t>
-      </w:r>
-      <w:r>
-        <w:rPr>
-          <w:i/>
-          <w:sz w:val="28"/>
-          <w:lang w:val="en-US"/>
-        </w:rPr>
-        <w:t>L</w:t>
-      </w:r>
-      <w:r>
-        <w:rPr>
-          <w:i/>
-          <w:sz w:val="28"/>
-          <w:lang w:val="en-US"/>
-        </w:rPr>
-        <w:t xml:space="preserve">etter, HTML </w:t>
-      </w:r>
-      <w:r>
-        <w:rPr>
-          <w:i/>
-          <w:sz w:val="28"/>
-          <w:lang w:val="en-US"/>
-        </w:rPr>
-        <w:t xml:space="preserve">elements/attributes </w:t>
-      </w:r>
-      <w:r>
-        <w:rPr>
-          <w:i/>
-          <w:sz w:val="28"/>
-          <w:lang w:val="en-US"/>
-        </w:rPr>
-        <w:t>with small letter</w:t>
-      </w:r>
-      <w:r>
-        <w:rPr>
-          <w:i/>
-          <w:sz w:val="28"/>
-          <w:lang w:val="en-US"/>
-        </w:rPr>
-        <w:br/>
-      </w:r>
-      <w:r>
-        <w:rPr>
-          <w:i/>
-          <w:sz w:val="28"/>
-          <w:lang w:val="en-US"/>
-        </w:rPr>
-        <w:t xml:space="preserve">   - </w:t>
-      </w:r>
-      <w:r>
-        <w:rPr>
-          <w:b/>
-          <w:bCs/>
-          <w:i/>
-          <w:sz w:val="28"/>
-          <w:lang w:val="en-US"/>
-        </w:rPr>
-        <w:t>cl</w:t>
-      </w:r>
-      <w:r>
-        <w:rPr>
-          <w:b/>
-          <w:bCs/>
-          <w:i/>
-          <w:sz w:val="28"/>
-          <w:lang w:val="en-US"/>
-        </w:rPr>
-        <w:t>ass</w:t>
-      </w:r>
-      <w:r>
-        <w:rPr>
-          <w:b/>
-          <w:bCs/>
-          <w:i/>
-          <w:sz w:val="28"/>
-          <w:lang w:val="en-US"/>
-        </w:rPr>
-        <w:t>Name</w:t>
-      </w:r>
-      <w:r>
-        <w:rPr>
-          <w:b/>
-          <w:bCs/>
-          <w:i/>
-          <w:sz w:val="28"/>
-          <w:lang w:val="en-US"/>
-        </w:rPr>
-        <w:t>(</w:t>
-      </w:r>
-      <w:r>
-        <w:rPr>
-          <w:b/>
-          <w:bCs/>
-          <w:i/>
-          <w:sz w:val="28"/>
-          <w:lang w:val="en-US"/>
-        </w:rPr>
-        <w:t>s</w:t>
-      </w:r>
-      <w:r>
-        <w:rPr>
-          <w:b/>
-          <w:bCs/>
-          <w:i/>
-          <w:sz w:val="28"/>
-          <w:lang w:val="en-US"/>
-        </w:rPr>
-        <w:t>)</w:t>
-      </w:r>
-      <w:r>
-        <w:rPr>
-          <w:i/>
-          <w:sz w:val="28"/>
-          <w:lang w:val="en-US"/>
-        </w:rPr>
-        <w:t xml:space="preserve"> attribute or so</w:t>
-      </w:r>
-      <w:r>
-        <w:rPr>
-          <w:i/>
-          <w:sz w:val="28"/>
-          <w:lang w:val="en-US"/>
-        </w:rPr>
-        <w:t xml:space="preserve"> (</w:t>
-      </w:r>
-      <w:r>
-        <w:rPr>
-          <w:i/>
-          <w:sz w:val="28"/>
-          <w:lang w:val="en-US"/>
-        </w:rPr>
-        <w:t xml:space="preserve">in </w:t>
-      </w:r>
-      <w:r>
-        <w:rPr>
-          <w:i/>
-          <w:sz w:val="28"/>
-          <w:lang w:val="en-US"/>
-        </w:rPr>
-        <w:t>React</w:t>
-      </w:r>
-      <w:r>
-        <w:rPr>
-          <w:i/>
-          <w:sz w:val="28"/>
-          <w:lang w:val="en-US"/>
-        </w:rPr>
-        <w:t xml:space="preserve">, </w:t>
-      </w:r>
-      <w:r>
-        <w:rPr>
-          <w:i/>
-          <w:sz w:val="28"/>
-          <w:lang w:val="en-US"/>
-        </w:rPr>
-        <w:t>react</w:t>
-      </w:r>
-      <w:r>
-        <w:rPr>
-          <w:i/>
-          <w:sz w:val="28"/>
-          <w:lang w:val="en-US"/>
-        </w:rPr>
-        <w:t>-rendered</w:t>
-      </w:r>
-      <w:r>
-        <w:rPr>
-          <w:i/>
-          <w:sz w:val="28"/>
-          <w:lang w:val="en-US"/>
-        </w:rPr>
-        <w:t>)</w:t>
-      </w:r>
-      <w:r>
-        <w:rPr>
-          <w:i/>
-          <w:sz w:val="28"/>
-          <w:lang w:val="en-US"/>
-        </w:rPr>
-        <w:t xml:space="preserve">  </w:t>
-      </w:r>
-      <w:r>
-        <w:rPr>
-          <w:i/>
-          <w:sz w:val="28"/>
-          <w:lang w:val="en-US"/>
-        </w:rPr>
-        <w:t>vs.</w:t>
-      </w:r>
-      <w:r>
-        <w:rPr>
-          <w:i/>
-          <w:sz w:val="28"/>
-          <w:lang w:val="en-US"/>
-        </w:rPr>
-        <w:t xml:space="preserve"> </w:t>
-      </w:r>
-      <w:r>
-        <w:rPr>
-          <w:i/>
-          <w:sz w:val="28"/>
-          <w:lang w:val="en-US"/>
-        </w:rPr>
-        <w:t xml:space="preserve">  </w:t>
-      </w:r>
-      <w:r>
-        <w:rPr>
-          <w:b/>
-          <w:bCs/>
-          <w:i/>
-          <w:sz w:val="28"/>
-          <w:lang w:val="en-US"/>
-        </w:rPr>
-        <w:t>class</w:t>
-      </w:r>
-      <w:r>
-        <w:rPr>
-          <w:i/>
-          <w:sz w:val="28"/>
-          <w:lang w:val="en-US"/>
-        </w:rPr>
-        <w:t xml:space="preserve"> attribute</w:t>
-      </w:r>
-      <w:r>
-        <w:rPr>
-          <w:i/>
-          <w:sz w:val="28"/>
-          <w:lang w:val="en-US"/>
-        </w:rPr>
-        <w:t xml:space="preserve"> (HTML</w:t>
-      </w:r>
-      <w:r>
-        <w:rPr>
-          <w:i/>
-          <w:sz w:val="28"/>
-          <w:lang w:val="en-US"/>
-        </w:rPr>
-        <w:t xml:space="preserve">, </w:t>
-      </w:r>
-      <w:r>
-        <w:rPr>
-          <w:i/>
-          <w:sz w:val="28"/>
-          <w:lang w:val="en-US"/>
-        </w:rPr>
-        <w:t xml:space="preserve">already </w:t>
-      </w:r>
-      <w:r>
-        <w:rPr>
-          <w:i/>
-          <w:sz w:val="28"/>
-          <w:lang w:val="en-US"/>
-        </w:rPr>
-        <w:t>ready</w:t>
-      </w:r>
-      <w:r>
-        <w:rPr>
-          <w:i/>
-          <w:sz w:val="28"/>
-          <w:lang w:val="en-US"/>
-        </w:rPr>
-        <w:t xml:space="preserve"> html. </w:t>
-      </w:r>
-      <w:r>
-        <w:rPr>
-          <w:i/>
-          <w:sz w:val="28"/>
-          <w:lang w:val="en-US"/>
-        </w:rPr>
-        <w:t>Thus,</w:t>
-      </w:r>
-      <w:r>
-        <w:rPr>
-          <w:i/>
-          <w:sz w:val="28"/>
-          <w:lang w:val="en-US"/>
-        </w:rPr>
-        <w:t xml:space="preserve"> being able to mix JSX and ready html, </w:t>
-      </w:r>
-      <w:r>
-        <w:rPr>
-          <w:i/>
-          <w:color w:val="D9D9D9" w:themeColor="background1" w:themeShade="D9"/>
-          <w:sz w:val="28"/>
-          <w:lang w:val="en-US"/>
-        </w:rPr>
-        <w:t>only if unavoidable</w:t>
-      </w:r>
-      <w:r>
-        <w:rPr>
-          <w:i/>
-          <w:sz w:val="28"/>
-          <w:lang w:val="en-US"/>
-        </w:rPr>
-        <w:t>)</w:t>
-      </w:r>
-      <w:r>
-        <w:rPr>
-          <w:i/>
-          <w:sz w:val="28"/>
-          <w:lang w:val="en-US"/>
-        </w:rPr>
-        <w:br/>
-        <w:t xml:space="preserve">   </w:t>
-      </w:r>
-      <w:r>
-        <w:rPr>
-          <w:i/>
-          <w:sz w:val="28"/>
-          <w:lang w:val="en-US"/>
-        </w:rPr>
-        <w:t xml:space="preserve">- when returning JSX, wrap it inside (  ) ((((Or make sure to start JSX from same line as </w:t>
-      </w:r>
-      <w:r>
-        <w:rPr>
-          <w:i/>
-          <w:sz w:val="28"/>
-          <w:lang w:val="en-US"/>
-        </w:rPr>
-        <w:t xml:space="preserve">the </w:t>
-      </w:r>
-      <w:r>
-        <w:rPr>
-          <w:i/>
-          <w:sz w:val="28"/>
-          <w:lang w:val="en-US"/>
-        </w:rPr>
-        <w:t xml:space="preserve">return keyword)))  </w:t>
-      </w:r>
-      <w:r>
-        <w:rPr>
-          <w:i/>
-          <w:sz w:val="28"/>
-          <w:lang w:val="en-US"/>
-        </w:rPr>
-        <w:br/>
+          <w:i/>
+          <w:sz w:val="16"/>
+          <w:lang w:val="en-US"/>
+        </w:rPr>
+        <w:t xml:space="preserve"> )))</w:t>
       </w:r>
     </w:p>
     <w:p>
@@ -1074,7 +1107,7 @@
             <w:szCs w:val="24"/>
             <w:lang w:val="en-US"/>
           </w:rPr>
-          <w:t>https://youtu.be/mxK8b99iJTg?t=40</w:t>
+          <w:t>https://youtu.be/mxK8b99iJTg?t=150</w:t>
         </w:r>
       </w:hyperlink>
       <w:r>
@@ -1083,25 +1116,266 @@
           <w:sz w:val="28"/>
           <w:lang w:val="en-US"/>
         </w:rPr>
-        <w:t xml:space="preserve">    // Just forget the pre-release react installation, no need for "npm i ..."</w:t>
-      </w:r>
-    </w:p>
-    <w:p>
-      <w:pPr>
-        <w:spacing w:after="120" w:line="240" w:lineRule="auto"/>
-        <w:rPr>
-          <w:i/>
-          <w:sz w:val="28"/>
-          <w:lang w:val="en-US"/>
-        </w:rPr>
-      </w:pPr>
-      <w:r>
-        <w:rPr>
-          <w:i/>
-          <w:sz w:val="28"/>
-          <w:lang w:val="en-US"/>
-        </w:rPr>
-        <w:t>- from 00:40 to 19:50, 19 mins      // Simple output and input UI with react hooks. (No AJAX/persistence here)</w:t>
+        <w:t xml:space="preserve"> //</w:t>
+      </w:r>
+      <w:r>
+        <w:rPr>
+          <w:i/>
+          <w:sz w:val="28"/>
+          <w:u w:val="single"/>
+          <w:lang w:val="en-US"/>
+        </w:rPr>
+        <w:t>S</w:t>
+      </w:r>
+      <w:r>
+        <w:rPr>
+          <w:i/>
+          <w:sz w:val="28"/>
+          <w:u w:val="single"/>
+          <w:lang w:val="en-US"/>
+        </w:rPr>
+        <w:t>k</w:t>
+      </w:r>
+      <w:r>
+        <w:rPr>
+          <w:i/>
+          <w:sz w:val="28"/>
+          <w:u w:val="single"/>
+          <w:lang w:val="en-US"/>
+        </w:rPr>
+        <w:t>ip</w:t>
+      </w:r>
+      <w:r>
+        <w:rPr>
+          <w:i/>
+          <w:sz w:val="28"/>
+          <w:lang w:val="en-US"/>
+        </w:rPr>
+        <w:t xml:space="preserve"> pre-release react installation</w:t>
+      </w:r>
+      <w:r>
+        <w:rPr>
+          <w:i/>
+          <w:sz w:val="28"/>
+          <w:lang w:val="en-US"/>
+        </w:rPr>
+        <w:t>!</w:t>
+      </w:r>
+      <w:r>
+        <w:rPr>
+          <w:i/>
+          <w:sz w:val="28"/>
+          <w:lang w:val="en-US"/>
+        </w:rPr>
+        <w:t xml:space="preserve"> no need</w:t>
+      </w:r>
+      <w:r>
+        <w:rPr>
+          <w:i/>
+          <w:sz w:val="28"/>
+          <w:lang w:val="en-US"/>
+        </w:rPr>
+        <w:t xml:space="preserve"> for:</w:t>
+      </w:r>
+      <w:r>
+        <w:rPr>
+          <w:i/>
+          <w:sz w:val="28"/>
+          <w:lang w:val="en-US"/>
+        </w:rPr>
+        <w:t xml:space="preserve"> "</w:t>
+      </w:r>
+      <w:proofErr w:type="spellStart"/>
+      <w:r>
+        <w:rPr>
+          <w:i/>
+          <w:sz w:val="28"/>
+          <w:lang w:val="en-US"/>
+        </w:rPr>
+        <w:t>npm</w:t>
+      </w:r>
+      <w:proofErr w:type="spellEnd"/>
+      <w:r>
+        <w:rPr>
+          <w:i/>
+          <w:sz w:val="28"/>
+          <w:lang w:val="en-US"/>
+        </w:rPr>
+        <w:t xml:space="preserve"> </w:t>
+      </w:r>
+      <w:proofErr w:type="spellStart"/>
+      <w:r>
+        <w:rPr>
+          <w:i/>
+          <w:sz w:val="28"/>
+          <w:lang w:val="en-US"/>
+        </w:rPr>
+        <w:t>i</w:t>
+      </w:r>
+      <w:proofErr w:type="spellEnd"/>
+      <w:r>
+        <w:rPr>
+          <w:i/>
+          <w:sz w:val="28"/>
+          <w:lang w:val="en-US"/>
+        </w:rPr>
+        <w:t xml:space="preserve"> ..."</w:t>
+      </w:r>
+    </w:p>
+    <w:p>
+      <w:pPr>
+        <w:spacing w:after="120" w:line="240" w:lineRule="auto"/>
+        <w:rPr>
+          <w:i/>
+          <w:sz w:val="28"/>
+          <w:lang w:val="en-US"/>
+        </w:rPr>
+      </w:pPr>
+      <w:r>
+        <w:rPr>
+          <w:i/>
+          <w:sz w:val="28"/>
+          <w:lang w:val="en-US"/>
+        </w:rPr>
+        <w:t>- from 0</w:t>
+      </w:r>
+      <w:r>
+        <w:rPr>
+          <w:i/>
+          <w:sz w:val="28"/>
+          <w:lang w:val="en-US"/>
+        </w:rPr>
+        <w:t>2</w:t>
+      </w:r>
+      <w:r>
+        <w:rPr>
+          <w:i/>
+          <w:sz w:val="28"/>
+          <w:lang w:val="en-US"/>
+        </w:rPr>
+        <w:t>:</w:t>
+      </w:r>
+      <w:r>
+        <w:rPr>
+          <w:i/>
+          <w:sz w:val="28"/>
+          <w:lang w:val="en-US"/>
+        </w:rPr>
+        <w:t>3</w:t>
+      </w:r>
+      <w:r>
+        <w:rPr>
+          <w:i/>
+          <w:sz w:val="28"/>
+          <w:lang w:val="en-US"/>
+        </w:rPr>
+        <w:t>0 to 19:50, 1</w:t>
+      </w:r>
+      <w:r>
+        <w:rPr>
+          <w:i/>
+          <w:sz w:val="28"/>
+          <w:lang w:val="en-US"/>
+        </w:rPr>
+        <w:t>8</w:t>
+      </w:r>
+      <w:r>
+        <w:rPr>
+          <w:i/>
+          <w:sz w:val="28"/>
+          <w:lang w:val="en-US"/>
+        </w:rPr>
+        <w:t xml:space="preserve"> mins   // Simple output and input UI with react hooks. (No AJAX/persistence here)</w:t>
+      </w:r>
+      <w:r>
+        <w:rPr>
+          <w:i/>
+          <w:sz w:val="28"/>
+          <w:lang w:val="en-US"/>
+        </w:rPr>
+        <w:t xml:space="preserve"> Pay attention to: 1. only arrow func</w:t>
+      </w:r>
+      <w:r>
+        <w:rPr>
+          <w:i/>
+          <w:sz w:val="28"/>
+          <w:lang w:val="en-US"/>
+        </w:rPr>
+        <w:t>tion</w:t>
+      </w:r>
+      <w:r>
+        <w:rPr>
+          <w:i/>
+          <w:sz w:val="28"/>
+          <w:lang w:val="en-US"/>
+        </w:rPr>
+        <w:t>s</w:t>
+      </w:r>
+      <w:r>
+        <w:rPr>
+          <w:i/>
+          <w:sz w:val="28"/>
+          <w:lang w:val="en-US"/>
+        </w:rPr>
+        <w:t xml:space="preserve"> used!</w:t>
+      </w:r>
+      <w:r>
+        <w:rPr>
+          <w:i/>
+          <w:sz w:val="28"/>
+          <w:lang w:val="en-US"/>
+        </w:rPr>
+        <w:t xml:space="preserve"> </w:t>
+      </w:r>
+      <w:r>
+        <w:rPr>
+          <w:i/>
+          <w:sz w:val="28"/>
+          <w:lang w:val="en-US"/>
+        </w:rPr>
+        <w:t xml:space="preserve"> </w:t>
+      </w:r>
+      <w:r>
+        <w:rPr>
+          <w:i/>
+          <w:sz w:val="28"/>
+          <w:lang w:val="en-US"/>
+        </w:rPr>
+        <w:t xml:space="preserve">2. </w:t>
+      </w:r>
+      <w:r>
+        <w:rPr>
+          <w:i/>
+          <w:sz w:val="28"/>
+          <w:lang w:val="en-US"/>
+        </w:rPr>
+        <w:t xml:space="preserve">function definitions vs. </w:t>
+      </w:r>
+      <w:proofErr w:type="spellStart"/>
+      <w:r>
+        <w:rPr>
+          <w:i/>
+          <w:sz w:val="28"/>
+          <w:lang w:val="en-US"/>
+        </w:rPr>
+        <w:t>func</w:t>
+      </w:r>
+      <w:proofErr w:type="spellEnd"/>
+      <w:r>
+        <w:rPr>
+          <w:i/>
+          <w:sz w:val="28"/>
+          <w:lang w:val="en-US"/>
+        </w:rPr>
+        <w:t xml:space="preserve"> calls! (function definitions / ready function objects passed, not calls)</w:t>
+      </w:r>
+      <w:r>
+        <w:rPr>
+          <w:i/>
+          <w:sz w:val="28"/>
+          <w:lang w:val="en-US"/>
+        </w:rPr>
+        <w:t xml:space="preserve"> 3. set state function is created automatically, 4. React dev tools used to study component state</w:t>
       </w:r>
     </w:p>
     <w:p>
@@ -1132,6 +1406,15 @@
           </w:rPr>
           <w:t>https://reactjs.org/docs/hooks-intro.html</w:t>
         </w:r>
+        <w:r>
+          <w:rPr>
+            <w:rStyle w:val="Hyperlink"/>
+            <w:i/>
+            <w:sz w:val="28"/>
+            <w:lang w:val="en-US"/>
+          </w:rPr>
+          <w:t>)</w:t>
+        </w:r>
       </w:hyperlink>
       <w:r>
         <w:rPr>
@@ -1139,7 +1422,31 @@
           <w:sz w:val="28"/>
           <w:lang w:val="en-US"/>
         </w:rPr>
-        <w:t>))</w:t>
+        <w:t>)</w:t>
+      </w:r>
+      <w:r>
+        <w:rPr>
+          <w:i/>
+          <w:sz w:val="28"/>
+          <w:lang w:val="en-US"/>
+        </w:rPr>
+        <w:t xml:space="preserve">  </w:t>
+      </w:r>
+      <w:r>
+        <w:rPr>
+          <w:i/>
+          <w:sz w:val="28"/>
+          <w:lang w:val="en-US"/>
+        </w:rPr>
+        <w:t>Above</w:t>
+      </w:r>
+      <w:r>
+        <w:rPr>
+          <w:i/>
+          <w:sz w:val="28"/>
+          <w:lang w:val="en-US"/>
+        </w:rPr>
+        <w:t xml:space="preserve"> also Mother passing to Children data and </w:t>
       </w:r>
     </w:p>
     <w:p>
@@ -1173,6 +1480,62 @@
         </w:rPr>
         <w:t xml:space="preserve">   </w:t>
       </w:r>
+      <w:r>
+        <w:rPr>
+          <w:i/>
+          <w:sz w:val="24"/>
+          <w:szCs w:val="24"/>
+          <w:lang w:val="en-US"/>
+        </w:rPr>
+        <w:t xml:space="preserve">     </w:t>
+      </w:r>
+      <w:r>
+        <w:rPr>
+          <w:i/>
+          <w:sz w:val="28"/>
+          <w:szCs w:val="24"/>
+          <w:lang w:val="en-US"/>
+        </w:rPr>
+        <w:t>event-handler function objects</w:t>
+      </w:r>
+      <w:r>
+        <w:rPr>
+          <w:i/>
+          <w:sz w:val="28"/>
+          <w:szCs w:val="24"/>
+          <w:lang w:val="en-US"/>
+        </w:rPr>
+        <w:t>,</w:t>
+      </w:r>
+      <w:r>
+        <w:rPr>
+          <w:i/>
+          <w:sz w:val="28"/>
+          <w:szCs w:val="24"/>
+          <w:lang w:val="en-US"/>
+        </w:rPr>
+        <w:t xml:space="preserve"> in </w:t>
+      </w:r>
+      <w:proofErr w:type="spellStart"/>
+      <w:r>
+        <w:rPr>
+          <w:i/>
+          <w:sz w:val="28"/>
+          <w:szCs w:val="24"/>
+          <w:lang w:val="en-US"/>
+        </w:rPr>
+        <w:t>Childrens</w:t>
+      </w:r>
+      <w:proofErr w:type="spellEnd"/>
+      <w:r>
+        <w:rPr>
+          <w:i/>
+          <w:sz w:val="28"/>
+          <w:szCs w:val="24"/>
+          <w:lang w:val="en-US"/>
+        </w:rPr>
+        <w:t>' props</w:t>
+      </w:r>
     </w:p>
     <w:p>
       <w:pPr>
@@ -1207,7 +1570,100 @@
           <w:sz w:val="28"/>
           <w:lang w:val="en-US"/>
         </w:rPr>
-        <w:t>- Here anything with class/constructor you can just follow, and only fully understand the hooks version of the same.</w:t>
+        <w:t xml:space="preserve">- Here anything with class/constructor you can just follow, only fully understand the hooks version of </w:t>
+      </w:r>
+      <w:r>
+        <w:rPr>
+          <w:i/>
+          <w:sz w:val="28"/>
+          <w:lang w:val="en-US"/>
+        </w:rPr>
+        <w:t xml:space="preserve">the </w:t>
+      </w:r>
+      <w:r>
+        <w:rPr>
+          <w:i/>
+          <w:sz w:val="28"/>
+          <w:lang w:val="en-US"/>
+        </w:rPr>
+        <w:t>same.</w:t>
+      </w:r>
+      <w:r>
+        <w:rPr>
+          <w:i/>
+          <w:sz w:val="28"/>
+          <w:lang w:val="en-US"/>
+        </w:rPr>
+        <w:t xml:space="preserve"> </w:t>
+      </w:r>
+      <w:r>
+        <w:rPr>
+          <w:i/>
+          <w:sz w:val="28"/>
+          <w:lang w:val="en-US"/>
+        </w:rPr>
+        <w:t xml:space="preserve">What 4 things happen with this: </w:t>
+      </w:r>
+      <w:r>
+        <w:rPr>
+          <w:b/>
+          <w:sz w:val="28"/>
+          <w:lang w:val="en-US"/>
+        </w:rPr>
+        <w:t>const [</w:t>
+      </w:r>
+      <w:proofErr w:type="spellStart"/>
+      <w:proofErr w:type="gramStart"/>
+      <w:r>
+        <w:rPr>
+          <w:b/>
+          <w:sz w:val="28"/>
+          <w:lang w:val="en-US"/>
+        </w:rPr>
+        <w:t>age,setAge</w:t>
+      </w:r>
+      <w:proofErr w:type="spellEnd"/>
+      <w:proofErr w:type="gramEnd"/>
+      <w:r>
+        <w:rPr>
+          <w:b/>
+          <w:sz w:val="28"/>
+          <w:lang w:val="en-US"/>
+        </w:rPr>
+        <w:t>]=</w:t>
+      </w:r>
+      <w:proofErr w:type="spellStart"/>
+      <w:r>
+        <w:rPr>
+          <w:b/>
+          <w:sz w:val="28"/>
+          <w:lang w:val="en-US"/>
+        </w:rPr>
+        <w:t>useState</w:t>
+      </w:r>
+      <w:proofErr w:type="spellEnd"/>
+      <w:r>
+        <w:rPr>
+          <w:b/>
+          <w:sz w:val="28"/>
+          <w:lang w:val="en-US"/>
+        </w:rPr>
+        <w:t>(7);</w:t>
+      </w:r>
+      <w:r>
+        <w:rPr>
+          <w:sz w:val="28"/>
+          <w:lang w:val="en-US"/>
+        </w:rPr>
+        <w:t xml:space="preserve"> </w:t>
+      </w:r>
+      <w:r>
+        <w:rPr>
+          <w:i/>
+          <w:sz w:val="28"/>
+          <w:lang w:val="en-US"/>
+        </w:rPr>
+        <w:t>?</w:t>
       </w:r>
     </w:p>
     <w:p>
@@ -1338,6 +1794,42 @@
         </w:rPr>
         <w:t xml:space="preserve"> mins, but going fast. Pause and read code!</w:t>
       </w:r>
+      <w:r>
+        <w:rPr>
+          <w:i/>
+          <w:sz w:val="28"/>
+          <w:lang w:val="en-US"/>
+        </w:rPr>
+        <w:t xml:space="preserve">       state/props created/changed =&gt; </w:t>
+      </w:r>
+      <w:proofErr w:type="spellStart"/>
+      <w:proofErr w:type="gramStart"/>
+      <w:r>
+        <w:rPr>
+          <w:i/>
+          <w:sz w:val="28"/>
+          <w:lang w:val="en-US"/>
+        </w:rPr>
+        <w:t>useEffect</w:t>
+      </w:r>
+      <w:proofErr w:type="spellEnd"/>
+      <w:r>
+        <w:rPr>
+          <w:i/>
+          <w:sz w:val="28"/>
+          <w:lang w:val="en-US"/>
+        </w:rPr>
+        <w:t>( )</w:t>
+      </w:r>
+      <w:proofErr w:type="gramEnd"/>
+      <w:r>
+        <w:rPr>
+          <w:i/>
+          <w:sz w:val="28"/>
+          <w:lang w:val="en-US"/>
+        </w:rPr>
+        <w:t xml:space="preserve"> fires!</w:t>
+      </w:r>
     </w:p>
     <w:p>
       <w:pPr>
@@ -1370,6 +1862,63 @@
         </w:rPr>
         <w:t xml:space="preserve"> </w:t>
       </w:r>
+      <w:r>
+        <w:rPr>
+          <w:i/>
+          <w:sz w:val="24"/>
+          <w:szCs w:val="24"/>
+          <w:lang w:val="en-US"/>
+        </w:rPr>
+        <w:t xml:space="preserve">             </w:t>
+      </w:r>
+      <w:r>
+        <w:rPr>
+          <w:i/>
+          <w:sz w:val="24"/>
+          <w:szCs w:val="24"/>
+          <w:lang w:val="en-US"/>
+        </w:rPr>
+        <w:t xml:space="preserve">post cleanup with function that </w:t>
+      </w:r>
+      <w:proofErr w:type="spellStart"/>
+      <w:r>
+        <w:rPr>
+          <w:i/>
+          <w:sz w:val="24"/>
+          <w:szCs w:val="24"/>
+          <w:lang w:val="en-US"/>
+        </w:rPr>
+        <w:t>useEffect</w:t>
+      </w:r>
+      <w:proofErr w:type="spellEnd"/>
+      <w:r>
+        <w:rPr>
+          <w:i/>
+          <w:sz w:val="24"/>
+          <w:szCs w:val="24"/>
+          <w:lang w:val="en-US"/>
+        </w:rPr>
+        <w:t xml:space="preserve"> </w:t>
+      </w:r>
+      <w:r>
+        <w:rPr>
+          <w:i/>
+          <w:sz w:val="24"/>
+          <w:szCs w:val="24"/>
+          <w:u w:val="single"/>
+          <w:lang w:val="en-US"/>
+        </w:rPr>
+        <w:t>returns</w:t>
+      </w:r>
+      <w:r>
+        <w:rPr>
+          <w:i/>
+          <w:sz w:val="24"/>
+          <w:szCs w:val="24"/>
+          <w:lang w:val="en-US"/>
+        </w:rPr>
+        <w:t>!</w:t>
+      </w:r>
     </w:p>
     <w:p>
       <w:pPr>
@@ -1783,7 +2332,49 @@
             <w:szCs w:val="24"/>
             <w:lang w:val="en-US"/>
           </w:rPr>
-          <w:t>https://www.youtube.com/watch?v=lhMKvyLRWo0</w:t>
+          <w:t>https://www.youtube.com/wa</w:t>
+        </w:r>
+        <w:bookmarkStart w:id="0" w:name="_GoBack"/>
+        <w:bookmarkEnd w:id="0"/>
+        <w:r>
+          <w:rPr>
+            <w:rStyle w:val="Hyperlink"/>
+            <w:i/>
+            <w:sz w:val="24"/>
+            <w:szCs w:val="24"/>
+            <w:lang w:val="en-US"/>
+          </w:rPr>
+          <w:t>t</w:t>
+        </w:r>
+        <w:r>
+          <w:rPr>
+            <w:rStyle w:val="Hyperlink"/>
+            <w:i/>
+            <w:sz w:val="24"/>
+            <w:szCs w:val="24"/>
+            <w:lang w:val="en-US"/>
+          </w:rPr>
+          <w:t>c</w:t>
+        </w:r>
+        <w:r>
+          <w:rPr>
+            <w:rStyle w:val="Hyperlink"/>
+            <w:i/>
+            <w:sz w:val="24"/>
+            <w:szCs w:val="24"/>
+            <w:lang w:val="en-US"/>
+          </w:rPr>
+          <w:t>h</w:t>
+        </w:r>
+        <w:r>
+          <w:rPr>
+            <w:rStyle w:val="Hyperlink"/>
+            <w:i/>
+            <w:sz w:val="24"/>
+            <w:szCs w:val="24"/>
+            <w:lang w:val="en-US"/>
+          </w:rPr>
+          <w:t>?v=lhMKvyLRWo0</w:t>
         </w:r>
       </w:hyperlink>
       <w:r>
@@ -2719,11 +3310,10 @@
       <w:pPr>
         <w:spacing w:after="120" w:line="240" w:lineRule="auto"/>
         <w:rPr>
-          <w:b/>
-          <w:bCs/>
-          <w:iCs/>
-          <w:sz w:val="36"/>
-          <w:szCs w:val="36"/>
+          <w:rStyle w:val="Hyperlink"/>
+          <w:i/>
+          <w:sz w:val="24"/>
+          <w:szCs w:val="24"/>
           <w:lang w:val="en-US"/>
         </w:rPr>
       </w:pPr>
@@ -2742,6 +3332,106 @@
     </w:p>
     <w:p>
       <w:pPr>
+        <w:rPr>
+          <w:rStyle w:val="Hyperlink"/>
+          <w:i/>
+          <w:sz w:val="24"/>
+          <w:szCs w:val="24"/>
+          <w:lang w:val="en-US"/>
+        </w:rPr>
+      </w:pPr>
+      <w:r>
+        <w:rPr>
+          <w:rStyle w:val="Hyperlink"/>
+          <w:i/>
+          <w:sz w:val="24"/>
+          <w:szCs w:val="24"/>
+          <w:lang w:val="en-US"/>
+        </w:rPr>
+        <w:br w:type="page"/>
+      </w:r>
+    </w:p>
+    <w:p>
+      <w:pPr>
+        <w:spacing w:after="120" w:line="240" w:lineRule="auto"/>
+        <w:rPr>
+          <w:b/>
+          <w:bCs/>
+          <w:i/>
+          <w:color w:val="FF0000"/>
+          <w:sz w:val="28"/>
+          <w:lang w:val="en-US"/>
+        </w:rPr>
+      </w:pPr>
+      <w:r>
+        <w:rPr>
+          <w:b/>
+          <w:bCs/>
+          <w:i/>
+          <w:color w:val="FF0000"/>
+          <w:sz w:val="28"/>
+          <w:lang w:val="en-US"/>
+        </w:rPr>
+        <w:lastRenderedPageBreak/>
+        <w:t>NOT TO EXAM THIS TIME FROM THIS ON</w:t>
+      </w:r>
+    </w:p>
+    <w:p>
+      <w:pPr>
+        <w:spacing w:after="120" w:line="240" w:lineRule="auto"/>
+        <w:rPr>
+          <w:i/>
+          <w:sz w:val="28"/>
+          <w:lang w:val="en-US"/>
+        </w:rPr>
+      </w:pPr>
+      <w:r>
+        <w:rPr>
+          <w:i/>
+          <w:sz w:val="28"/>
+          <w:lang w:val="en-US"/>
+        </w:rPr>
+        <w:t>=================================</w:t>
+      </w:r>
+    </w:p>
+    <w:p>
+      <w:pPr>
+        <w:rPr>
+          <w:b/>
+          <w:bCs/>
+          <w:i/>
+          <w:color w:val="FF0000"/>
+          <w:sz w:val="28"/>
+          <w:lang w:val="en-US"/>
+        </w:rPr>
+      </w:pPr>
+      <w:r>
+        <w:rPr>
+          <w:b/>
+          <w:bCs/>
+          <w:i/>
+          <w:color w:val="FF0000"/>
+          <w:sz w:val="28"/>
+          <w:lang w:val="en-US"/>
+        </w:rPr>
+        <w:br w:type="page"/>
+      </w:r>
+    </w:p>
+    <w:p>
+      <w:pPr>
+        <w:spacing w:after="120" w:line="240" w:lineRule="auto"/>
+        <w:rPr>
+          <w:b/>
+          <w:bCs/>
+          <w:iCs/>
+          <w:sz w:val="36"/>
+          <w:szCs w:val="36"/>
+          <w:lang w:val="en-US"/>
+        </w:rPr>
+      </w:pPr>
+    </w:p>
+    <w:p>
+      <w:pPr>
         <w:pStyle w:val="ListParagraph"/>
         <w:numPr>
           <w:ilvl w:val="0"/>
@@ -2824,8 +3514,6 @@
         </w:rPr>
         <w:t xml:space="preserve"> example Frontend project</w:t>
       </w:r>
-      <w:bookmarkStart w:id="0" w:name="_GoBack"/>
-      <w:bookmarkEnd w:id="0"/>
     </w:p>
     <w:p>
       <w:pPr>
@@ -2907,11 +3595,9 @@
         <w:rPr>
           <w:b/>
           <w:bCs/>
-          <w:iCs/>
-          <w:strike/>
-          <w:color w:val="F2F2F2" w:themeColor="background1" w:themeShade="F2"/>
-          <w:sz w:val="36"/>
-          <w:szCs w:val="36"/>
+          <w:i/>
+          <w:color w:val="FF0000"/>
+          <w:sz w:val="28"/>
           <w:lang w:val="en-US"/>
         </w:rPr>
       </w:pPr>
@@ -2932,6 +3618,7 @@
     </w:p>
     <w:p>
       <w:pPr>
+        <w:spacing w:after="120" w:line="240" w:lineRule="auto"/>
         <w:rPr>
           <w:b/>
           <w:bCs/>
@@ -2950,84 +3637,6 @@
           <w:sz w:val="28"/>
           <w:lang w:val="en-US"/>
         </w:rPr>
-        <w:br w:type="page"/>
-      </w:r>
-      <w:r>
-        <w:rPr>
-          <w:b/>
-          <w:bCs/>
-          <w:i/>
-          <w:color w:val="FF0000"/>
-          <w:sz w:val="28"/>
-          <w:lang w:val="en-US"/>
-        </w:rPr>
-        <w:lastRenderedPageBreak/>
-        <w:t>NOT TO EXAM THIS TIME FROM THIS ON</w:t>
-      </w:r>
-    </w:p>
-    <w:p>
-      <w:pPr>
-        <w:spacing w:after="120" w:line="240" w:lineRule="auto"/>
-        <w:rPr>
-          <w:i/>
-          <w:sz w:val="28"/>
-          <w:lang w:val="en-US"/>
-        </w:rPr>
-      </w:pPr>
-      <w:r>
-        <w:rPr>
-          <w:i/>
-          <w:sz w:val="28"/>
-          <w:lang w:val="en-US"/>
-        </w:rPr>
-        <w:t>=================================</w:t>
-      </w:r>
-    </w:p>
-    <w:p>
-      <w:pPr>
-        <w:rPr>
-          <w:b/>
-          <w:bCs/>
-          <w:i/>
-          <w:color w:val="FF0000"/>
-          <w:sz w:val="28"/>
-          <w:lang w:val="en-US"/>
-        </w:rPr>
-      </w:pPr>
-      <w:r>
-        <w:rPr>
-          <w:b/>
-          <w:bCs/>
-          <w:i/>
-          <w:color w:val="FF0000"/>
-          <w:sz w:val="28"/>
-          <w:lang w:val="en-US"/>
-        </w:rPr>
-        <w:br w:type="page"/>
-      </w:r>
-    </w:p>
-    <w:p>
-      <w:pPr>
-        <w:spacing w:after="120" w:line="240" w:lineRule="auto"/>
-        <w:rPr>
-          <w:b/>
-          <w:bCs/>
-          <w:i/>
-          <w:color w:val="FF0000"/>
-          <w:sz w:val="28"/>
-          <w:lang w:val="en-US"/>
-        </w:rPr>
-      </w:pPr>
-      <w:r>
-        <w:rPr>
-          <w:b/>
-          <w:bCs/>
-          <w:i/>
-          <w:color w:val="FF0000"/>
-          <w:sz w:val="28"/>
-          <w:lang w:val="en-US"/>
-        </w:rPr>
-        <w:lastRenderedPageBreak/>
         <w:t>NOT TO EXAM THIS TIME</w:t>
       </w:r>
       <w:r>

</xml_diff>

<commit_message>
Frontend exam reading list replaced with PowerPoint version FrontendStuff_ForExam
</commit_message>
<xml_diff>
--- a/Frontend_ExamReadingList.docx
+++ b/Frontend_ExamReadingList.docx
@@ -190,6 +190,7 @@
         </w:numPr>
         <w:spacing w:after="120" w:line="240" w:lineRule="auto"/>
         <w:rPr>
+          <w:color w:val="00B050"/>
           <w:sz w:val="36"/>
           <w:szCs w:val="36"/>
           <w:lang w:val="en-US"/>
@@ -198,6 +199,7 @@
       <w:r>
         <w:rPr>
           <w:b/>
+          <w:color w:val="00B050"/>
           <w:sz w:val="36"/>
           <w:szCs w:val="36"/>
           <w:lang w:val="en-US"/>
@@ -206,6 +208,7 @@
       </w:r>
       <w:r>
         <w:rPr>
+          <w:color w:val="00B050"/>
           <w:sz w:val="36"/>
           <w:szCs w:val="36"/>
           <w:lang w:val="en-US"/>
@@ -214,6 +217,7 @@
       </w:r>
       <w:r>
         <w:rPr>
+          <w:color w:val="00B050"/>
           <w:sz w:val="36"/>
           <w:szCs w:val="36"/>
           <w:lang w:val="en-US"/>
@@ -222,6 +226,7 @@
       </w:r>
       <w:r>
         <w:rPr>
+          <w:color w:val="00B050"/>
           <w:sz w:val="36"/>
           <w:szCs w:val="36"/>
           <w:lang w:val="en-US"/>
@@ -230,6 +235,7 @@
       </w:r>
       <w:r>
         <w:rPr>
+          <w:color w:val="00B050"/>
           <w:sz w:val="36"/>
           <w:szCs w:val="36"/>
           <w:lang w:val="en-US"/>
@@ -238,6 +244,7 @@
       </w:r>
       <w:r>
         <w:rPr>
+          <w:color w:val="00B050"/>
           <w:sz w:val="36"/>
           <w:szCs w:val="36"/>
           <w:lang w:val="en-US"/>
@@ -254,12 +261,14 @@
         </w:numPr>
         <w:spacing w:after="120" w:line="240" w:lineRule="auto"/>
         <w:rPr>
-          <w:sz w:val="28"/>
-          <w:lang w:val="en-US"/>
-        </w:rPr>
-      </w:pPr>
-      <w:r>
-        <w:rPr>
+          <w:color w:val="00B050"/>
+          <w:sz w:val="28"/>
+          <w:lang w:val="en-US"/>
+        </w:rPr>
+      </w:pPr>
+      <w:r>
+        <w:rPr>
+          <w:color w:val="00B050"/>
           <w:sz w:val="28"/>
           <w:lang w:val="en-US"/>
         </w:rPr>
@@ -275,12 +284,14 @@
         </w:numPr>
         <w:spacing w:after="120" w:line="240" w:lineRule="auto"/>
         <w:rPr>
-          <w:sz w:val="28"/>
-          <w:lang w:val="en-US"/>
-        </w:rPr>
-      </w:pPr>
-      <w:r>
-        <w:rPr>
+          <w:color w:val="00B050"/>
+          <w:sz w:val="28"/>
+          <w:lang w:val="en-US"/>
+        </w:rPr>
+      </w:pPr>
+      <w:r>
+        <w:rPr>
+          <w:color w:val="00B050"/>
           <w:sz w:val="28"/>
           <w:lang w:val="en-US"/>
         </w:rPr>
@@ -288,6 +299,7 @@
       </w:r>
       <w:r>
         <w:rPr>
+          <w:color w:val="00B050"/>
           <w:sz w:val="28"/>
           <w:lang w:val="en-US"/>
         </w:rPr>
@@ -295,6 +307,7 @@
       </w:r>
       <w:r>
         <w:rPr>
+          <w:color w:val="00B050"/>
           <w:sz w:val="28"/>
           <w:lang w:val="en-US"/>
         </w:rPr>
@@ -302,6 +315,7 @@
       </w:r>
       <w:r>
         <w:rPr>
+          <w:color w:val="00B050"/>
           <w:sz w:val="28"/>
           <w:lang w:val="en-US"/>
         </w:rPr>
@@ -309,6 +323,7 @@
       </w:r>
       <w:r>
         <w:rPr>
+          <w:color w:val="00B050"/>
           <w:sz w:val="28"/>
           <w:lang w:val="en-US"/>
         </w:rPr>
@@ -316,6 +331,7 @@
       </w:r>
       <w:r>
         <w:rPr>
+          <w:color w:val="00B050"/>
           <w:sz w:val="28"/>
           <w:lang w:val="en-US"/>
         </w:rPr>
@@ -323,6 +339,7 @@
       </w:r>
       <w:r>
         <w:rPr>
+          <w:color w:val="00B050"/>
           <w:sz w:val="28"/>
           <w:lang w:val="en-US"/>
         </w:rPr>
@@ -330,6 +347,7 @@
       </w:r>
       <w:r>
         <w:rPr>
+          <w:color w:val="00B050"/>
           <w:sz w:val="28"/>
           <w:lang w:val="en-US"/>
         </w:rPr>
@@ -337,6 +355,7 @@
       </w:r>
       <w:r>
         <w:rPr>
+          <w:color w:val="00B050"/>
           <w:sz w:val="28"/>
           <w:lang w:val="en-US"/>
         </w:rPr>
@@ -344,6 +363,7 @@
       </w:r>
       <w:r>
         <w:rPr>
+          <w:color w:val="00B050"/>
           <w:sz w:val="28"/>
           <w:lang w:val="en-US"/>
         </w:rPr>
@@ -351,6 +371,7 @@
       </w:r>
       <w:r>
         <w:rPr>
+          <w:color w:val="00B050"/>
           <w:sz w:val="28"/>
           <w:lang w:val="en-US"/>
         </w:rPr>
@@ -366,12 +387,14 @@
         </w:numPr>
         <w:spacing w:after="120" w:line="240" w:lineRule="auto"/>
         <w:rPr>
-          <w:sz w:val="28"/>
-          <w:lang w:val="en-US"/>
-        </w:rPr>
-      </w:pPr>
-      <w:r>
-        <w:rPr>
+          <w:color w:val="00B050"/>
+          <w:sz w:val="28"/>
+          <w:lang w:val="en-US"/>
+        </w:rPr>
+      </w:pPr>
+      <w:r>
+        <w:rPr>
+          <w:color w:val="00B050"/>
           <w:sz w:val="28"/>
           <w:lang w:val="en-US"/>
         </w:rPr>
@@ -379,18 +402,11 @@
       </w:r>
       <w:r>
         <w:rPr>
-          <w:sz w:val="28"/>
-          <w:lang w:val="en-US"/>
-        </w:rPr>
-        <w:t xml:space="preserve">         </w:t>
-      </w:r>
-      <w:r>
-        <w:rPr>
-          <w:color w:val="D9D9D9" w:themeColor="background1" w:themeShade="D9"/>
-          <w:sz w:val="28"/>
-          <w:lang w:val="en-US"/>
-        </w:rPr>
-        <w:t>(with or without Redux)</w:t>
+          <w:color w:val="00B050"/>
+          <w:sz w:val="28"/>
+          <w:lang w:val="en-US"/>
+        </w:rPr>
+        <w:t xml:space="preserve">         (with or without Redux)</w:t>
       </w:r>
     </w:p>
     <w:p>
@@ -403,13 +419,15 @@
         <w:spacing w:after="120" w:line="240" w:lineRule="auto"/>
         <w:rPr>
           <w:i/>
-          <w:sz w:val="28"/>
-          <w:lang w:val="en-US"/>
-        </w:rPr>
-      </w:pPr>
-      <w:r>
-        <w:rPr>
-          <w:b/>
+          <w:color w:val="00B050"/>
+          <w:sz w:val="28"/>
+          <w:lang w:val="en-US"/>
+        </w:rPr>
+      </w:pPr>
+      <w:r>
+        <w:rPr>
+          <w:b/>
+          <w:color w:val="00B050"/>
           <w:sz w:val="36"/>
           <w:szCs w:val="36"/>
           <w:lang w:val="en-US"/>
@@ -418,6 +436,7 @@
       </w:r>
       <w:r>
         <w:rPr>
+          <w:color w:val="00B050"/>
           <w:sz w:val="36"/>
           <w:szCs w:val="36"/>
           <w:lang w:val="en-US"/>
@@ -427,6 +446,7 @@
       <w:r>
         <w:rPr>
           <w:i/>
+          <w:color w:val="00B050"/>
           <w:sz w:val="28"/>
           <w:lang w:val="en-US"/>
         </w:rPr>
@@ -435,6 +455,7 @@
       <w:r>
         <w:rPr>
           <w:i/>
+          <w:color w:val="00B050"/>
           <w:sz w:val="28"/>
           <w:lang w:val="en-US"/>
         </w:rPr>
@@ -443,6 +464,7 @@
       <w:r>
         <w:rPr>
           <w:i/>
+          <w:color w:val="00B050"/>
           <w:sz w:val="28"/>
           <w:lang w:val="en-US"/>
         </w:rPr>
@@ -451,6 +473,7 @@
       <w:r>
         <w:rPr>
           <w:i/>
+          <w:color w:val="00B050"/>
           <w:sz w:val="28"/>
           <w:lang w:val="en-US"/>
         </w:rPr>
@@ -459,6 +482,7 @@
       <w:r>
         <w:rPr>
           <w:i/>
+          <w:color w:val="00B050"/>
           <w:sz w:val="28"/>
           <w:lang w:val="en-US"/>
         </w:rPr>
@@ -467,6 +491,7 @@
       <w:r>
         <w:rPr>
           <w:i/>
+          <w:color w:val="00B050"/>
           <w:sz w:val="28"/>
           <w:lang w:val="en-US"/>
         </w:rPr>
@@ -475,6 +500,7 @@
       <w:r>
         <w:rPr>
           <w:i/>
+          <w:color w:val="00B050"/>
           <w:sz w:val="28"/>
           <w:lang w:val="en-US"/>
         </w:rPr>
@@ -483,6 +509,7 @@
       <w:r>
         <w:rPr>
           <w:i/>
+          <w:color w:val="00B050"/>
           <w:sz w:val="28"/>
           <w:lang w:val="en-US"/>
         </w:rPr>
@@ -491,6 +518,7 @@
       <w:r>
         <w:rPr>
           <w:i/>
+          <w:color w:val="00B050"/>
           <w:sz w:val="28"/>
           <w:lang w:val="en-US"/>
         </w:rPr>
@@ -499,6 +527,7 @@
       <w:r>
         <w:rPr>
           <w:i/>
+          <w:color w:val="00B050"/>
           <w:sz w:val="28"/>
           <w:lang w:val="en-US"/>
         </w:rPr>
@@ -507,6 +536,7 @@
       <w:r>
         <w:rPr>
           <w:i/>
+          <w:color w:val="00B050"/>
           <w:sz w:val="28"/>
           <w:lang w:val="en-US"/>
         </w:rPr>
@@ -515,6 +545,7 @@
       <w:r>
         <w:rPr>
           <w:i/>
+          <w:color w:val="00B050"/>
           <w:sz w:val="28"/>
           <w:lang w:val="en-US"/>
         </w:rPr>
@@ -523,6 +554,7 @@
       <w:r>
         <w:rPr>
           <w:i/>
+          <w:color w:val="00B050"/>
           <w:sz w:val="28"/>
           <w:lang w:val="en-US"/>
         </w:rPr>
@@ -531,6 +563,7 @@
       <w:r>
         <w:rPr>
           <w:i/>
+          <w:color w:val="00B050"/>
           <w:sz w:val="28"/>
           <w:lang w:val="en-US"/>
         </w:rPr>
@@ -539,6 +572,7 @@
       <w:r>
         <w:rPr>
           <w:i/>
+          <w:color w:val="00B050"/>
           <w:sz w:val="28"/>
           <w:lang w:val="en-US"/>
         </w:rPr>
@@ -547,6 +581,7 @@
       <w:r>
         <w:rPr>
           <w:i/>
+          <w:color w:val="00B050"/>
           <w:sz w:val="28"/>
           <w:lang w:val="en-US"/>
         </w:rPr>
@@ -555,6 +590,7 @@
       <w:r>
         <w:rPr>
           <w:i/>
+          <w:color w:val="00B050"/>
           <w:sz w:val="28"/>
           <w:lang w:val="en-US"/>
         </w:rPr>
@@ -563,6 +599,7 @@
       <w:r>
         <w:rPr>
           <w:i/>
+          <w:color w:val="00B050"/>
           <w:sz w:val="28"/>
           <w:lang w:val="en-US"/>
         </w:rPr>
@@ -571,6 +608,7 @@
       <w:r>
         <w:rPr>
           <w:i/>
+          <w:color w:val="00B050"/>
           <w:sz w:val="28"/>
           <w:lang w:val="en-US"/>
         </w:rPr>
@@ -579,6 +617,7 @@
       <w:r>
         <w:rPr>
           <w:i/>
+          <w:color w:val="00B050"/>
           <w:sz w:val="28"/>
           <w:lang w:val="en-US"/>
         </w:rPr>
@@ -588,6 +627,7 @@
         <w:rPr>
           <w:b/>
           <w:i/>
+          <w:color w:val="00B050"/>
           <w:sz w:val="28"/>
           <w:lang w:val="en-US"/>
         </w:rPr>
@@ -596,6 +636,7 @@
       <w:r>
         <w:rPr>
           <w:i/>
+          <w:color w:val="00B050"/>
           <w:sz w:val="28"/>
           <w:lang w:val="en-US"/>
         </w:rPr>
@@ -604,6 +645,7 @@
       <w:r>
         <w:rPr>
           <w:i/>
+          <w:color w:val="00B050"/>
           <w:sz w:val="28"/>
           <w:lang w:val="en-US"/>
         </w:rPr>
@@ -612,6 +654,7 @@
       <w:r>
         <w:rPr>
           <w:i/>
+          <w:color w:val="00B050"/>
           <w:sz w:val="28"/>
           <w:lang w:val="en-US"/>
         </w:rPr>
@@ -620,6 +663,7 @@
       <w:r>
         <w:rPr>
           <w:i/>
+          <w:color w:val="00B050"/>
           <w:sz w:val="28"/>
           <w:lang w:val="en-US"/>
         </w:rPr>
@@ -628,6 +672,7 @@
       <w:r>
         <w:rPr>
           <w:i/>
+          <w:color w:val="00B050"/>
           <w:sz w:val="28"/>
           <w:lang w:val="en-US"/>
         </w:rPr>
@@ -636,6 +681,7 @@
       <w:r>
         <w:rPr>
           <w:i/>
+          <w:color w:val="00B050"/>
           <w:sz w:val="28"/>
           <w:lang w:val="en-US"/>
         </w:rPr>
@@ -644,6 +690,7 @@
       <w:r>
         <w:rPr>
           <w:i/>
+          <w:color w:val="00B050"/>
           <w:sz w:val="28"/>
           <w:lang w:val="en-US"/>
         </w:rPr>
@@ -652,6 +699,7 @@
       <w:r>
         <w:rPr>
           <w:i/>
+          <w:color w:val="00B050"/>
           <w:sz w:val="28"/>
           <w:lang w:val="en-US"/>
         </w:rPr>
@@ -662,6 +710,7 @@
           <w:b/>
           <w:bCs/>
           <w:i/>
+          <w:color w:val="00B050"/>
           <w:sz w:val="28"/>
           <w:lang w:val="en-US"/>
         </w:rPr>
@@ -672,6 +721,7 @@
           <w:b/>
           <w:bCs/>
           <w:i/>
+          <w:color w:val="00B050"/>
           <w:sz w:val="28"/>
           <w:lang w:val="en-US"/>
         </w:rPr>
@@ -682,6 +732,7 @@
           <w:b/>
           <w:bCs/>
           <w:i/>
+          <w:color w:val="00B050"/>
           <w:sz w:val="28"/>
           <w:lang w:val="en-US"/>
         </w:rPr>
@@ -692,6 +743,7 @@
           <w:b/>
           <w:bCs/>
           <w:i/>
+          <w:color w:val="00B050"/>
           <w:sz w:val="28"/>
           <w:lang w:val="en-US"/>
         </w:rPr>
@@ -702,6 +754,7 @@
           <w:b/>
           <w:bCs/>
           <w:i/>
+          <w:color w:val="00B050"/>
           <w:sz w:val="28"/>
           <w:lang w:val="en-US"/>
         </w:rPr>
@@ -712,6 +765,7 @@
           <w:b/>
           <w:bCs/>
           <w:i/>
+          <w:color w:val="00B050"/>
           <w:sz w:val="28"/>
           <w:lang w:val="en-US"/>
         </w:rPr>
@@ -720,6 +774,7 @@
       <w:r>
         <w:rPr>
           <w:i/>
+          <w:color w:val="00B050"/>
           <w:sz w:val="28"/>
           <w:lang w:val="en-US"/>
         </w:rPr>
@@ -728,6 +783,7 @@
       <w:r>
         <w:rPr>
           <w:i/>
+          <w:color w:val="00B050"/>
           <w:sz w:val="28"/>
           <w:lang w:val="en-US"/>
         </w:rPr>
@@ -736,6 +792,7 @@
       <w:r>
         <w:rPr>
           <w:i/>
+          <w:color w:val="00B050"/>
           <w:sz w:val="28"/>
           <w:lang w:val="en-US"/>
         </w:rPr>
@@ -744,6 +801,7 @@
       <w:r>
         <w:rPr>
           <w:i/>
+          <w:color w:val="00B050"/>
           <w:sz w:val="28"/>
           <w:lang w:val="en-US"/>
         </w:rPr>
@@ -752,6 +810,7 @@
       <w:r>
         <w:rPr>
           <w:i/>
+          <w:color w:val="00B050"/>
           <w:sz w:val="28"/>
           <w:lang w:val="en-US"/>
         </w:rPr>
@@ -760,6 +819,7 @@
       <w:r>
         <w:rPr>
           <w:i/>
+          <w:color w:val="00B050"/>
           <w:sz w:val="28"/>
           <w:lang w:val="en-US"/>
         </w:rPr>
@@ -768,6 +828,7 @@
       <w:r>
         <w:rPr>
           <w:i/>
+          <w:color w:val="00B050"/>
           <w:sz w:val="28"/>
           <w:lang w:val="en-US"/>
         </w:rPr>
@@ -776,6 +837,7 @@
       <w:r>
         <w:rPr>
           <w:i/>
+          <w:color w:val="00B050"/>
           <w:sz w:val="28"/>
           <w:lang w:val="en-US"/>
         </w:rPr>
@@ -784,6 +846,7 @@
       <w:r>
         <w:rPr>
           <w:i/>
+          <w:color w:val="00B050"/>
           <w:sz w:val="28"/>
           <w:lang w:val="en-US"/>
         </w:rPr>
@@ -792,6 +855,7 @@
       <w:r>
         <w:rPr>
           <w:i/>
+          <w:color w:val="00B050"/>
           <w:sz w:val="28"/>
           <w:lang w:val="en-US"/>
         </w:rPr>
@@ -800,6 +864,7 @@
       <w:r>
         <w:rPr>
           <w:i/>
+          <w:color w:val="00B050"/>
           <w:sz w:val="28"/>
           <w:lang w:val="en-US"/>
         </w:rPr>
@@ -808,6 +873,7 @@
       <w:r>
         <w:rPr>
           <w:i/>
+          <w:color w:val="00B050"/>
           <w:sz w:val="28"/>
           <w:lang w:val="en-US"/>
         </w:rPr>
@@ -818,6 +884,7 @@
           <w:b/>
           <w:bCs/>
           <w:i/>
+          <w:color w:val="00B050"/>
           <w:sz w:val="28"/>
           <w:lang w:val="en-US"/>
         </w:rPr>
@@ -826,6 +893,7 @@
       <w:r>
         <w:rPr>
           <w:i/>
+          <w:color w:val="00B050"/>
           <w:sz w:val="28"/>
           <w:lang w:val="en-US"/>
         </w:rPr>
@@ -834,6 +902,7 @@
       <w:r>
         <w:rPr>
           <w:i/>
+          <w:color w:val="00B050"/>
           <w:sz w:val="28"/>
           <w:lang w:val="en-US"/>
         </w:rPr>
@@ -842,6 +911,7 @@
       <w:r>
         <w:rPr>
           <w:i/>
+          <w:color w:val="00B050"/>
           <w:sz w:val="28"/>
           <w:lang w:val="en-US"/>
         </w:rPr>
@@ -850,6 +920,7 @@
       <w:r>
         <w:rPr>
           <w:i/>
+          <w:color w:val="00B050"/>
           <w:sz w:val="28"/>
           <w:lang w:val="en-US"/>
         </w:rPr>
@@ -858,6 +929,7 @@
       <w:r>
         <w:rPr>
           <w:i/>
+          <w:color w:val="00B050"/>
           <w:sz w:val="28"/>
           <w:lang w:val="en-US"/>
         </w:rPr>
@@ -866,6 +938,7 @@
       <w:r>
         <w:rPr>
           <w:i/>
+          <w:color w:val="00B050"/>
           <w:sz w:val="28"/>
           <w:lang w:val="en-US"/>
         </w:rPr>
@@ -874,6 +947,7 @@
       <w:r>
         <w:rPr>
           <w:i/>
+          <w:color w:val="00B050"/>
           <w:sz w:val="28"/>
           <w:lang w:val="en-US"/>
         </w:rPr>
@@ -882,23 +956,16 @@
       <w:r>
         <w:rPr>
           <w:i/>
-          <w:sz w:val="28"/>
-          <w:lang w:val="en-US"/>
-        </w:rPr>
-        <w:t xml:space="preserve"> being able to mix JSX and ready html, </w:t>
-      </w:r>
-      <w:r>
-        <w:rPr>
-          <w:i/>
-          <w:color w:val="D9D9D9" w:themeColor="background1" w:themeShade="D9"/>
-          <w:sz w:val="28"/>
-          <w:lang w:val="en-US"/>
-        </w:rPr>
-        <w:t>only if unavoidable</w:t>
-      </w:r>
-      <w:r>
-        <w:rPr>
-          <w:i/>
+          <w:color w:val="00B050"/>
+          <w:sz w:val="28"/>
+          <w:lang w:val="en-US"/>
+        </w:rPr>
+        <w:t xml:space="preserve"> being able to mix JSX and ready html, only if unavoidable</w:t>
+      </w:r>
+      <w:r>
+        <w:rPr>
+          <w:i/>
+          <w:color w:val="00B050"/>
           <w:sz w:val="28"/>
           <w:lang w:val="en-US"/>
         </w:rPr>
@@ -907,6 +974,7 @@
       <w:r>
         <w:rPr>
           <w:i/>
+          <w:color w:val="00B050"/>
           <w:sz w:val="28"/>
           <w:lang w:val="en-US"/>
         </w:rPr>
@@ -916,24 +984,16 @@
       <w:r>
         <w:rPr>
           <w:i/>
-          <w:sz w:val="28"/>
-          <w:lang w:val="en-US"/>
-        </w:rPr>
-        <w:t>- when returning JSX, wrap</w:t>
-      </w:r>
-      <w:bookmarkStart w:id="0" w:name="_GoBack"/>
-      <w:bookmarkEnd w:id="0"/>
-      <w:r>
-        <w:rPr>
-          <w:i/>
-          <w:sz w:val="28"/>
-          <w:lang w:val="en-US"/>
-        </w:rPr>
-        <w:t xml:space="preserve"> it inside (  ) ((((Or make sure to start JSX from same line as </w:t>
-      </w:r>
-      <w:r>
-        <w:rPr>
-          <w:i/>
+          <w:color w:val="00B050"/>
+          <w:sz w:val="28"/>
+          <w:lang w:val="en-US"/>
+        </w:rPr>
+        <w:t xml:space="preserve">- when returning JSX, wrap it inside (  ) ((((Or make sure to start JSX from same line as </w:t>
+      </w:r>
+      <w:r>
+        <w:rPr>
+          <w:i/>
+          <w:color w:val="00B050"/>
           <w:sz w:val="28"/>
           <w:lang w:val="en-US"/>
         </w:rPr>
@@ -942,6 +1002,7 @@
       <w:r>
         <w:rPr>
           <w:i/>
+          <w:color w:val="00B050"/>
           <w:sz w:val="28"/>
           <w:lang w:val="en-US"/>
         </w:rPr>
@@ -950,6 +1011,7 @@
       <w:r>
         <w:rPr>
           <w:i/>
+          <w:color w:val="00B050"/>
           <w:sz w:val="28"/>
           <w:lang w:val="en-US"/>
         </w:rPr>
@@ -957,12 +1019,14 @@
       </w:r>
       <w:r>
         <w:rPr>
+          <w:color w:val="00B050"/>
           <w:sz w:val="2"/>
         </w:rPr>
         <w:t>(((</w:t>
       </w:r>
       <w:r>
         <w:rPr>
+          <w:color w:val="00B050"/>
           <w:sz w:val="2"/>
         </w:rPr>
         <w:t xml:space="preserve">A </w:t>
@@ -970,6 +1034,7 @@
       <w:proofErr w:type="spellStart"/>
       <w:r>
         <w:rPr>
+          <w:color w:val="00B050"/>
           <w:sz w:val="2"/>
         </w:rPr>
         <w:t>bit</w:t>
@@ -977,6 +1042,7 @@
       <w:proofErr w:type="spellEnd"/>
       <w:r>
         <w:rPr>
+          <w:color w:val="00B050"/>
           <w:sz w:val="2"/>
         </w:rPr>
         <w:t xml:space="preserve"> </w:t>
@@ -984,6 +1050,7 @@
       <w:proofErr w:type="spellStart"/>
       <w:r>
         <w:rPr>
+          <w:color w:val="00B050"/>
           <w:sz w:val="2"/>
         </w:rPr>
         <w:t>advanced</w:t>
@@ -991,6 +1058,7 @@
       <w:proofErr w:type="spellEnd"/>
       <w:r>
         <w:rPr>
+          <w:color w:val="00B050"/>
           <w:sz w:val="2"/>
         </w:rPr>
         <w:t xml:space="preserve"> video </w:t>
@@ -1000,6 +1068,7 @@
           <w:rPr>
             <w:rStyle w:val="Hyperlink"/>
             <w:i/>
+            <w:color w:val="00B050"/>
             <w:sz w:val="2"/>
             <w:szCs w:val="24"/>
             <w:lang w:val="en-US"/>
@@ -1010,6 +1079,7 @@
       <w:r>
         <w:rPr>
           <w:i/>
+          <w:color w:val="00B050"/>
           <w:sz w:val="2"/>
           <w:lang w:val="en-US"/>
         </w:rPr>
@@ -1019,6 +1089,7 @@
         <w:rPr>
           <w:b/>
           <w:i/>
+          <w:color w:val="00B050"/>
           <w:sz w:val="2"/>
           <w:lang w:val="en-US"/>
         </w:rPr>
@@ -1027,6 +1098,7 @@
       <w:r>
         <w:rPr>
           <w:i/>
+          <w:color w:val="00B050"/>
           <w:sz w:val="2"/>
           <w:lang w:val="en-US"/>
         </w:rPr>
@@ -1035,6 +1107,7 @@
       <w:r>
         <w:rPr>
           <w:i/>
+          <w:color w:val="00B050"/>
           <w:sz w:val="2"/>
           <w:lang w:val="en-US"/>
         </w:rPr>
@@ -1051,6 +1124,7 @@
         <w:spacing w:after="120" w:line="240" w:lineRule="auto"/>
         <w:rPr>
           <w:i/>
+          <w:color w:val="00B050"/>
           <w:sz w:val="36"/>
           <w:szCs w:val="36"/>
           <w:lang w:val="en-US"/>
@@ -1059,6 +1133,7 @@
       <w:r>
         <w:rPr>
           <w:b/>
+          <w:color w:val="00B050"/>
           <w:sz w:val="36"/>
           <w:szCs w:val="36"/>
           <w:lang w:val="en-US"/>
@@ -1067,6 +1142,7 @@
       </w:r>
       <w:r>
         <w:rPr>
+          <w:color w:val="00B050"/>
           <w:sz w:val="36"/>
           <w:szCs w:val="36"/>
           <w:lang w:val="en-US"/>
@@ -1084,13 +1160,15 @@
         <w:spacing w:after="120" w:line="240" w:lineRule="auto"/>
         <w:rPr>
           <w:i/>
-          <w:sz w:val="28"/>
-          <w:lang w:val="en-US"/>
-        </w:rPr>
-      </w:pPr>
-      <w:r>
-        <w:rPr>
-          <w:i/>
+          <w:color w:val="00B050"/>
+          <w:sz w:val="28"/>
+          <w:lang w:val="en-US"/>
+        </w:rPr>
+      </w:pPr>
+      <w:r>
+        <w:rPr>
+          <w:i/>
+          <w:color w:val="00B050"/>
           <w:sz w:val="28"/>
           <w:u w:val="single"/>
           <w:lang w:val="en-US"/>
@@ -1100,6 +1178,7 @@
       <w:r>
         <w:rPr>
           <w:i/>
+          <w:color w:val="00B050"/>
           <w:sz w:val="28"/>
           <w:lang w:val="en-US"/>
         </w:rPr>
@@ -1111,6 +1190,7 @@
         <w:spacing w:after="120" w:line="240" w:lineRule="auto"/>
         <w:rPr>
           <w:i/>
+          <w:color w:val="00B050"/>
           <w:sz w:val="28"/>
           <w:lang w:val="en-US"/>
         </w:rPr>
@@ -1120,6 +1200,7 @@
           <w:rPr>
             <w:rStyle w:val="Hyperlink"/>
             <w:i/>
+            <w:color w:val="00B050"/>
             <w:sz w:val="24"/>
             <w:szCs w:val="24"/>
             <w:lang w:val="en-US"/>
@@ -1130,6 +1211,7 @@
       <w:r>
         <w:rPr>
           <w:i/>
+          <w:color w:val="00B050"/>
           <w:sz w:val="28"/>
           <w:lang w:val="en-US"/>
         </w:rPr>
@@ -1138,6 +1220,7 @@
       <w:r>
         <w:rPr>
           <w:i/>
+          <w:color w:val="00B050"/>
           <w:sz w:val="28"/>
           <w:u w:val="single"/>
           <w:lang w:val="en-US"/>
@@ -1147,24 +1230,17 @@
       <w:r>
         <w:rPr>
           <w:i/>
+          <w:color w:val="00B050"/>
           <w:sz w:val="28"/>
           <w:u w:val="single"/>
           <w:lang w:val="en-US"/>
         </w:rPr>
-        <w:t>k</w:t>
-      </w:r>
-      <w:r>
-        <w:rPr>
-          <w:i/>
-          <w:sz w:val="28"/>
-          <w:u w:val="single"/>
-          <w:lang w:val="en-US"/>
-        </w:rPr>
-        <w:t>ip</w:t>
-      </w:r>
-      <w:r>
-        <w:rPr>
-          <w:i/>
+        <w:t>kip</w:t>
+      </w:r>
+      <w:r>
+        <w:rPr>
+          <w:i/>
+          <w:color w:val="00B050"/>
           <w:sz w:val="28"/>
           <w:lang w:val="en-US"/>
         </w:rPr>
@@ -1173,6 +1249,7 @@
       <w:r>
         <w:rPr>
           <w:i/>
+          <w:color w:val="00B050"/>
           <w:sz w:val="28"/>
           <w:lang w:val="en-US"/>
         </w:rPr>
@@ -1181,6 +1258,7 @@
       <w:r>
         <w:rPr>
           <w:i/>
+          <w:color w:val="00B050"/>
           <w:sz w:val="28"/>
           <w:lang w:val="en-US"/>
         </w:rPr>
@@ -1189,6 +1267,7 @@
       <w:r>
         <w:rPr>
           <w:i/>
+          <w:color w:val="00B050"/>
           <w:sz w:val="28"/>
           <w:lang w:val="en-US"/>
         </w:rPr>
@@ -1197,6 +1276,7 @@
       <w:r>
         <w:rPr>
           <w:i/>
+          <w:color w:val="00B050"/>
           <w:sz w:val="28"/>
           <w:lang w:val="en-US"/>
         </w:rPr>
@@ -1206,6 +1286,7 @@
       <w:r>
         <w:rPr>
           <w:i/>
+          <w:color w:val="00B050"/>
           <w:sz w:val="28"/>
           <w:lang w:val="en-US"/>
         </w:rPr>
@@ -1215,6 +1296,7 @@
       <w:r>
         <w:rPr>
           <w:i/>
+          <w:color w:val="00B050"/>
           <w:sz w:val="28"/>
           <w:lang w:val="en-US"/>
         </w:rPr>
@@ -1224,6 +1306,7 @@
       <w:r>
         <w:rPr>
           <w:i/>
+          <w:color w:val="00B050"/>
           <w:sz w:val="28"/>
           <w:lang w:val="en-US"/>
         </w:rPr>
@@ -1233,6 +1316,7 @@
       <w:r>
         <w:rPr>
           <w:i/>
+          <w:color w:val="00B050"/>
           <w:sz w:val="28"/>
           <w:lang w:val="en-US"/>
         </w:rPr>
@@ -1244,13 +1328,15 @@
         <w:spacing w:after="120" w:line="240" w:lineRule="auto"/>
         <w:rPr>
           <w:i/>
-          <w:sz w:val="28"/>
-          <w:lang w:val="en-US"/>
-        </w:rPr>
-      </w:pPr>
-      <w:r>
-        <w:rPr>
-          <w:i/>
+          <w:color w:val="00B050"/>
+          <w:sz w:val="28"/>
+          <w:lang w:val="en-US"/>
+        </w:rPr>
+      </w:pPr>
+      <w:r>
+        <w:rPr>
+          <w:i/>
+          <w:color w:val="00B050"/>
           <w:sz w:val="28"/>
           <w:lang w:val="en-US"/>
         </w:rPr>
@@ -1259,6 +1345,7 @@
       <w:r>
         <w:rPr>
           <w:i/>
+          <w:color w:val="00B050"/>
           <w:sz w:val="28"/>
           <w:lang w:val="en-US"/>
         </w:rPr>
@@ -1267,6 +1354,7 @@
       <w:r>
         <w:rPr>
           <w:i/>
+          <w:color w:val="00B050"/>
           <w:sz w:val="28"/>
           <w:lang w:val="en-US"/>
         </w:rPr>
@@ -1275,6 +1363,7 @@
       <w:r>
         <w:rPr>
           <w:i/>
+          <w:color w:val="00B050"/>
           <w:sz w:val="28"/>
           <w:lang w:val="en-US"/>
         </w:rPr>
@@ -1283,6 +1372,7 @@
       <w:r>
         <w:rPr>
           <w:i/>
+          <w:color w:val="00B050"/>
           <w:sz w:val="28"/>
           <w:lang w:val="en-US"/>
         </w:rPr>
@@ -1291,6 +1381,7 @@
       <w:r>
         <w:rPr>
           <w:i/>
+          <w:color w:val="00B050"/>
           <w:sz w:val="28"/>
           <w:lang w:val="en-US"/>
         </w:rPr>
@@ -1299,6 +1390,7 @@
       <w:r>
         <w:rPr>
           <w:i/>
+          <w:color w:val="00B050"/>
           <w:sz w:val="28"/>
           <w:lang w:val="en-US"/>
         </w:rPr>
@@ -1307,6 +1399,7 @@
       <w:r>
         <w:rPr>
           <w:i/>
+          <w:color w:val="00B050"/>
           <w:sz w:val="28"/>
           <w:lang w:val="en-US"/>
         </w:rPr>
@@ -1315,6 +1408,7 @@
       <w:r>
         <w:rPr>
           <w:i/>
+          <w:color w:val="00B050"/>
           <w:sz w:val="28"/>
           <w:lang w:val="en-US"/>
         </w:rPr>
@@ -1323,6 +1417,7 @@
       <w:r>
         <w:rPr>
           <w:i/>
+          <w:color w:val="00B050"/>
           <w:sz w:val="28"/>
           <w:lang w:val="en-US"/>
         </w:rPr>
@@ -1331,6 +1426,7 @@
       <w:r>
         <w:rPr>
           <w:i/>
+          <w:color w:val="00B050"/>
           <w:sz w:val="28"/>
           <w:lang w:val="en-US"/>
         </w:rPr>
@@ -1339,6 +1435,7 @@
       <w:r>
         <w:rPr>
           <w:i/>
+          <w:color w:val="00B050"/>
           <w:sz w:val="28"/>
           <w:lang w:val="en-US"/>
         </w:rPr>
@@ -1347,6 +1444,7 @@
       <w:r>
         <w:rPr>
           <w:i/>
+          <w:color w:val="00B050"/>
           <w:sz w:val="28"/>
           <w:lang w:val="en-US"/>
         </w:rPr>
@@ -1355,6 +1453,7 @@
       <w:r>
         <w:rPr>
           <w:i/>
+          <w:color w:val="00B050"/>
           <w:sz w:val="28"/>
           <w:lang w:val="en-US"/>
         </w:rPr>
@@ -1363,6 +1462,7 @@
       <w:r>
         <w:rPr>
           <w:i/>
+          <w:color w:val="00B050"/>
           <w:sz w:val="28"/>
           <w:lang w:val="en-US"/>
         </w:rPr>
@@ -1372,6 +1472,7 @@
       <w:r>
         <w:rPr>
           <w:i/>
+          <w:color w:val="00B050"/>
           <w:sz w:val="28"/>
           <w:lang w:val="en-US"/>
         </w:rPr>
@@ -1381,6 +1482,7 @@
       <w:r>
         <w:rPr>
           <w:i/>
+          <w:color w:val="00B050"/>
           <w:sz w:val="28"/>
           <w:lang w:val="en-US"/>
         </w:rPr>
@@ -1389,6 +1491,7 @@
       <w:r>
         <w:rPr>
           <w:i/>
+          <w:color w:val="00B050"/>
           <w:sz w:val="28"/>
           <w:lang w:val="en-US"/>
         </w:rPr>
@@ -1397,17 +1500,22 @@
       <w:r>
         <w:rPr>
           <w:i/>
+          <w:color w:val="00B050"/>
           <w:sz w:val="28"/>
           <w:lang w:val="en-US"/>
         </w:rPr>
         <w:t xml:space="preserve"> 5. Above also Mother passing to Children data and/or</w:t>
       </w:r>
       <w:r>
+        <w:rPr>
+          <w:color w:val="00B050"/>
+        </w:rPr>
         <w:t xml:space="preserve"> </w:t>
       </w:r>
       <w:r>
         <w:rPr>
           <w:i/>
+          <w:color w:val="00B050"/>
           <w:sz w:val="28"/>
           <w:lang w:val="en-US"/>
         </w:rPr>
@@ -1417,6 +1525,7 @@
       <w:r>
         <w:rPr>
           <w:i/>
+          <w:color w:val="00B050"/>
           <w:sz w:val="28"/>
           <w:lang w:val="en-US"/>
         </w:rPr>
@@ -1426,62 +1535,26 @@
       <w:r>
         <w:rPr>
           <w:i/>
-          <w:sz w:val="28"/>
-          <w:lang w:val="en-US"/>
-        </w:rPr>
-        <w:t>' props</w:t>
-      </w:r>
-      <w:r>
-        <w:rPr>
-          <w:i/>
-          <w:sz w:val="28"/>
-          <w:lang w:val="en-US"/>
-        </w:rPr>
-        <w:t>.</w:t>
-      </w:r>
-      <w:r>
-        <w:rPr>
-          <w:i/>
+          <w:color w:val="00B050"/>
+          <w:sz w:val="28"/>
+          <w:lang w:val="en-US"/>
+        </w:rPr>
+        <w:t>' props.</w:t>
+      </w:r>
+      <w:r>
+        <w:rPr>
+          <w:i/>
+          <w:color w:val="00B050"/>
           <w:sz w:val="28"/>
           <w:lang w:val="en-US"/>
         </w:rPr>
         <w:br/>
-      </w:r>
-      <w:r>
-        <w:rPr>
-          <w:i/>
-          <w:sz w:val="28"/>
-          <w:lang w:val="en-US"/>
-        </w:rPr>
-        <w:t xml:space="preserve">- Here anything with class/constructor you can just follow, only fully understand the hooks version of </w:t>
-      </w:r>
-      <w:r>
-        <w:rPr>
-          <w:i/>
-          <w:sz w:val="28"/>
-          <w:lang w:val="en-US"/>
-        </w:rPr>
-        <w:t xml:space="preserve">the </w:t>
-      </w:r>
-      <w:r>
-        <w:rPr>
-          <w:i/>
-          <w:sz w:val="28"/>
-          <w:lang w:val="en-US"/>
-        </w:rPr>
-        <w:t>same.</w:t>
-      </w:r>
-      <w:r>
-        <w:rPr>
-          <w:i/>
-          <w:sz w:val="28"/>
-          <w:lang w:val="en-US"/>
-        </w:rPr>
-        <w:t xml:space="preserve"> </w:t>
-      </w:r>
-      <w:r>
-        <w:rPr>
-          <w:i/>
+        <w:t xml:space="preserve">- Here anything with class/constructor you can just follow, only fully understand the hooks version of the same. </w:t>
+      </w:r>
+      <w:r>
+        <w:rPr>
+          <w:i/>
+          <w:color w:val="00B050"/>
           <w:sz w:val="28"/>
           <w:lang w:val="en-US"/>
         </w:rPr>
@@ -1491,6 +1564,7 @@
       <w:r>
         <w:rPr>
           <w:b/>
+          <w:color w:val="00B050"/>
           <w:sz w:val="28"/>
           <w:lang w:val="en-US"/>
         </w:rPr>
@@ -1501,6 +1575,7 @@
       <w:r>
         <w:rPr>
           <w:b/>
+          <w:color w:val="00B050"/>
           <w:sz w:val="28"/>
           <w:lang w:val="en-US"/>
         </w:rPr>
@@ -1511,6 +1586,7 @@
       <w:r>
         <w:rPr>
           <w:b/>
+          <w:color w:val="00B050"/>
           <w:sz w:val="28"/>
           <w:lang w:val="en-US"/>
         </w:rPr>
@@ -1520,6 +1596,7 @@
       <w:r>
         <w:rPr>
           <w:b/>
+          <w:color w:val="00B050"/>
           <w:sz w:val="28"/>
           <w:lang w:val="en-US"/>
         </w:rPr>
@@ -1529,6 +1606,7 @@
       <w:r>
         <w:rPr>
           <w:b/>
+          <w:color w:val="00B050"/>
           <w:sz w:val="28"/>
           <w:lang w:val="en-US"/>
         </w:rPr>
@@ -1536,6 +1614,7 @@
       </w:r>
       <w:r>
         <w:rPr>
+          <w:color w:val="00B050"/>
           <w:sz w:val="28"/>
           <w:lang w:val="en-US"/>
         </w:rPr>
@@ -1544,6 +1623,7 @@
       <w:r>
         <w:rPr>
           <w:i/>
+          <w:color w:val="00B050"/>
           <w:sz w:val="28"/>
           <w:lang w:val="en-US"/>
         </w:rPr>
@@ -1555,13 +1635,15 @@
         <w:spacing w:after="120" w:line="240" w:lineRule="auto"/>
         <w:rPr>
           <w:i/>
-          <w:sz w:val="28"/>
-          <w:lang w:val="en-US"/>
-        </w:rPr>
-      </w:pPr>
-      <w:r>
-        <w:rPr>
-          <w:i/>
+          <w:color w:val="00B050"/>
+          <w:sz w:val="28"/>
+          <w:lang w:val="en-US"/>
+        </w:rPr>
+      </w:pPr>
+      <w:r>
+        <w:rPr>
+          <w:i/>
+          <w:color w:val="00B050"/>
           <w:sz w:val="28"/>
           <w:lang w:val="en-US"/>
         </w:rPr>
@@ -1572,6 +1654,7 @@
           <w:rPr>
             <w:rStyle w:val="Hyperlink"/>
             <w:i/>
+            <w:color w:val="00B050"/>
             <w:sz w:val="24"/>
             <w:szCs w:val="24"/>
             <w:lang w:val="en-US"/>
@@ -1582,6 +1665,7 @@
           <w:rPr>
             <w:rStyle w:val="Hyperlink"/>
             <w:i/>
+            <w:color w:val="00B050"/>
             <w:sz w:val="28"/>
             <w:lang w:val="en-US"/>
           </w:rPr>
@@ -1591,6 +1675,7 @@
       <w:r>
         <w:rPr>
           <w:i/>
+          <w:color w:val="00B050"/>
           <w:sz w:val="28"/>
           <w:lang w:val="en-US"/>
         </w:rPr>
@@ -1599,6 +1684,7 @@
       <w:r>
         <w:rPr>
           <w:i/>
+          <w:color w:val="00B050"/>
           <w:sz w:val="28"/>
           <w:lang w:val="en-US"/>
         </w:rPr>
@@ -1610,6 +1696,7 @@
         <w:spacing w:after="120" w:line="240" w:lineRule="auto"/>
         <w:rPr>
           <w:i/>
+          <w:color w:val="00B050"/>
           <w:sz w:val="24"/>
           <w:szCs w:val="24"/>
           <w:lang w:val="en-US"/>
@@ -1620,6 +1707,7 @@
           <w:rPr>
             <w:rStyle w:val="Hyperlink"/>
             <w:i/>
+            <w:color w:val="00B050"/>
             <w:sz w:val="24"/>
             <w:szCs w:val="24"/>
             <w:lang w:val="en-US"/>
@@ -1630,6 +1718,7 @@
       <w:r>
         <w:rPr>
           <w:i/>
+          <w:color w:val="00B050"/>
           <w:sz w:val="24"/>
           <w:szCs w:val="24"/>
           <w:lang w:val="en-US"/>
@@ -1639,6 +1728,7 @@
       <w:r>
         <w:rPr>
           <w:i/>
+          <w:color w:val="00B050"/>
           <w:sz w:val="24"/>
           <w:szCs w:val="24"/>
           <w:lang w:val="en-US"/>
@@ -1649,6 +1739,7 @@
       <w:r>
         <w:rPr>
           <w:i/>
+          <w:color w:val="00B050"/>
           <w:sz w:val="24"/>
           <w:szCs w:val="24"/>
           <w:lang w:val="en-US"/>
@@ -1658,6 +1749,7 @@
       <w:r>
         <w:rPr>
           <w:i/>
+          <w:color w:val="00B050"/>
           <w:sz w:val="24"/>
           <w:szCs w:val="24"/>
           <w:lang w:val="en-US"/>
@@ -1669,6 +1761,7 @@
       <w:r>
         <w:rPr>
           <w:i/>
+          <w:color w:val="00B050"/>
           <w:sz w:val="24"/>
           <w:szCs w:val="24"/>
           <w:lang w:val="en-US"/>
@@ -1679,6 +1772,7 @@
       <w:r>
         <w:rPr>
           <w:i/>
+          <w:color w:val="00B050"/>
           <w:sz w:val="24"/>
           <w:szCs w:val="24"/>
           <w:lang w:val="en-US"/>
@@ -1689,6 +1783,7 @@
       <w:r>
         <w:rPr>
           <w:i/>
+          <w:color w:val="00B050"/>
           <w:sz w:val="24"/>
           <w:szCs w:val="24"/>
           <w:lang w:val="en-US"/>
@@ -1699,6 +1794,7 @@
       <w:r>
         <w:rPr>
           <w:i/>
+          <w:color w:val="00B050"/>
           <w:sz w:val="24"/>
           <w:szCs w:val="24"/>
           <w:lang w:val="en-US"/>
@@ -1710,6 +1806,7 @@
         <w:rPr>
           <w:b/>
           <w:i/>
+          <w:color w:val="00B050"/>
           <w:sz w:val="24"/>
           <w:szCs w:val="24"/>
           <w:lang w:val="en-US"/>
@@ -1720,34 +1817,28 @@
       <w:r>
         <w:rPr>
           <w:i/>
+          <w:color w:val="00B050"/>
           <w:sz w:val="24"/>
           <w:szCs w:val="24"/>
           <w:lang w:val="en-US"/>
         </w:rPr>
-        <w:t xml:space="preserve"> introduced</w:t>
-      </w:r>
-      <w:r>
-        <w:rPr>
-          <w:i/>
-          <w:sz w:val="24"/>
-          <w:szCs w:val="24"/>
-          <w:lang w:val="en-US"/>
-        </w:rPr>
-        <w:t>)</w:t>
-      </w:r>
-    </w:p>
-    <w:p>
-      <w:pPr>
-        <w:spacing w:after="120" w:line="240" w:lineRule="auto"/>
-        <w:rPr>
-          <w:i/>
-          <w:sz w:val="28"/>
-          <w:lang w:val="en-US"/>
-        </w:rPr>
-      </w:pPr>
-      <w:r>
-        <w:rPr>
-          <w:i/>
+        <w:t xml:space="preserve"> introduced)</w:t>
+      </w:r>
+    </w:p>
+    <w:p>
+      <w:pPr>
+        <w:spacing w:after="120" w:line="240" w:lineRule="auto"/>
+        <w:rPr>
+          <w:i/>
+          <w:color w:val="00B050"/>
+          <w:sz w:val="28"/>
+          <w:lang w:val="en-US"/>
+        </w:rPr>
+      </w:pPr>
+      <w:r>
+        <w:rPr>
+          <w:i/>
+          <w:color w:val="00B050"/>
           <w:sz w:val="28"/>
           <w:lang w:val="en-US"/>
         </w:rPr>
@@ -1759,13 +1850,15 @@
         <w:spacing w:after="120" w:line="240" w:lineRule="auto"/>
         <w:rPr>
           <w:i/>
-          <w:sz w:val="28"/>
-          <w:lang w:val="en-US"/>
-        </w:rPr>
-      </w:pPr>
-      <w:r>
-        <w:rPr>
-          <w:i/>
+          <w:color w:val="00B050"/>
+          <w:sz w:val="28"/>
+          <w:lang w:val="en-US"/>
+        </w:rPr>
+      </w:pPr>
+      <w:r>
+        <w:rPr>
+          <w:i/>
+          <w:color w:val="00B050"/>
           <w:sz w:val="28"/>
           <w:lang w:val="en-US"/>
         </w:rPr>
@@ -1776,56 +1869,18 @@
           <w:rPr>
             <w:rStyle w:val="Hyperlink"/>
             <w:i/>
+            <w:color w:val="00B050"/>
             <w:sz w:val="24"/>
             <w:szCs w:val="24"/>
             <w:lang w:val="en-US"/>
           </w:rPr>
-          <w:t>https://www.youtube.com/watch</w:t>
-        </w:r>
-        <w:r>
-          <w:rPr>
-            <w:rStyle w:val="Hyperlink"/>
-            <w:i/>
-            <w:sz w:val="24"/>
-            <w:szCs w:val="24"/>
-            <w:lang w:val="en-US"/>
-          </w:rPr>
-          <w:t>?</w:t>
-        </w:r>
-        <w:r>
-          <w:rPr>
-            <w:rStyle w:val="Hyperlink"/>
-            <w:i/>
-            <w:sz w:val="24"/>
-            <w:szCs w:val="24"/>
-            <w:lang w:val="en-US"/>
-          </w:rPr>
-          <w:t>v=TN</w:t>
-        </w:r>
-        <w:r>
-          <w:rPr>
-            <w:rStyle w:val="Hyperlink"/>
-            <w:i/>
-            <w:sz w:val="24"/>
-            <w:szCs w:val="24"/>
-            <w:lang w:val="en-US"/>
-          </w:rPr>
-          <w:t>h</w:t>
-        </w:r>
-        <w:r>
-          <w:rPr>
-            <w:rStyle w:val="Hyperlink"/>
-            <w:i/>
-            <w:sz w:val="24"/>
-            <w:szCs w:val="24"/>
-            <w:lang w:val="en-US"/>
-          </w:rPr>
-          <w:t>aISOUy6Q</w:t>
+          <w:t>https://www.youtube.com/watch?v=TNhaISOUy6Q</w:t>
         </w:r>
       </w:hyperlink>
       <w:r>
         <w:rPr>
           <w:i/>
+          <w:color w:val="00B050"/>
           <w:sz w:val="28"/>
           <w:lang w:val="en-US"/>
         </w:rPr>
@@ -1834,6 +1889,7 @@
       <w:r>
         <w:rPr>
           <w:i/>
+          <w:color w:val="00B050"/>
           <w:sz w:val="28"/>
           <w:lang w:val="en-US"/>
         </w:rPr>
@@ -1845,6 +1901,7 @@
           <w:b/>
           <w:bCs/>
           <w:i/>
+          <w:color w:val="00B050"/>
           <w:sz w:val="28"/>
           <w:lang w:val="en-US"/>
         </w:rPr>
@@ -1853,6 +1910,7 @@
       <w:r>
         <w:rPr>
           <w:i/>
+          <w:color w:val="00B050"/>
           <w:sz w:val="28"/>
           <w:lang w:val="en-US"/>
         </w:rPr>
@@ -1861,6 +1919,7 @@
       <w:r>
         <w:rPr>
           <w:i/>
+          <w:color w:val="00B050"/>
           <w:sz w:val="28"/>
           <w:lang w:val="en-US"/>
         </w:rPr>
@@ -1869,6 +1928,7 @@
       <w:r>
         <w:rPr>
           <w:i/>
+          <w:color w:val="00B050"/>
           <w:sz w:val="28"/>
           <w:lang w:val="en-US"/>
         </w:rPr>
@@ -1877,6 +1937,7 @@
       <w:r>
         <w:rPr>
           <w:i/>
+          <w:color w:val="00B050"/>
           <w:sz w:val="28"/>
           <w:lang w:val="en-US"/>
         </w:rPr>
@@ -1885,6 +1946,7 @@
       <w:r>
         <w:rPr>
           <w:i/>
+          <w:color w:val="00B050"/>
           <w:sz w:val="28"/>
           <w:lang w:val="en-US"/>
         </w:rPr>
@@ -1893,6 +1955,7 @@
       <w:r>
         <w:rPr>
           <w:i/>
+          <w:color w:val="00B050"/>
           <w:sz w:val="28"/>
           <w:lang w:val="en-US"/>
         </w:rPr>
@@ -1901,6 +1964,7 @@
       <w:r>
         <w:rPr>
           <w:i/>
+          <w:color w:val="00B050"/>
           <w:sz w:val="28"/>
           <w:lang w:val="en-US"/>
         </w:rPr>
@@ -1909,6 +1973,7 @@
       <w:r>
         <w:rPr>
           <w:i/>
+          <w:color w:val="00B050"/>
           <w:sz w:val="28"/>
           <w:lang w:val="en-US"/>
         </w:rPr>
@@ -1917,6 +1982,7 @@
       <w:r>
         <w:rPr>
           <w:i/>
+          <w:color w:val="00B050"/>
           <w:sz w:val="28"/>
           <w:lang w:val="en-US"/>
         </w:rPr>
@@ -1925,6 +1991,7 @@
       <w:r>
         <w:rPr>
           <w:i/>
+          <w:color w:val="00B050"/>
           <w:sz w:val="28"/>
           <w:lang w:val="en-US"/>
         </w:rPr>
@@ -1933,6 +2000,7 @@
       <w:r>
         <w:rPr>
           <w:i/>
+          <w:color w:val="00B050"/>
           <w:sz w:val="28"/>
           <w:lang w:val="en-US"/>
         </w:rPr>
@@ -1941,6 +2009,7 @@
       <w:r>
         <w:rPr>
           <w:i/>
+          <w:color w:val="00B050"/>
           <w:sz w:val="24"/>
           <w:szCs w:val="24"/>
           <w:lang w:val="en-US"/>
@@ -1950,6 +2019,7 @@
       <w:r>
         <w:rPr>
           <w:i/>
+          <w:color w:val="00B050"/>
           <w:sz w:val="24"/>
           <w:szCs w:val="24"/>
           <w:lang w:val="en-US"/>
@@ -1962,6 +2032,7 @@
         <w:rPr>
           <w:b/>
           <w:i/>
+          <w:color w:val="00B050"/>
           <w:sz w:val="24"/>
           <w:szCs w:val="24"/>
           <w:lang w:val="en-US"/>
@@ -1973,6 +2044,7 @@
         <w:rPr>
           <w:b/>
           <w:i/>
+          <w:color w:val="00B050"/>
           <w:sz w:val="24"/>
           <w:szCs w:val="24"/>
           <w:lang w:val="en-US"/>
@@ -1983,6 +2055,7 @@
       <w:r>
         <w:rPr>
           <w:i/>
+          <w:color w:val="00B050"/>
           <w:sz w:val="24"/>
           <w:szCs w:val="24"/>
           <w:lang w:val="en-US"/>
@@ -1992,6 +2065,7 @@
       <w:r>
         <w:rPr>
           <w:i/>
+          <w:color w:val="00B050"/>
           <w:sz w:val="24"/>
           <w:szCs w:val="24"/>
           <w:lang w:val="en-US"/>
@@ -2001,6 +2075,7 @@
       <w:r>
         <w:rPr>
           <w:i/>
+          <w:color w:val="00B050"/>
           <w:sz w:val="24"/>
           <w:szCs w:val="24"/>
           <w:lang w:val="en-US"/>
@@ -2011,6 +2086,7 @@
       <w:r>
         <w:rPr>
           <w:i/>
+          <w:color w:val="00B050"/>
           <w:sz w:val="24"/>
           <w:szCs w:val="24"/>
           <w:lang w:val="en-US"/>
@@ -2020,6 +2096,7 @@
       <w:r>
         <w:rPr>
           <w:i/>
+          <w:color w:val="00B050"/>
           <w:sz w:val="24"/>
           <w:szCs w:val="24"/>
           <w:lang w:val="en-US"/>
@@ -2030,6 +2107,7 @@
       <w:r>
         <w:rPr>
           <w:i/>
+          <w:color w:val="00B050"/>
           <w:sz w:val="24"/>
           <w:szCs w:val="24"/>
           <w:lang w:val="en-US"/>
@@ -2040,6 +2118,7 @@
       <w:r>
         <w:rPr>
           <w:i/>
+          <w:color w:val="00B050"/>
           <w:sz w:val="24"/>
           <w:szCs w:val="24"/>
           <w:lang w:val="en-US"/>
@@ -2049,6 +2128,7 @@
       <w:r>
         <w:rPr>
           <w:i/>
+          <w:color w:val="00B050"/>
           <w:sz w:val="24"/>
           <w:szCs w:val="24"/>
           <w:u w:val="single"/>
@@ -2059,6 +2139,7 @@
       <w:r>
         <w:rPr>
           <w:i/>
+          <w:color w:val="00B050"/>
           <w:sz w:val="24"/>
           <w:szCs w:val="24"/>
           <w:lang w:val="en-US"/>
@@ -2068,6 +2149,7 @@
       <w:r>
         <w:rPr>
           <w:i/>
+          <w:color w:val="00B050"/>
           <w:sz w:val="24"/>
           <w:szCs w:val="24"/>
           <w:lang w:val="en-US"/>
@@ -2079,6 +2161,7 @@
       <w:r>
         <w:rPr>
           <w:i/>
+          <w:color w:val="00B050"/>
           <w:sz w:val="24"/>
           <w:szCs w:val="24"/>
           <w:lang w:val="en-US"/>
@@ -2089,6 +2172,7 @@
       <w:r>
         <w:rPr>
           <w:i/>
+          <w:color w:val="00B050"/>
           <w:sz w:val="24"/>
           <w:szCs w:val="24"/>
           <w:lang w:val="en-US"/>
@@ -2098,6 +2182,7 @@
       <w:r>
         <w:rPr>
           <w:i/>
+          <w:color w:val="00B050"/>
           <w:sz w:val="24"/>
           <w:szCs w:val="24"/>
           <w:lang w:val="en-US"/>
@@ -2107,6 +2192,7 @@
       <w:r>
         <w:rPr>
           <w:i/>
+          <w:color w:val="00B050"/>
           <w:sz w:val="24"/>
           <w:szCs w:val="24"/>
           <w:lang w:val="en-US"/>
@@ -2116,44 +2202,40 @@
       <w:r>
         <w:rPr>
           <w:i/>
+          <w:color w:val="00B050"/>
           <w:sz w:val="24"/>
           <w:szCs w:val="24"/>
           <w:lang w:val="en-US"/>
         </w:rPr>
         <w:br/>
-      </w:r>
-      <w:r>
-        <w:rPr>
-          <w:i/>
+        <w:t xml:space="preserve">- </w:t>
+      </w:r>
+      <w:proofErr w:type="spellStart"/>
+      <w:r>
+        <w:rPr>
+          <w:i/>
+          <w:color w:val="00B050"/>
           <w:sz w:val="24"/>
           <w:szCs w:val="24"/>
           <w:lang w:val="en-US"/>
         </w:rPr>
-        <w:t xml:space="preserve">- </w:t>
-      </w:r>
-      <w:proofErr w:type="spellStart"/>
-      <w:r>
-        <w:rPr>
-          <w:i/>
+        <w:t>useEffect</w:t>
+      </w:r>
+      <w:proofErr w:type="spellEnd"/>
+      <w:r>
+        <w:rPr>
+          <w:i/>
+          <w:color w:val="00B050"/>
           <w:sz w:val="24"/>
           <w:szCs w:val="24"/>
           <w:lang w:val="en-US"/>
         </w:rPr>
-        <w:t>useEffect</w:t>
-      </w:r>
-      <w:proofErr w:type="spellEnd"/>
-      <w:r>
-        <w:rPr>
-          <w:i/>
-          <w:sz w:val="24"/>
-          <w:szCs w:val="24"/>
-          <w:lang w:val="en-US"/>
-        </w:rPr>
         <w:t xml:space="preserve"> is an inner function of component function. It HAS replaced the React component life-cycle event handlers (Where you can 'attach' your event-handler functions). inner function = function defined inside the component function. So, the visibility of the function is inside the outer function, inside that component only</w:t>
       </w:r>
       <w:r>
         <w:rPr>
           <w:i/>
+          <w:color w:val="00B050"/>
           <w:sz w:val="28"/>
           <w:lang w:val="en-US"/>
         </w:rPr>
@@ -2165,26 +2247,29 @@
         <w:spacing w:after="120" w:line="240" w:lineRule="auto"/>
         <w:rPr>
           <w:i/>
-          <w:sz w:val="28"/>
-          <w:lang w:val="en-US"/>
-        </w:rPr>
-      </w:pPr>
-    </w:p>
-    <w:p>
-      <w:pPr>
-        <w:spacing w:after="120" w:line="240" w:lineRule="auto"/>
-        <w:rPr>
-          <w:i/>
-          <w:sz w:val="28"/>
-          <w:lang w:val="en-US"/>
-        </w:rPr>
-      </w:pPr>
-    </w:p>
-    <w:p>
-      <w:pPr>
-        <w:spacing w:after="120" w:line="240" w:lineRule="auto"/>
-        <w:rPr>
-          <w:i/>
+          <w:color w:val="00B050"/>
+          <w:sz w:val="28"/>
+          <w:lang w:val="en-US"/>
+        </w:rPr>
+      </w:pPr>
+    </w:p>
+    <w:p>
+      <w:pPr>
+        <w:spacing w:after="120" w:line="240" w:lineRule="auto"/>
+        <w:rPr>
+          <w:i/>
+          <w:color w:val="00B050"/>
+          <w:sz w:val="28"/>
+          <w:lang w:val="en-US"/>
+        </w:rPr>
+      </w:pPr>
+    </w:p>
+    <w:p>
+      <w:pPr>
+        <w:spacing w:after="120" w:line="240" w:lineRule="auto"/>
+        <w:rPr>
+          <w:i/>
+          <w:color w:val="00B050"/>
           <w:sz w:val="24"/>
           <w:szCs w:val="24"/>
           <w:lang w:val="en-US"/>
@@ -2195,6 +2280,7 @@
           <w:rPr>
             <w:rStyle w:val="Hyperlink"/>
             <w:i/>
+            <w:color w:val="00B050"/>
             <w:sz w:val="24"/>
             <w:szCs w:val="24"/>
             <w:lang w:val="en-US"/>
@@ -2205,6 +2291,7 @@
       <w:r>
         <w:rPr>
           <w:i/>
+          <w:color w:val="00B050"/>
           <w:sz w:val="24"/>
           <w:szCs w:val="24"/>
           <w:lang w:val="en-US"/>
@@ -2214,6 +2301,7 @@
       <w:r>
         <w:rPr>
           <w:i/>
+          <w:color w:val="00B050"/>
           <w:sz w:val="24"/>
           <w:szCs w:val="24"/>
           <w:lang w:val="en-US"/>
@@ -2226,6 +2314,7 @@
         <w:spacing w:after="120" w:line="240" w:lineRule="auto"/>
         <w:rPr>
           <w:i/>
+          <w:color w:val="00B050"/>
           <w:sz w:val="28"/>
           <w:u w:val="single"/>
           <w:lang w:val="en-US"/>
@@ -2236,6 +2325,7 @@
           <w:rPr>
             <w:rStyle w:val="Hyperlink"/>
             <w:i/>
+            <w:color w:val="00B050"/>
             <w:sz w:val="24"/>
             <w:szCs w:val="24"/>
             <w:lang w:val="en-US"/>
@@ -2246,6 +2336,7 @@
       <w:r>
         <w:rPr>
           <w:i/>
+          <w:color w:val="00B050"/>
           <w:sz w:val="24"/>
           <w:szCs w:val="24"/>
           <w:lang w:val="en-US"/>
@@ -2255,6 +2346,7 @@
       <w:r>
         <w:rPr>
           <w:i/>
+          <w:color w:val="00B050"/>
           <w:sz w:val="24"/>
           <w:szCs w:val="24"/>
           <w:lang w:val="en-US"/>
@@ -2264,6 +2356,7 @@
       <w:r>
         <w:rPr>
           <w:i/>
+          <w:color w:val="00B050"/>
           <w:sz w:val="28"/>
           <w:u w:val="single"/>
           <w:lang w:val="en-US"/>
@@ -2276,6 +2369,7 @@
         <w:spacing w:after="120" w:line="240" w:lineRule="auto"/>
         <w:rPr>
           <w:i/>
+          <w:color w:val="00B050"/>
           <w:sz w:val="24"/>
           <w:szCs w:val="24"/>
           <w:lang w:val="en-US"/>
@@ -2286,6 +2380,7 @@
           <w:rPr>
             <w:rStyle w:val="Hyperlink"/>
             <w:i/>
+            <w:color w:val="00B050"/>
             <w:sz w:val="24"/>
             <w:szCs w:val="24"/>
             <w:lang w:val="en-US"/>
@@ -2296,6 +2391,7 @@
       <w:r>
         <w:rPr>
           <w:i/>
+          <w:color w:val="00B050"/>
           <w:sz w:val="24"/>
           <w:szCs w:val="24"/>
           <w:lang w:val="en-US"/>
@@ -2313,6 +2409,7 @@
         <w:spacing w:after="120" w:line="240" w:lineRule="auto"/>
         <w:rPr>
           <w:i/>
+          <w:color w:val="00B050"/>
           <w:sz w:val="28"/>
           <w:u w:val="single"/>
           <w:lang w:val="en-US"/>
@@ -2321,6 +2418,7 @@
       <w:r>
         <w:rPr>
           <w:i/>
+          <w:color w:val="00B050"/>
           <w:sz w:val="28"/>
           <w:u w:val="single"/>
           <w:lang w:val="en-US"/>
@@ -2333,6 +2431,7 @@
         <w:spacing w:after="120" w:line="240" w:lineRule="auto"/>
         <w:rPr>
           <w:i/>
+          <w:color w:val="00B050"/>
           <w:sz w:val="24"/>
           <w:szCs w:val="24"/>
           <w:lang w:val="en-US"/>
@@ -2343,16 +2442,31 @@
           <w:rPr>
             <w:rStyle w:val="Hyperlink"/>
             <w:i/>
+            <w:color w:val="00B050"/>
             <w:sz w:val="24"/>
             <w:szCs w:val="24"/>
             <w:lang w:val="en-US"/>
           </w:rPr>
-          <w:t>https://reactjs.org/docs/hooks-rules.html</w:t>
+          <w:t>https://reactjs.org/docs/hooks-rules.htm</w:t>
+        </w:r>
+        <w:bookmarkStart w:id="0" w:name="_GoBack"/>
+        <w:bookmarkEnd w:id="0"/>
+        <w:r>
+          <w:rPr>
+            <w:rStyle w:val="Hyperlink"/>
+            <w:i/>
+            <w:color w:val="00B050"/>
+            <w:sz w:val="24"/>
+            <w:szCs w:val="24"/>
+            <w:lang w:val="en-US"/>
+          </w:rPr>
+          <w:t>l</w:t>
         </w:r>
       </w:hyperlink>
       <w:r>
         <w:rPr>
           <w:i/>
+          <w:color w:val="00B050"/>
           <w:sz w:val="24"/>
           <w:szCs w:val="24"/>
           <w:lang w:val="en-US"/>
@@ -2370,13 +2484,15 @@
         <w:spacing w:after="120" w:line="240" w:lineRule="auto"/>
         <w:rPr>
           <w:i/>
-          <w:sz w:val="28"/>
-          <w:lang w:val="en-US"/>
-        </w:rPr>
-      </w:pPr>
-      <w:r>
-        <w:rPr>
-          <w:i/>
+          <w:color w:val="00B050"/>
+          <w:sz w:val="28"/>
+          <w:lang w:val="en-US"/>
+        </w:rPr>
+      </w:pPr>
+      <w:r>
+        <w:rPr>
+          <w:i/>
+          <w:color w:val="00B050"/>
           <w:sz w:val="28"/>
           <w:u w:val="single"/>
           <w:lang w:val="en-US"/>
@@ -2386,6 +2502,7 @@
       <w:r>
         <w:rPr>
           <w:i/>
+          <w:color w:val="00B050"/>
           <w:sz w:val="28"/>
           <w:lang w:val="en-US"/>
         </w:rPr>
@@ -2397,6 +2514,7 @@
         <w:spacing w:after="120" w:line="240" w:lineRule="auto"/>
         <w:rPr>
           <w:i/>
+          <w:color w:val="00B050"/>
           <w:sz w:val="24"/>
           <w:szCs w:val="24"/>
           <w:lang w:val="en-US"/>
@@ -2407,6 +2525,7 @@
           <w:rPr>
             <w:rStyle w:val="Hyperlink"/>
             <w:i/>
+            <w:color w:val="00B050"/>
             <w:sz w:val="24"/>
             <w:szCs w:val="24"/>
             <w:lang w:val="en-US"/>
@@ -2417,6 +2536,7 @@
       <w:r>
         <w:rPr>
           <w:i/>
+          <w:color w:val="00B050"/>
           <w:sz w:val="24"/>
           <w:szCs w:val="24"/>
           <w:lang w:val="en-US"/>
@@ -2429,13 +2549,15 @@
         <w:spacing w:after="120" w:line="240" w:lineRule="auto"/>
         <w:rPr>
           <w:i/>
-          <w:sz w:val="28"/>
-          <w:lang w:val="en-US"/>
-        </w:rPr>
-      </w:pPr>
-      <w:r>
-        <w:rPr>
-          <w:i/>
+          <w:color w:val="00B050"/>
+          <w:sz w:val="28"/>
+          <w:lang w:val="en-US"/>
+        </w:rPr>
+      </w:pPr>
+      <w:r>
+        <w:rPr>
+          <w:i/>
+          <w:color w:val="00B050"/>
           <w:sz w:val="28"/>
           <w:lang w:val="en-US"/>
         </w:rPr>
@@ -2444,6 +2566,7 @@
       <w:r>
         <w:rPr>
           <w:i/>
+          <w:color w:val="00B050"/>
           <w:sz w:val="28"/>
           <w:lang w:val="en-US"/>
         </w:rPr>
@@ -2452,6 +2575,7 @@
       <w:r>
         <w:rPr>
           <w:i/>
+          <w:color w:val="00B050"/>
           <w:sz w:val="28"/>
           <w:lang w:val="en-US"/>
         </w:rPr>
@@ -2463,13 +2587,15 @@
         <w:spacing w:after="120" w:line="240" w:lineRule="auto"/>
         <w:rPr>
           <w:i/>
-          <w:sz w:val="28"/>
-          <w:lang w:val="en-US"/>
-        </w:rPr>
-      </w:pPr>
-      <w:r>
-        <w:rPr>
-          <w:i/>
+          <w:color w:val="00B050"/>
+          <w:sz w:val="28"/>
+          <w:lang w:val="en-US"/>
+        </w:rPr>
+      </w:pPr>
+      <w:r>
+        <w:rPr>
+          <w:i/>
+          <w:color w:val="00B050"/>
           <w:sz w:val="28"/>
           <w:lang w:val="en-US"/>
         </w:rPr>
@@ -2481,13 +2607,15 @@
         <w:spacing w:after="120" w:line="240" w:lineRule="auto"/>
         <w:rPr>
           <w:i/>
-          <w:sz w:val="28"/>
-          <w:lang w:val="en-US"/>
-        </w:rPr>
-      </w:pPr>
-      <w:r>
-        <w:rPr>
-          <w:i/>
+          <w:color w:val="00B050"/>
+          <w:sz w:val="28"/>
+          <w:lang w:val="en-US"/>
+        </w:rPr>
+      </w:pPr>
+      <w:r>
+        <w:rPr>
+          <w:i/>
+          <w:color w:val="00B050"/>
           <w:sz w:val="28"/>
           <w:lang w:val="en-US"/>
         </w:rPr>
@@ -2504,13 +2632,15 @@
         <w:spacing w:after="120" w:line="240" w:lineRule="auto"/>
         <w:rPr>
           <w:i/>
-          <w:sz w:val="28"/>
-          <w:lang w:val="en-US"/>
-        </w:rPr>
-      </w:pPr>
-      <w:r>
-        <w:rPr>
-          <w:i/>
+          <w:color w:val="00B050"/>
+          <w:sz w:val="28"/>
+          <w:lang w:val="en-US"/>
+        </w:rPr>
+      </w:pPr>
+      <w:r>
+        <w:rPr>
+          <w:i/>
+          <w:color w:val="00B050"/>
           <w:sz w:val="28"/>
           <w:u w:val="single"/>
           <w:lang w:val="en-US"/>
@@ -2520,6 +2650,7 @@
       <w:r>
         <w:rPr>
           <w:i/>
+          <w:color w:val="00B050"/>
           <w:sz w:val="28"/>
           <w:lang w:val="en-US"/>
         </w:rPr>
@@ -2530,6 +2661,7 @@
       <w:pPr>
         <w:spacing w:after="120" w:line="240" w:lineRule="auto"/>
         <w:rPr>
+          <w:color w:val="00B050"/>
           <w:sz w:val="24"/>
           <w:szCs w:val="24"/>
           <w:lang w:val="en-US"/>
@@ -2540,6 +2672,7 @@
           <w:rPr>
             <w:rStyle w:val="Hyperlink"/>
             <w:i/>
+            <w:color w:val="00B050"/>
             <w:sz w:val="24"/>
             <w:szCs w:val="24"/>
             <w:lang w:val="en-US"/>
@@ -2550,6 +2683,7 @@
       <w:r>
         <w:rPr>
           <w:i/>
+          <w:color w:val="00B050"/>
           <w:sz w:val="24"/>
           <w:szCs w:val="24"/>
           <w:lang w:val="en-US"/>
@@ -2559,6 +2693,7 @@
       <w:r>
         <w:rPr>
           <w:i/>
+          <w:color w:val="00B050"/>
           <w:sz w:val="24"/>
           <w:szCs w:val="24"/>
           <w:lang w:val="en-US"/>
@@ -2570,6 +2705,7 @@
           <w:rPr>
             <w:rStyle w:val="Hyperlink"/>
             <w:i/>
+            <w:color w:val="00B050"/>
             <w:sz w:val="24"/>
             <w:szCs w:val="24"/>
             <w:lang w:val="en-US"/>
@@ -2580,6 +2716,7 @@
       <w:r>
         <w:rPr>
           <w:i/>
+          <w:color w:val="00B050"/>
           <w:sz w:val="24"/>
           <w:szCs w:val="24"/>
           <w:lang w:val="en-US"/>
@@ -2589,6 +2726,7 @@
       <w:r>
         <w:rPr>
           <w:i/>
+          <w:color w:val="00B050"/>
           <w:sz w:val="24"/>
           <w:szCs w:val="24"/>
           <w:lang w:val="en-US"/>
@@ -2600,6 +2738,7 @@
       <w:r>
         <w:rPr>
           <w:i/>
+          <w:color w:val="00B050"/>
           <w:sz w:val="24"/>
           <w:szCs w:val="24"/>
           <w:lang w:val="en-US"/>
@@ -2610,6 +2749,7 @@
       <w:r>
         <w:rPr>
           <w:i/>
+          <w:color w:val="00B050"/>
           <w:sz w:val="24"/>
           <w:szCs w:val="24"/>
           <w:lang w:val="en-US"/>
@@ -2619,6 +2759,7 @@
       <w:r>
         <w:rPr>
           <w:rFonts w:ascii="Consolas" w:hAnsi="Consolas"/>
+          <w:color w:val="00B050"/>
           <w:sz w:val="20"/>
           <w:szCs w:val="20"/>
           <w:lang w:val="en-US"/>
@@ -2629,6 +2770,7 @@
       <w:r>
         <w:rPr>
           <w:rFonts w:ascii="Consolas" w:hAnsi="Consolas"/>
+          <w:color w:val="00B050"/>
           <w:sz w:val="20"/>
           <w:szCs w:val="20"/>
           <w:lang w:val="en-US"/>
@@ -2639,6 +2781,7 @@
       <w:r>
         <w:rPr>
           <w:rFonts w:ascii="Consolas" w:hAnsi="Consolas"/>
+          <w:color w:val="00B050"/>
           <w:sz w:val="20"/>
           <w:szCs w:val="20"/>
           <w:lang w:val="en-US"/>
@@ -2649,6 +2792,7 @@
       <w:r>
         <w:rPr>
           <w:rFonts w:ascii="Consolas" w:hAnsi="Consolas"/>
+          <w:color w:val="00B050"/>
           <w:sz w:val="20"/>
           <w:szCs w:val="20"/>
           <w:lang w:val="en-US"/>
@@ -2659,6 +2803,7 @@
       <w:r>
         <w:rPr>
           <w:rFonts w:ascii="Consolas" w:hAnsi="Consolas"/>
+          <w:color w:val="00B050"/>
           <w:sz w:val="20"/>
           <w:szCs w:val="20"/>
           <w:lang w:val="en-US"/>
@@ -2669,6 +2814,7 @@
         <w:rPr>
           <w:rFonts w:ascii="Consolas" w:hAnsi="Consolas"/>
           <w:b/>
+          <w:color w:val="00B050"/>
           <w:sz w:val="20"/>
           <w:szCs w:val="20"/>
           <w:lang w:val="en-US"/>
@@ -2680,6 +2826,7 @@
         <w:rPr>
           <w:rFonts w:ascii="Consolas" w:hAnsi="Consolas"/>
           <w:b/>
+          <w:color w:val="00B050"/>
           <w:sz w:val="20"/>
           <w:szCs w:val="20"/>
           <w:lang w:val="en-US"/>
@@ -2691,6 +2838,7 @@
         <w:rPr>
           <w:rFonts w:ascii="Consolas" w:hAnsi="Consolas"/>
           <w:b/>
+          <w:color w:val="00B050"/>
           <w:sz w:val="20"/>
           <w:szCs w:val="20"/>
           <w:lang w:val="en-US"/>
@@ -2700,6 +2848,7 @@
       <w:r>
         <w:rPr>
           <w:rFonts w:ascii="Consolas" w:hAnsi="Consolas"/>
+          <w:color w:val="00B050"/>
           <w:sz w:val="20"/>
           <w:szCs w:val="20"/>
           <w:lang w:val="en-US"/>
@@ -2712,6 +2861,7 @@
         <w:spacing w:after="120" w:line="240" w:lineRule="auto"/>
         <w:rPr>
           <w:i/>
+          <w:color w:val="00B050"/>
           <w:sz w:val="24"/>
           <w:szCs w:val="24"/>
           <w:lang w:val="en-US"/>
@@ -2720,6 +2870,7 @@
       <w:r>
         <w:rPr>
           <w:i/>
+          <w:color w:val="00B050"/>
           <w:sz w:val="24"/>
           <w:szCs w:val="24"/>
           <w:lang w:val="en-US"/>
@@ -2730,6 +2881,7 @@
       <w:r>
         <w:rPr>
           <w:i/>
+          <w:color w:val="00B050"/>
           <w:sz w:val="24"/>
           <w:szCs w:val="24"/>
           <w:lang w:val="en-US"/>
@@ -2740,6 +2892,7 @@
       <w:r>
         <w:rPr>
           <w:i/>
+          <w:color w:val="00B050"/>
           <w:sz w:val="24"/>
           <w:szCs w:val="24"/>
           <w:lang w:val="en-US"/>
@@ -2752,6 +2905,7 @@
         <w:spacing w:after="120" w:line="240" w:lineRule="auto"/>
         <w:rPr>
           <w:i/>
+          <w:color w:val="00B050"/>
           <w:sz w:val="20"/>
           <w:szCs w:val="24"/>
           <w:lang w:val="en-US"/>
@@ -2760,6 +2914,7 @@
       <w:r>
         <w:rPr>
           <w:i/>
+          <w:color w:val="00B050"/>
           <w:sz w:val="24"/>
           <w:szCs w:val="24"/>
           <w:lang w:val="en-US"/>
@@ -2769,6 +2924,7 @@
       <w:r>
         <w:rPr>
           <w:i/>
+          <w:color w:val="00B050"/>
           <w:sz w:val="20"/>
           <w:szCs w:val="24"/>
           <w:lang w:val="en-US"/>
@@ -2778,6 +2934,7 @@
       <w:r>
         <w:rPr>
           <w:i/>
+          <w:color w:val="00B050"/>
           <w:sz w:val="20"/>
           <w:szCs w:val="24"/>
           <w:lang w:val="en-US"/>
@@ -2787,6 +2944,7 @@
       <w:r>
         <w:rPr>
           <w:i/>
+          <w:color w:val="00B050"/>
           <w:sz w:val="20"/>
           <w:szCs w:val="24"/>
           <w:lang w:val="en-US"/>
@@ -2795,6 +2953,7 @@
       </w:r>
       <w:r>
         <w:rPr>
+          <w:color w:val="00B050"/>
           <w:sz w:val="20"/>
           <w:szCs w:val="24"/>
           <w:lang w:val="en-US"/>
@@ -2804,316 +2963,338 @@
       <w:proofErr w:type="spellStart"/>
       <w:r>
         <w:rPr>
+          <w:color w:val="00B050"/>
           <w:sz w:val="20"/>
           <w:szCs w:val="24"/>
           <w:lang w:val="en-US"/>
         </w:rPr>
-        <w:t>jsonT</w:t>
-      </w:r>
-      <w:r>
-        <w:rPr>
+        <w:t>jsonText</w:t>
+      </w:r>
+      <w:proofErr w:type="spellEnd"/>
+      <w:r>
+        <w:rPr>
+          <w:color w:val="00B050"/>
           <w:sz w:val="20"/>
           <w:szCs w:val="24"/>
           <w:lang w:val="en-US"/>
         </w:rPr>
-        <w:t>ext</w:t>
+        <w:t xml:space="preserve"> = </w:t>
+      </w:r>
+      <w:proofErr w:type="spellStart"/>
+      <w:r>
+        <w:rPr>
+          <w:rFonts w:ascii="Consolas" w:hAnsi="Consolas"/>
+          <w:color w:val="00B050"/>
+          <w:sz w:val="20"/>
+          <w:szCs w:val="24"/>
+          <w:lang w:val="en-US"/>
+        </w:rPr>
+        <w:t>JSON.stringify</w:t>
       </w:r>
       <w:proofErr w:type="spellEnd"/>
       <w:r>
         <w:rPr>
+          <w:rFonts w:ascii="Consolas" w:hAnsi="Consolas"/>
+          <w:color w:val="00B050"/>
           <w:sz w:val="20"/>
           <w:szCs w:val="24"/>
           <w:lang w:val="en-US"/>
         </w:rPr>
-        <w:t xml:space="preserve"> = </w:t>
+        <w:t>(</w:t>
       </w:r>
       <w:proofErr w:type="spellStart"/>
       <w:r>
         <w:rPr>
           <w:rFonts w:ascii="Consolas" w:hAnsi="Consolas"/>
+          <w:color w:val="00B050"/>
           <w:sz w:val="20"/>
           <w:szCs w:val="24"/>
           <w:lang w:val="en-US"/>
         </w:rPr>
+        <w:t>myJSObject</w:t>
+      </w:r>
+      <w:proofErr w:type="spellEnd"/>
+      <w:r>
+        <w:rPr>
+          <w:rFonts w:ascii="Consolas" w:hAnsi="Consolas"/>
+          <w:color w:val="00B050"/>
+          <w:sz w:val="20"/>
+          <w:szCs w:val="24"/>
+          <w:lang w:val="en-US"/>
+        </w:rPr>
+        <w:t xml:space="preserve">, </w:t>
+      </w:r>
+      <w:r>
+        <w:rPr>
+          <w:rFonts w:ascii="Consolas" w:hAnsi="Consolas"/>
+          <w:b/>
+          <w:color w:val="00B050"/>
+          <w:sz w:val="20"/>
+          <w:szCs w:val="24"/>
+          <w:lang w:val="en-US"/>
+        </w:rPr>
+        <w:t>null</w:t>
+      </w:r>
+      <w:r>
+        <w:rPr>
+          <w:rFonts w:ascii="Consolas" w:hAnsi="Consolas"/>
+          <w:color w:val="00B050"/>
+          <w:sz w:val="20"/>
+          <w:szCs w:val="24"/>
+          <w:lang w:val="en-US"/>
+        </w:rPr>
+        <w:t xml:space="preserve">, </w:t>
+      </w:r>
+      <w:r>
+        <w:rPr>
+          <w:rFonts w:ascii="Consolas" w:hAnsi="Consolas"/>
+          <w:b/>
+          <w:color w:val="00B050"/>
+          <w:sz w:val="20"/>
+          <w:szCs w:val="24"/>
+          <w:lang w:val="en-US"/>
+        </w:rPr>
+        <w:t>2</w:t>
+      </w:r>
+      <w:r>
+        <w:rPr>
+          <w:rFonts w:ascii="Consolas" w:hAnsi="Consolas"/>
+          <w:color w:val="00B050"/>
+          <w:sz w:val="20"/>
+          <w:szCs w:val="24"/>
+          <w:lang w:val="en-US"/>
+        </w:rPr>
+        <w:t>);</w:t>
+      </w:r>
+    </w:p>
+    <w:p>
+      <w:pPr>
+        <w:spacing w:after="120" w:line="240" w:lineRule="auto"/>
+        <w:rPr>
+          <w:color w:val="00B050"/>
+          <w:sz w:val="24"/>
+          <w:szCs w:val="24"/>
+          <w:lang w:val="en-US"/>
+        </w:rPr>
+      </w:pPr>
+      <w:proofErr w:type="spellStart"/>
+      <w:r>
+        <w:rPr>
+          <w:color w:val="00B050"/>
+          <w:sz w:val="18"/>
+          <w:szCs w:val="24"/>
+          <w:lang w:val="en-US"/>
+        </w:rPr>
         <w:t>JSON.stringify</w:t>
       </w:r>
       <w:proofErr w:type="spellEnd"/>
       <w:r>
         <w:rPr>
-          <w:rFonts w:ascii="Consolas" w:hAnsi="Consolas"/>
+          <w:color w:val="00B050"/>
+          <w:sz w:val="18"/>
+          <w:szCs w:val="24"/>
+          <w:lang w:val="en-US"/>
+        </w:rPr>
+        <w:t>(</w:t>
+      </w:r>
+      <w:proofErr w:type="spellStart"/>
+      <w:r>
+        <w:rPr>
+          <w:color w:val="00B050"/>
+          <w:sz w:val="18"/>
+          <w:szCs w:val="24"/>
+          <w:lang w:val="en-US"/>
+        </w:rPr>
+        <w:t>object_</w:t>
+      </w:r>
+      <w:r>
+        <w:rPr>
+          <w:color w:val="00B050"/>
+          <w:sz w:val="18"/>
+          <w:szCs w:val="24"/>
+          <w:lang w:val="en-US"/>
+        </w:rPr>
+        <w:t>to_be_</w:t>
+      </w:r>
+      <w:r>
+        <w:rPr>
+          <w:color w:val="00B050"/>
+          <w:sz w:val="18"/>
+          <w:szCs w:val="24"/>
+          <w:lang w:val="en-US"/>
+        </w:rPr>
+        <w:t>stringified</w:t>
+      </w:r>
+      <w:r>
+        <w:rPr>
+          <w:color w:val="00B050"/>
+          <w:sz w:val="18"/>
+          <w:szCs w:val="24"/>
+          <w:lang w:val="en-US"/>
+        </w:rPr>
+        <w:t>_as_JSON</w:t>
+      </w:r>
+      <w:proofErr w:type="spellEnd"/>
+      <w:r>
+        <w:rPr>
+          <w:color w:val="00B050"/>
+          <w:sz w:val="18"/>
+          <w:szCs w:val="24"/>
+          <w:lang w:val="en-US"/>
+        </w:rPr>
+        <w:t xml:space="preserve">, </w:t>
+      </w:r>
+      <w:proofErr w:type="spellStart"/>
+      <w:r>
+        <w:rPr>
+          <w:color w:val="00B050"/>
+          <w:sz w:val="18"/>
+          <w:szCs w:val="24"/>
+          <w:lang w:val="en-US"/>
+        </w:rPr>
+        <w:t>null_as_no_replacer_function</w:t>
+      </w:r>
+      <w:r>
+        <w:rPr>
+          <w:color w:val="00B050"/>
+          <w:sz w:val="18"/>
+          <w:szCs w:val="24"/>
+          <w:lang w:val="en-US"/>
+        </w:rPr>
+        <w:t>_needed_</w:t>
+      </w:r>
+      <w:proofErr w:type="gramStart"/>
+      <w:r>
+        <w:rPr>
+          <w:color w:val="00B050"/>
+          <w:sz w:val="18"/>
+          <w:szCs w:val="24"/>
+          <w:lang w:val="en-US"/>
+        </w:rPr>
+        <w:t>here</w:t>
+      </w:r>
+      <w:proofErr w:type="spellEnd"/>
+      <w:r>
+        <w:rPr>
+          <w:color w:val="00B050"/>
+          <w:sz w:val="18"/>
+          <w:szCs w:val="24"/>
+          <w:lang w:val="en-US"/>
+        </w:rPr>
+        <w:t xml:space="preserve">, </w:t>
+      </w:r>
+      <w:r>
+        <w:rPr>
+          <w:color w:val="00B050"/>
+          <w:sz w:val="18"/>
+          <w:szCs w:val="24"/>
+          <w:lang w:val="en-US"/>
+        </w:rPr>
+        <w:t xml:space="preserve"> </w:t>
+      </w:r>
+      <w:proofErr w:type="spellStart"/>
+      <w:r>
+        <w:rPr>
+          <w:b/>
+          <w:color w:val="00B050"/>
+          <w:sz w:val="18"/>
+          <w:szCs w:val="24"/>
+          <w:lang w:val="en-US"/>
+        </w:rPr>
+        <w:t>white</w:t>
+      </w:r>
+      <w:proofErr w:type="gramEnd"/>
+      <w:r>
+        <w:rPr>
+          <w:b/>
+          <w:color w:val="00B050"/>
+          <w:sz w:val="18"/>
+          <w:szCs w:val="24"/>
+          <w:lang w:val="en-US"/>
+        </w:rPr>
+        <w:t>_spac</w:t>
+      </w:r>
+      <w:r>
+        <w:rPr>
+          <w:b/>
+          <w:color w:val="00B050"/>
+          <w:sz w:val="18"/>
+          <w:szCs w:val="24"/>
+          <w:lang w:val="en-US"/>
+        </w:rPr>
+        <w:t>e</w:t>
+      </w:r>
+      <w:r>
+        <w:rPr>
+          <w:b/>
+          <w:color w:val="00B050"/>
+          <w:sz w:val="18"/>
+          <w:szCs w:val="24"/>
+          <w:lang w:val="en-US"/>
+        </w:rPr>
+        <w:t>_as_</w:t>
+      </w:r>
+      <w:r>
+        <w:rPr>
+          <w:b/>
+          <w:i/>
+          <w:color w:val="00B050"/>
+          <w:sz w:val="18"/>
+          <w:szCs w:val="24"/>
+          <w:lang w:val="en-US"/>
+        </w:rPr>
+        <w:t>third</w:t>
+      </w:r>
+      <w:r>
+        <w:rPr>
+          <w:b/>
+          <w:color w:val="00B050"/>
+          <w:sz w:val="18"/>
+          <w:szCs w:val="24"/>
+          <w:lang w:val="en-US"/>
+        </w:rPr>
+        <w:t>_param</w:t>
+      </w:r>
+      <w:r>
+        <w:rPr>
+          <w:b/>
+          <w:color w:val="00B050"/>
+          <w:sz w:val="18"/>
+          <w:szCs w:val="24"/>
+          <w:lang w:val="en-US"/>
+        </w:rPr>
+        <w:t>eter</w:t>
+      </w:r>
+      <w:proofErr w:type="spellEnd"/>
+      <w:r>
+        <w:rPr>
+          <w:color w:val="00B050"/>
+          <w:sz w:val="18"/>
+          <w:szCs w:val="24"/>
+          <w:lang w:val="en-US"/>
+        </w:rPr>
+        <w:t xml:space="preserve"> )</w:t>
+      </w:r>
+      <w:r>
+        <w:rPr>
+          <w:color w:val="00B050"/>
+          <w:szCs w:val="24"/>
+          <w:lang w:val="en-US"/>
+        </w:rPr>
+        <w:t xml:space="preserve">   </w:t>
+      </w:r>
+      <w:r>
+        <w:rPr>
+          <w:color w:val="00B050"/>
           <w:sz w:val="20"/>
           <w:szCs w:val="24"/>
           <w:lang w:val="en-US"/>
         </w:rPr>
-        <w:t>(</w:t>
-      </w:r>
-      <w:proofErr w:type="spellStart"/>
-      <w:r>
-        <w:rPr>
-          <w:rFonts w:ascii="Consolas" w:hAnsi="Consolas"/>
-          <w:sz w:val="20"/>
-          <w:szCs w:val="24"/>
-          <w:lang w:val="en-US"/>
-        </w:rPr>
-        <w:t>myJSObject</w:t>
-      </w:r>
-      <w:proofErr w:type="spellEnd"/>
-      <w:r>
-        <w:rPr>
-          <w:rFonts w:ascii="Consolas" w:hAnsi="Consolas"/>
-          <w:sz w:val="20"/>
-          <w:szCs w:val="24"/>
-          <w:lang w:val="en-US"/>
-        </w:rPr>
-        <w:t xml:space="preserve">, </w:t>
-      </w:r>
-      <w:r>
-        <w:rPr>
-          <w:rFonts w:ascii="Consolas" w:hAnsi="Consolas"/>
-          <w:b/>
-          <w:color w:val="808080" w:themeColor="background1" w:themeShade="80"/>
-          <w:sz w:val="20"/>
-          <w:szCs w:val="24"/>
-          <w:lang w:val="en-US"/>
-        </w:rPr>
-        <w:t>null</w:t>
-      </w:r>
-      <w:r>
-        <w:rPr>
-          <w:rFonts w:ascii="Consolas" w:hAnsi="Consolas"/>
-          <w:sz w:val="20"/>
-          <w:szCs w:val="24"/>
-          <w:lang w:val="en-US"/>
-        </w:rPr>
-        <w:t xml:space="preserve">, </w:t>
-      </w:r>
-      <w:r>
-        <w:rPr>
-          <w:rFonts w:ascii="Consolas" w:hAnsi="Consolas"/>
-          <w:b/>
-          <w:sz w:val="20"/>
-          <w:szCs w:val="24"/>
-          <w:lang w:val="en-US"/>
-        </w:rPr>
-        <w:t>2</w:t>
-      </w:r>
-      <w:r>
-        <w:rPr>
-          <w:rFonts w:ascii="Consolas" w:hAnsi="Consolas"/>
-          <w:sz w:val="20"/>
-          <w:szCs w:val="24"/>
-          <w:lang w:val="en-US"/>
-        </w:rPr>
-        <w:t>);</w:t>
-      </w:r>
-    </w:p>
-    <w:p>
-      <w:pPr>
-        <w:spacing w:after="120" w:line="240" w:lineRule="auto"/>
-        <w:rPr>
-          <w:sz w:val="24"/>
-          <w:szCs w:val="24"/>
-          <w:lang w:val="en-US"/>
-        </w:rPr>
-      </w:pPr>
-      <w:proofErr w:type="spellStart"/>
-      <w:r>
-        <w:rPr>
-          <w:sz w:val="18"/>
-          <w:szCs w:val="24"/>
-          <w:lang w:val="en-US"/>
-        </w:rPr>
-        <w:t>JSON.stringify</w:t>
-      </w:r>
-      <w:proofErr w:type="spellEnd"/>
-      <w:r>
-        <w:rPr>
-          <w:sz w:val="18"/>
-          <w:szCs w:val="24"/>
-          <w:lang w:val="en-US"/>
-        </w:rPr>
-        <w:t>(</w:t>
-      </w:r>
-      <w:proofErr w:type="spellStart"/>
-      <w:r>
-        <w:rPr>
-          <w:sz w:val="18"/>
-          <w:szCs w:val="24"/>
-          <w:lang w:val="en-US"/>
-        </w:rPr>
-        <w:t>object_</w:t>
-      </w:r>
-      <w:r>
-        <w:rPr>
-          <w:sz w:val="18"/>
-          <w:szCs w:val="24"/>
-          <w:lang w:val="en-US"/>
-        </w:rPr>
-        <w:t>to_be_</w:t>
-      </w:r>
-      <w:r>
-        <w:rPr>
-          <w:sz w:val="18"/>
-          <w:szCs w:val="24"/>
-          <w:lang w:val="en-US"/>
-        </w:rPr>
-        <w:t>stringified</w:t>
-      </w:r>
-      <w:r>
-        <w:rPr>
-          <w:sz w:val="18"/>
-          <w:szCs w:val="24"/>
-          <w:lang w:val="en-US"/>
-        </w:rPr>
-        <w:t>_as_JSON</w:t>
-      </w:r>
-      <w:proofErr w:type="spellEnd"/>
-      <w:r>
-        <w:rPr>
-          <w:sz w:val="18"/>
-          <w:szCs w:val="24"/>
-          <w:lang w:val="en-US"/>
-        </w:rPr>
-        <w:t xml:space="preserve">, </w:t>
-      </w:r>
-      <w:proofErr w:type="spellStart"/>
-      <w:r>
-        <w:rPr>
-          <w:color w:val="808080" w:themeColor="background1" w:themeShade="80"/>
-          <w:sz w:val="18"/>
-          <w:szCs w:val="24"/>
-          <w:lang w:val="en-US"/>
-        </w:rPr>
-        <w:t>null_as_no_replacer_function</w:t>
-      </w:r>
-      <w:r>
-        <w:rPr>
-          <w:color w:val="808080" w:themeColor="background1" w:themeShade="80"/>
-          <w:sz w:val="18"/>
-          <w:szCs w:val="24"/>
-          <w:lang w:val="en-US"/>
-        </w:rPr>
-        <w:t>_needed_</w:t>
-      </w:r>
-      <w:proofErr w:type="gramStart"/>
-      <w:r>
-        <w:rPr>
-          <w:color w:val="808080" w:themeColor="background1" w:themeShade="80"/>
-          <w:sz w:val="18"/>
-          <w:szCs w:val="24"/>
-          <w:lang w:val="en-US"/>
-        </w:rPr>
-        <w:t>here</w:t>
-      </w:r>
-      <w:proofErr w:type="spellEnd"/>
-      <w:r>
-        <w:rPr>
-          <w:sz w:val="18"/>
-          <w:szCs w:val="24"/>
-          <w:lang w:val="en-US"/>
-        </w:rPr>
-        <w:t xml:space="preserve">, </w:t>
-      </w:r>
-      <w:r>
-        <w:rPr>
-          <w:sz w:val="18"/>
-          <w:szCs w:val="24"/>
-          <w:lang w:val="en-US"/>
-        </w:rPr>
         <w:t xml:space="preserve"> </w:t>
       </w:r>
-      <w:proofErr w:type="spellStart"/>
-      <w:r>
-        <w:rPr>
-          <w:b/>
-          <w:sz w:val="18"/>
-          <w:szCs w:val="24"/>
-          <w:lang w:val="en-US"/>
-        </w:rPr>
-        <w:t>white</w:t>
-      </w:r>
-      <w:proofErr w:type="gramEnd"/>
-      <w:r>
-        <w:rPr>
-          <w:b/>
-          <w:sz w:val="18"/>
-          <w:szCs w:val="24"/>
-          <w:lang w:val="en-US"/>
-        </w:rPr>
-        <w:t>_spac</w:t>
-      </w:r>
-      <w:r>
-        <w:rPr>
-          <w:b/>
-          <w:sz w:val="18"/>
-          <w:szCs w:val="24"/>
-          <w:lang w:val="en-US"/>
-        </w:rPr>
-        <w:t>e</w:t>
-      </w:r>
-      <w:r>
-        <w:rPr>
-          <w:b/>
-          <w:sz w:val="18"/>
-          <w:szCs w:val="24"/>
-          <w:lang w:val="en-US"/>
-        </w:rPr>
-        <w:t>_as_</w:t>
-      </w:r>
-      <w:r>
-        <w:rPr>
-          <w:b/>
-          <w:i/>
-          <w:sz w:val="18"/>
-          <w:szCs w:val="24"/>
-          <w:lang w:val="en-US"/>
-        </w:rPr>
-        <w:t>third</w:t>
-      </w:r>
-      <w:r>
-        <w:rPr>
-          <w:b/>
-          <w:sz w:val="18"/>
-          <w:szCs w:val="24"/>
-          <w:lang w:val="en-US"/>
-        </w:rPr>
-        <w:t>_param</w:t>
-      </w:r>
-      <w:r>
-        <w:rPr>
-          <w:b/>
-          <w:sz w:val="18"/>
-          <w:szCs w:val="24"/>
-          <w:lang w:val="en-US"/>
-        </w:rPr>
-        <w:t>eter</w:t>
-      </w:r>
-      <w:proofErr w:type="spellEnd"/>
-      <w:r>
-        <w:rPr>
-          <w:sz w:val="18"/>
-          <w:szCs w:val="24"/>
-          <w:lang w:val="en-US"/>
-        </w:rPr>
-        <w:t xml:space="preserve"> )</w:t>
-      </w:r>
-      <w:r>
-        <w:rPr>
-          <w:szCs w:val="24"/>
-          <w:lang w:val="en-US"/>
-        </w:rPr>
-        <w:t xml:space="preserve">   </w:t>
-      </w:r>
-      <w:r>
-        <w:rPr>
-          <w:sz w:val="20"/>
-          <w:szCs w:val="24"/>
-          <w:lang w:val="en-US"/>
-        </w:rPr>
-        <w:t xml:space="preserve"> </w:t>
-      </w:r>
-      <w:r>
-        <w:rPr>
+      <w:r>
+        <w:rPr>
+          <w:color w:val="00B050"/>
           <w:sz w:val="24"/>
           <w:szCs w:val="24"/>
           <w:lang w:val="en-US"/>
@@ -3131,6 +3312,7 @@
         <w:spacing w:after="120" w:line="240" w:lineRule="auto"/>
         <w:rPr>
           <w:b/>
+          <w:color w:val="00B050"/>
           <w:sz w:val="36"/>
           <w:szCs w:val="36"/>
           <w:lang w:val="en-US"/>
@@ -3139,6 +3321,7 @@
       <w:r>
         <w:rPr>
           <w:b/>
+          <w:color w:val="00B050"/>
           <w:sz w:val="36"/>
           <w:szCs w:val="36"/>
           <w:lang w:val="en-US"/>
@@ -3151,13 +3334,15 @@
         <w:spacing w:after="120" w:line="240" w:lineRule="auto"/>
         <w:rPr>
           <w:i/>
-          <w:sz w:val="28"/>
-          <w:lang w:val="en-US"/>
-        </w:rPr>
-      </w:pPr>
-      <w:r>
-        <w:rPr>
-          <w:b/>
+          <w:color w:val="00B050"/>
+          <w:sz w:val="28"/>
+          <w:lang w:val="en-US"/>
+        </w:rPr>
+      </w:pPr>
+      <w:r>
+        <w:rPr>
+          <w:b/>
+          <w:color w:val="00B050"/>
           <w:sz w:val="28"/>
           <w:lang w:val="en-US"/>
         </w:rPr>
@@ -3165,6 +3350,7 @@
       </w:r>
       <w:r>
         <w:rPr>
+          <w:color w:val="00B050"/>
           <w:sz w:val="28"/>
           <w:lang w:val="en-US"/>
         </w:rPr>
@@ -3172,6 +3358,7 @@
       </w:r>
       <w:r>
         <w:rPr>
+          <w:color w:val="00B050"/>
           <w:sz w:val="28"/>
           <w:lang w:val="en-US"/>
         </w:rPr>
@@ -3183,13 +3370,15 @@
         <w:spacing w:after="120" w:line="240" w:lineRule="auto"/>
         <w:rPr>
           <w:i/>
-          <w:sz w:val="28"/>
-          <w:lang w:val="en-US"/>
-        </w:rPr>
-      </w:pPr>
-      <w:r>
-        <w:rPr>
-          <w:i/>
+          <w:color w:val="00B050"/>
+          <w:sz w:val="28"/>
+          <w:lang w:val="en-US"/>
+        </w:rPr>
+      </w:pPr>
+      <w:r>
+        <w:rPr>
+          <w:i/>
+          <w:color w:val="00B050"/>
           <w:sz w:val="28"/>
           <w:lang w:val="en-US"/>
         </w:rPr>
@@ -3201,13 +3390,15 @@
         <w:spacing w:after="120" w:line="240" w:lineRule="auto"/>
         <w:rPr>
           <w:i/>
-          <w:sz w:val="28"/>
-          <w:lang w:val="en-US"/>
-        </w:rPr>
-      </w:pPr>
-      <w:r>
-        <w:rPr>
-          <w:i/>
+          <w:color w:val="00B050"/>
+          <w:sz w:val="28"/>
+          <w:lang w:val="en-US"/>
+        </w:rPr>
+      </w:pPr>
+      <w:r>
+        <w:rPr>
+          <w:i/>
+          <w:color w:val="00B050"/>
           <w:sz w:val="28"/>
           <w:lang w:val="en-US"/>
         </w:rPr>
@@ -3216,6 +3407,7 @@
       <w:r>
         <w:rPr>
           <w:i/>
+          <w:color w:val="00B050"/>
           <w:sz w:val="28"/>
           <w:lang w:val="en-US"/>
         </w:rPr>
@@ -3224,6 +3416,7 @@
       <w:r>
         <w:rPr>
           <w:i/>
+          <w:color w:val="00B050"/>
           <w:sz w:val="28"/>
           <w:lang w:val="en-US"/>
         </w:rPr>
@@ -3235,13 +3428,15 @@
         <w:spacing w:after="120" w:line="240" w:lineRule="auto"/>
         <w:rPr>
           <w:i/>
-          <w:sz w:val="28"/>
-          <w:lang w:val="en-US"/>
-        </w:rPr>
-      </w:pPr>
-      <w:r>
-        <w:rPr>
-          <w:i/>
+          <w:color w:val="00B050"/>
+          <w:sz w:val="28"/>
+          <w:lang w:val="en-US"/>
+        </w:rPr>
+      </w:pPr>
+      <w:r>
+        <w:rPr>
+          <w:i/>
+          <w:color w:val="00B050"/>
           <w:sz w:val="28"/>
           <w:lang w:val="en-US"/>
         </w:rPr>
@@ -3253,13 +3448,15 @@
         <w:spacing w:after="120" w:line="240" w:lineRule="auto"/>
         <w:rPr>
           <w:i/>
-          <w:sz w:val="28"/>
-          <w:lang w:val="en-US"/>
-        </w:rPr>
-      </w:pPr>
-      <w:r>
-        <w:rPr>
-          <w:i/>
+          <w:color w:val="00B050"/>
+          <w:sz w:val="28"/>
+          <w:lang w:val="en-US"/>
+        </w:rPr>
+      </w:pPr>
+      <w:r>
+        <w:rPr>
+          <w:i/>
+          <w:color w:val="00B050"/>
           <w:sz w:val="28"/>
           <w:lang w:val="en-US"/>
         </w:rPr>
@@ -3268,6 +3465,7 @@
       <w:r>
         <w:rPr>
           <w:i/>
+          <w:color w:val="00B050"/>
           <w:sz w:val="28"/>
           <w:lang w:val="en-US"/>
         </w:rPr>
@@ -3276,6 +3474,7 @@
       <w:r>
         <w:rPr>
           <w:i/>
+          <w:color w:val="00B050"/>
           <w:sz w:val="28"/>
           <w:lang w:val="en-US"/>
         </w:rPr>
@@ -3284,6 +3483,7 @@
       <w:r>
         <w:rPr>
           <w:i/>
+          <w:color w:val="00B050"/>
           <w:sz w:val="28"/>
           <w:lang w:val="en-US"/>
         </w:rPr>
@@ -3293,6 +3493,7 @@
       <w:r>
         <w:rPr>
           <w:i/>
+          <w:color w:val="00B050"/>
           <w:sz w:val="28"/>
           <w:lang w:val="en-US"/>
         </w:rPr>
@@ -3309,6 +3510,7 @@
         <w:spacing w:after="120" w:line="240" w:lineRule="auto"/>
         <w:rPr>
           <w:i/>
+          <w:color w:val="00B050"/>
           <w:sz w:val="28"/>
           <w:lang w:val="en-US"/>
         </w:rPr>
@@ -3318,6 +3520,7 @@
           <w:b/>
           <w:bCs/>
           <w:iCs/>
+          <w:color w:val="00B050"/>
           <w:sz w:val="36"/>
           <w:szCs w:val="36"/>
           <w:lang w:val="en-US"/>
@@ -3330,13 +3533,15 @@
         <w:spacing w:after="120" w:line="240" w:lineRule="auto"/>
         <w:rPr>
           <w:i/>
-          <w:sz w:val="28"/>
-          <w:lang w:val="en-US"/>
-        </w:rPr>
-      </w:pPr>
-      <w:r>
-        <w:rPr>
-          <w:i/>
+          <w:color w:val="00B050"/>
+          <w:sz w:val="28"/>
+          <w:lang w:val="en-US"/>
+        </w:rPr>
+      </w:pPr>
+      <w:r>
+        <w:rPr>
+          <w:i/>
+          <w:color w:val="00B050"/>
           <w:sz w:val="28"/>
           <w:lang w:val="en-US"/>
         </w:rPr>
@@ -3348,13 +3553,15 @@
         <w:spacing w:after="120" w:line="240" w:lineRule="auto"/>
         <w:rPr>
           <w:i/>
-          <w:sz w:val="28"/>
-          <w:lang w:val="en-US"/>
-        </w:rPr>
-      </w:pPr>
-      <w:r>
-        <w:rPr>
-          <w:i/>
+          <w:color w:val="00B050"/>
+          <w:sz w:val="28"/>
+          <w:lang w:val="en-US"/>
+        </w:rPr>
+      </w:pPr>
+      <w:r>
+        <w:rPr>
+          <w:i/>
+          <w:color w:val="00B050"/>
           <w:sz w:val="28"/>
           <w:lang w:val="en-US"/>
         </w:rPr>
@@ -3363,6 +3570,7 @@
       <w:r>
         <w:rPr>
           <w:i/>
+          <w:color w:val="00B050"/>
           <w:sz w:val="28"/>
           <w:lang w:val="en-US"/>
         </w:rPr>
@@ -3371,6 +3579,7 @@
       <w:r>
         <w:rPr>
           <w:i/>
+          <w:color w:val="00B050"/>
           <w:sz w:val="28"/>
           <w:lang w:val="en-US"/>
         </w:rPr>
@@ -3379,6 +3588,7 @@
       <w:r>
         <w:rPr>
           <w:i/>
+          <w:color w:val="00B050"/>
           <w:sz w:val="28"/>
           <w:lang w:val="en-US"/>
         </w:rPr>
@@ -3387,6 +3597,7 @@
       <w:r>
         <w:rPr>
           <w:i/>
+          <w:color w:val="00B050"/>
           <w:sz w:val="28"/>
           <w:lang w:val="en-US"/>
         </w:rPr>
@@ -3398,13 +3609,15 @@
         <w:spacing w:after="120" w:line="240" w:lineRule="auto"/>
         <w:rPr>
           <w:i/>
-          <w:sz w:val="28"/>
-          <w:lang w:val="en-US"/>
-        </w:rPr>
-      </w:pPr>
-      <w:r>
-        <w:rPr>
-          <w:i/>
+          <w:color w:val="00B050"/>
+          <w:sz w:val="28"/>
+          <w:lang w:val="en-US"/>
+        </w:rPr>
+      </w:pPr>
+      <w:r>
+        <w:rPr>
+          <w:i/>
+          <w:color w:val="00B050"/>
           <w:sz w:val="28"/>
           <w:lang w:val="en-US"/>
         </w:rPr>
@@ -3416,13 +3629,15 @@
         <w:spacing w:after="120" w:line="240" w:lineRule="auto"/>
         <w:rPr>
           <w:i/>
-          <w:sz w:val="28"/>
-          <w:lang w:val="en-US"/>
-        </w:rPr>
-      </w:pPr>
-      <w:r>
-        <w:rPr>
-          <w:i/>
+          <w:color w:val="00B050"/>
+          <w:sz w:val="28"/>
+          <w:lang w:val="en-US"/>
+        </w:rPr>
+      </w:pPr>
+      <w:r>
+        <w:rPr>
+          <w:i/>
+          <w:color w:val="00B050"/>
           <w:sz w:val="28"/>
           <w:lang w:val="en-US"/>
         </w:rPr>
@@ -3434,13 +3649,15 @@
         <w:spacing w:after="120" w:line="240" w:lineRule="auto"/>
         <w:rPr>
           <w:i/>
-          <w:sz w:val="28"/>
-          <w:lang w:val="en-US"/>
-        </w:rPr>
-      </w:pPr>
-      <w:r>
-        <w:rPr>
-          <w:i/>
+          <w:color w:val="00B050"/>
+          <w:sz w:val="28"/>
+          <w:lang w:val="en-US"/>
+        </w:rPr>
+      </w:pPr>
+      <w:r>
+        <w:rPr>
+          <w:i/>
+          <w:color w:val="00B050"/>
           <w:sz w:val="28"/>
           <w:lang w:val="en-US"/>
         </w:rPr>
@@ -3449,6 +3666,7 @@
       <w:r>
         <w:rPr>
           <w:i/>
+          <w:color w:val="00B050"/>
           <w:sz w:val="28"/>
           <w:lang w:val="en-US"/>
         </w:rPr>
@@ -3457,6 +3675,7 @@
       <w:r>
         <w:rPr>
           <w:i/>
+          <w:color w:val="00B050"/>
           <w:sz w:val="28"/>
           <w:lang w:val="en-US"/>
         </w:rPr>
@@ -3468,13 +3687,15 @@
         <w:spacing w:after="120" w:line="240" w:lineRule="auto"/>
         <w:rPr>
           <w:i/>
-          <w:sz w:val="28"/>
-          <w:lang w:val="en-US"/>
-        </w:rPr>
-      </w:pPr>
-      <w:r>
-        <w:rPr>
-          <w:i/>
+          <w:color w:val="00B050"/>
+          <w:sz w:val="28"/>
+          <w:lang w:val="en-US"/>
+        </w:rPr>
+      </w:pPr>
+      <w:r>
+        <w:rPr>
+          <w:i/>
+          <w:color w:val="00B050"/>
           <w:sz w:val="28"/>
           <w:lang w:val="en-US"/>
         </w:rPr>
@@ -3490,13 +3711,15 @@
         </w:numPr>
         <w:spacing w:after="120" w:line="240" w:lineRule="auto"/>
         <w:rPr>
-          <w:sz w:val="28"/>
-          <w:lang w:val="en-US"/>
-        </w:rPr>
-      </w:pPr>
-      <w:r>
-        <w:rPr>
-          <w:b/>
+          <w:color w:val="00B050"/>
+          <w:sz w:val="28"/>
+          <w:lang w:val="en-US"/>
+        </w:rPr>
+      </w:pPr>
+      <w:r>
+        <w:rPr>
+          <w:b/>
+          <w:color w:val="00B050"/>
           <w:sz w:val="36"/>
           <w:szCs w:val="36"/>
           <w:lang w:val="en-US"/>
@@ -3505,6 +3728,7 @@
       </w:r>
       <w:r>
         <w:rPr>
+          <w:color w:val="00B050"/>
           <w:sz w:val="28"/>
           <w:lang w:val="en-US"/>
         </w:rPr>
@@ -3512,6 +3736,7 @@
       </w:r>
       <w:r>
         <w:rPr>
+          <w:color w:val="00B050"/>
           <w:sz w:val="28"/>
           <w:lang w:val="en-US"/>
         </w:rPr>
@@ -3522,12 +3747,14 @@
       <w:pPr>
         <w:spacing w:after="120" w:line="240" w:lineRule="auto"/>
         <w:rPr>
-          <w:sz w:val="28"/>
-          <w:lang w:val="en-US"/>
-        </w:rPr>
-      </w:pPr>
-      <w:r>
-        <w:rPr>
+          <w:color w:val="00B050"/>
+          <w:sz w:val="28"/>
+          <w:lang w:val="en-US"/>
+        </w:rPr>
+      </w:pPr>
+      <w:r>
+        <w:rPr>
+          <w:color w:val="00B050"/>
           <w:sz w:val="28"/>
           <w:lang w:val="en-US"/>
         </w:rPr>
@@ -3543,12 +3770,14 @@
         </w:numPr>
         <w:spacing w:after="120" w:line="240" w:lineRule="auto"/>
         <w:rPr>
-          <w:sz w:val="28"/>
-          <w:lang w:val="en-US"/>
-        </w:rPr>
-      </w:pPr>
-      <w:r>
-        <w:rPr>
+          <w:color w:val="00B050"/>
+          <w:sz w:val="28"/>
+          <w:lang w:val="en-US"/>
+        </w:rPr>
+      </w:pPr>
+      <w:r>
+        <w:rPr>
+          <w:color w:val="00B050"/>
           <w:sz w:val="28"/>
           <w:lang w:val="en-US"/>
         </w:rPr>
@@ -3564,12 +3793,14 @@
         </w:numPr>
         <w:spacing w:after="120" w:line="240" w:lineRule="auto"/>
         <w:rPr>
-          <w:sz w:val="28"/>
-          <w:lang w:val="en-US"/>
-        </w:rPr>
-      </w:pPr>
-      <w:r>
-        <w:rPr>
+          <w:color w:val="00B050"/>
+          <w:sz w:val="28"/>
+          <w:lang w:val="en-US"/>
+        </w:rPr>
+      </w:pPr>
+      <w:r>
+        <w:rPr>
+          <w:color w:val="00B050"/>
           <w:sz w:val="28"/>
           <w:lang w:val="en-US"/>
         </w:rPr>
@@ -3581,13 +3812,15 @@
         <w:spacing w:after="120" w:line="240" w:lineRule="auto"/>
         <w:rPr>
           <w:i/>
-          <w:sz w:val="28"/>
-          <w:lang w:val="en-US"/>
-        </w:rPr>
-      </w:pPr>
-      <w:r>
-        <w:rPr>
-          <w:i/>
+          <w:color w:val="00B050"/>
+          <w:sz w:val="28"/>
+          <w:lang w:val="en-US"/>
+        </w:rPr>
+      </w:pPr>
+      <w:r>
+        <w:rPr>
+          <w:i/>
+          <w:color w:val="00B050"/>
           <w:sz w:val="28"/>
           <w:lang w:val="en-US"/>
         </w:rPr>
@@ -3599,6 +3832,7 @@
         <w:spacing w:after="120" w:line="240" w:lineRule="auto"/>
         <w:rPr>
           <w:i/>
+          <w:color w:val="00B050"/>
           <w:sz w:val="24"/>
           <w:szCs w:val="24"/>
           <w:lang w:val="en-US"/>
@@ -3609,6 +3843,7 @@
           <w:rPr>
             <w:rStyle w:val="Hyperlink"/>
             <w:i/>
+            <w:color w:val="00B050"/>
             <w:sz w:val="24"/>
             <w:szCs w:val="24"/>
             <w:lang w:val="en-US"/>
@@ -3619,6 +3854,7 @@
       <w:r>
         <w:rPr>
           <w:i/>
+          <w:color w:val="00B050"/>
           <w:sz w:val="24"/>
           <w:szCs w:val="24"/>
           <w:lang w:val="en-US"/>
@@ -3631,13 +3867,15 @@
         <w:spacing w:after="120" w:line="240" w:lineRule="auto"/>
         <w:rPr>
           <w:i/>
-          <w:sz w:val="28"/>
-          <w:lang w:val="en-US"/>
-        </w:rPr>
-      </w:pPr>
-      <w:r>
-        <w:rPr>
-          <w:i/>
+          <w:color w:val="00B050"/>
+          <w:sz w:val="28"/>
+          <w:lang w:val="en-US"/>
+        </w:rPr>
+      </w:pPr>
+      <w:r>
+        <w:rPr>
+          <w:i/>
+          <w:color w:val="00B050"/>
           <w:sz w:val="28"/>
           <w:lang w:val="en-US"/>
         </w:rPr>
@@ -3649,13 +3887,15 @@
         <w:spacing w:after="120" w:line="240" w:lineRule="auto"/>
         <w:rPr>
           <w:i/>
-          <w:sz w:val="28"/>
-          <w:lang w:val="en-US"/>
-        </w:rPr>
-      </w:pPr>
-      <w:r>
-        <w:rPr>
-          <w:i/>
+          <w:color w:val="00B050"/>
+          <w:sz w:val="28"/>
+          <w:lang w:val="en-US"/>
+        </w:rPr>
+      </w:pPr>
+      <w:r>
+        <w:rPr>
+          <w:i/>
+          <w:color w:val="00B050"/>
           <w:sz w:val="28"/>
           <w:lang w:val="en-US"/>
         </w:rPr>
@@ -3664,6 +3904,7 @@
       <w:r>
         <w:rPr>
           <w:i/>
+          <w:color w:val="00B050"/>
           <w:sz w:val="28"/>
           <w:lang w:val="en-US"/>
         </w:rPr>
@@ -3672,6 +3913,7 @@
       <w:r>
         <w:rPr>
           <w:i/>
+          <w:color w:val="00B050"/>
           <w:sz w:val="28"/>
           <w:lang w:val="en-US"/>
         </w:rPr>
@@ -3681,6 +3923,7 @@
         <w:rPr>
           <w:b/>
           <w:i/>
+          <w:color w:val="00B050"/>
           <w:sz w:val="28"/>
           <w:lang w:val="en-US"/>
         </w:rPr>
@@ -3689,6 +3932,7 @@
       <w:r>
         <w:rPr>
           <w:i/>
+          <w:color w:val="00B050"/>
           <w:sz w:val="28"/>
           <w:lang w:val="en-US"/>
         </w:rPr>
@@ -3698,6 +3942,7 @@
         <w:rPr>
           <w:b/>
           <w:i/>
+          <w:color w:val="00B050"/>
           <w:sz w:val="28"/>
           <w:lang w:val="en-US"/>
         </w:rPr>
@@ -3708,6 +3953,7 @@
         <w:rPr>
           <w:b/>
           <w:i/>
+          <w:color w:val="00B050"/>
           <w:sz w:val="28"/>
           <w:lang w:val="en-US"/>
         </w:rPr>
@@ -3717,6 +3963,7 @@
       <w:r>
         <w:rPr>
           <w:i/>
+          <w:color w:val="00B050"/>
           <w:sz w:val="28"/>
           <w:lang w:val="en-US"/>
         </w:rPr>
@@ -3726,6 +3973,7 @@
         <w:rPr>
           <w:b/>
           <w:i/>
+          <w:color w:val="00B050"/>
           <w:sz w:val="28"/>
           <w:lang w:val="en-US"/>
         </w:rPr>
@@ -3734,6 +3982,7 @@
       <w:r>
         <w:rPr>
           <w:i/>
+          <w:color w:val="00B050"/>
           <w:sz w:val="28"/>
           <w:lang w:val="en-US"/>
         </w:rPr>
@@ -3743,6 +3992,7 @@
         <w:rPr>
           <w:b/>
           <w:i/>
+          <w:color w:val="00B050"/>
           <w:sz w:val="28"/>
           <w:lang w:val="en-US"/>
         </w:rPr>
@@ -3751,6 +4001,7 @@
       <w:r>
         <w:rPr>
           <w:i/>
+          <w:color w:val="00B050"/>
           <w:sz w:val="28"/>
           <w:lang w:val="en-US"/>
         </w:rPr>
@@ -3760,6 +4011,7 @@
         <w:rPr>
           <w:b/>
           <w:i/>
+          <w:color w:val="00B050"/>
           <w:sz w:val="28"/>
           <w:lang w:val="en-US"/>
         </w:rPr>
@@ -3770,6 +4022,7 @@
         <w:rPr>
           <w:b/>
           <w:i/>
+          <w:color w:val="00B050"/>
           <w:sz w:val="28"/>
           <w:lang w:val="en-US"/>
         </w:rPr>
@@ -3780,6 +4033,7 @@
         <w:rPr>
           <w:b/>
           <w:i/>
+          <w:color w:val="00B050"/>
           <w:sz w:val="28"/>
           <w:lang w:val="en-US"/>
         </w:rPr>
@@ -3788,6 +4042,7 @@
       <w:r>
         <w:rPr>
           <w:i/>
+          <w:color w:val="00B050"/>
           <w:sz w:val="28"/>
           <w:lang w:val="en-US"/>
         </w:rPr>
@@ -3797,32 +4052,16 @@
         <w:rPr>
           <w:b/>
           <w:i/>
-          <w:sz w:val="28"/>
-          <w:lang w:val="en-US"/>
-        </w:rPr>
-        <w:t>param</w:t>
-      </w:r>
-      <w:r>
-        <w:rPr>
-          <w:b/>
-          <w:i/>
-          <w:sz w:val="28"/>
-          <w:lang w:val="en-US"/>
-        </w:rPr>
-        <w:t>eter</w:t>
-      </w:r>
-      <w:r>
-        <w:rPr>
-          <w:b/>
-          <w:i/>
-          <w:sz w:val="28"/>
-          <w:lang w:val="en-US"/>
-        </w:rPr>
-        <w:t>s</w:t>
-      </w:r>
-      <w:r>
-        <w:rPr>
-          <w:i/>
+          <w:color w:val="00B050"/>
+          <w:sz w:val="28"/>
+          <w:lang w:val="en-US"/>
+        </w:rPr>
+        <w:t>parameters</w:t>
+      </w:r>
+      <w:r>
+        <w:rPr>
+          <w:i/>
+          <w:color w:val="00B050"/>
           <w:sz w:val="28"/>
           <w:lang w:val="en-US"/>
         </w:rPr>
@@ -3832,6 +4071,7 @@
         <w:rPr>
           <w:b/>
           <w:i/>
+          <w:color w:val="00B050"/>
           <w:sz w:val="28"/>
           <w:lang w:val="en-US"/>
         </w:rPr>
@@ -3840,6 +4080,7 @@
       <w:r>
         <w:rPr>
           <w:i/>
+          <w:color w:val="00B050"/>
           <w:sz w:val="28"/>
           <w:lang w:val="en-US"/>
         </w:rPr>
@@ -3849,6 +4090,7 @@
         <w:rPr>
           <w:b/>
           <w:i/>
+          <w:color w:val="00B050"/>
           <w:sz w:val="28"/>
           <w:lang w:val="en-US"/>
         </w:rPr>
@@ -3857,6 +4099,7 @@
       <w:r>
         <w:rPr>
           <w:i/>
+          <w:color w:val="00B050"/>
           <w:sz w:val="28"/>
           <w:lang w:val="en-US"/>
         </w:rPr>
@@ -3875,6 +4118,7 @@
           <w:b/>
           <w:bCs/>
           <w:iCs/>
+          <w:color w:val="00B050"/>
           <w:sz w:val="36"/>
           <w:szCs w:val="36"/>
           <w:lang w:val="en-US"/>
@@ -3885,6 +4129,7 @@
           <w:b/>
           <w:bCs/>
           <w:iCs/>
+          <w:color w:val="00B050"/>
           <w:sz w:val="36"/>
           <w:szCs w:val="36"/>
           <w:lang w:val="en-US"/>
@@ -3897,13 +4142,15 @@
         <w:spacing w:after="120" w:line="240" w:lineRule="auto"/>
         <w:rPr>
           <w:i/>
-          <w:sz w:val="28"/>
-          <w:lang w:val="en-US"/>
-        </w:rPr>
-      </w:pPr>
-      <w:r>
-        <w:rPr>
-          <w:i/>
+          <w:color w:val="00B050"/>
+          <w:sz w:val="28"/>
+          <w:lang w:val="en-US"/>
+        </w:rPr>
+      </w:pPr>
+      <w:r>
+        <w:rPr>
+          <w:i/>
+          <w:color w:val="00B050"/>
           <w:sz w:val="28"/>
           <w:lang w:val="en-US"/>
         </w:rPr>
@@ -3912,6 +4159,7 @@
       <w:r>
         <w:rPr>
           <w:i/>
+          <w:color w:val="00B050"/>
           <w:sz w:val="28"/>
           <w:lang w:val="en-US"/>
         </w:rPr>

</xml_diff>

<commit_message>
Marking the exam reading list word and pdf as obsolete, basically
</commit_message>
<xml_diff>
--- a/Frontend_ExamReadingList.docx
+++ b/Frontend_ExamReadingList.docx
@@ -153,6 +153,33 @@
           <w:lang w:val="en-US"/>
         </w:rPr>
         <w:t>scope for learning before the exam. Include also our frontend project stub.</w:t>
+      </w:r>
+      <w:r>
+        <w:rPr>
+          <w:i/>
+          <w:sz w:val="28"/>
+          <w:lang w:val="en-US"/>
+        </w:rPr>
+        <w:br/>
+        <w:t xml:space="preserve">Green-marked stuff can be also found from the new </w:t>
+      </w:r>
+      <w:proofErr w:type="spellStart"/>
+      <w:r>
+        <w:rPr>
+          <w:i/>
+          <w:sz w:val="28"/>
+          <w:lang w:val="en-US"/>
+        </w:rPr>
+        <w:t>Powerpoint</w:t>
+      </w:r>
+      <w:proofErr w:type="spellEnd"/>
+      <w:r>
+        <w:rPr>
+          <w:i/>
+          <w:sz w:val="28"/>
+          <w:lang w:val="en-US"/>
+        </w:rPr>
+        <w:t xml:space="preserve"> version. </w:t>
       </w:r>
     </w:p>
     <w:p>
@@ -2014,6 +2041,7 @@
           <w:szCs w:val="24"/>
           <w:lang w:val="en-US"/>
         </w:rPr>
+        <w:lastRenderedPageBreak/>
         <w:t xml:space="preserve">- </w:t>
       </w:r>
       <w:r>
@@ -2071,16 +2099,6 @@
           <w:lang w:val="en-US"/>
         </w:rPr>
         <w:br/>
-      </w:r>
-      <w:r>
-        <w:rPr>
-          <w:i/>
-          <w:color w:val="00B050"/>
-          <w:sz w:val="24"/>
-          <w:szCs w:val="24"/>
-          <w:lang w:val="en-US"/>
-        </w:rPr>
-        <w:lastRenderedPageBreak/>
         <w:t>- post cleanup</w:t>
       </w:r>
       <w:r>
@@ -2447,20 +2465,7 @@
             <w:szCs w:val="24"/>
             <w:lang w:val="en-US"/>
           </w:rPr>
-          <w:t>https://reactjs.org/docs/hooks-rules.htm</w:t>
-        </w:r>
-        <w:bookmarkStart w:id="0" w:name="_GoBack"/>
-        <w:bookmarkEnd w:id="0"/>
-        <w:r>
-          <w:rPr>
-            <w:rStyle w:val="Hyperlink"/>
-            <w:i/>
-            <w:color w:val="00B050"/>
-            <w:sz w:val="24"/>
-            <w:szCs w:val="24"/>
-            <w:lang w:val="en-US"/>
-          </w:rPr>
-          <w:t>l</w:t>
+          <w:t>https://reactjs.org/docs/hooks-rules.html</w:t>
         </w:r>
       </w:hyperlink>
       <w:r>
@@ -4178,16 +4183,19 @@
           <w:b/>
           <w:bCs/>
           <w:iCs/>
+          <w:color w:val="00B050"/>
           <w:sz w:val="36"/>
           <w:szCs w:val="36"/>
           <w:lang w:val="en-US"/>
         </w:rPr>
       </w:pPr>
+      <w:bookmarkStart w:id="0" w:name="_GoBack"/>
       <w:r>
         <w:rPr>
           <w:b/>
           <w:bCs/>
           <w:iCs/>
+          <w:color w:val="00B050"/>
           <w:sz w:val="36"/>
           <w:szCs w:val="36"/>
           <w:lang w:val="en-US"/>
@@ -4200,13 +4208,15 @@
         <w:spacing w:after="120" w:line="240" w:lineRule="auto"/>
         <w:rPr>
           <w:i/>
-          <w:sz w:val="28"/>
-          <w:lang w:val="en-US"/>
-        </w:rPr>
-      </w:pPr>
-      <w:r>
-        <w:rPr>
-          <w:i/>
+          <w:color w:val="00B050"/>
+          <w:sz w:val="28"/>
+          <w:lang w:val="en-US"/>
+        </w:rPr>
+      </w:pPr>
+      <w:r>
+        <w:rPr>
+          <w:i/>
+          <w:color w:val="00B050"/>
           <w:sz w:val="28"/>
           <w:lang w:val="en-US"/>
         </w:rPr>
@@ -4225,6 +4235,7 @@
           <w:b/>
           <w:bCs/>
           <w:iCs/>
+          <w:color w:val="00B050"/>
           <w:sz w:val="36"/>
           <w:szCs w:val="36"/>
           <w:lang w:val="en-US"/>
@@ -4235,6 +4246,7 @@
           <w:b/>
           <w:bCs/>
           <w:iCs/>
+          <w:color w:val="00B050"/>
           <w:sz w:val="36"/>
           <w:szCs w:val="36"/>
           <w:lang w:val="en-US"/>
@@ -4247,13 +4259,15 @@
         <w:spacing w:after="120" w:line="240" w:lineRule="auto"/>
         <w:rPr>
           <w:i/>
-          <w:sz w:val="28"/>
-          <w:lang w:val="en-US"/>
-        </w:rPr>
-      </w:pPr>
-      <w:r>
-        <w:rPr>
-          <w:i/>
+          <w:color w:val="00B050"/>
+          <w:sz w:val="28"/>
+          <w:lang w:val="en-US"/>
+        </w:rPr>
+      </w:pPr>
+      <w:r>
+        <w:rPr>
+          <w:i/>
+          <w:color w:val="00B050"/>
           <w:sz w:val="28"/>
           <w:lang w:val="en-US"/>
         </w:rPr>
@@ -4263,6 +4277,7 @@
       <w:r>
         <w:rPr>
           <w:i/>
+          <w:color w:val="00B050"/>
           <w:sz w:val="28"/>
           <w:lang w:val="en-US"/>
         </w:rPr>
@@ -4271,6 +4286,7 @@
       <w:r>
         <w:rPr>
           <w:i/>
+          <w:color w:val="00B050"/>
           <w:sz w:val="28"/>
           <w:lang w:val="en-US"/>
         </w:rPr>
@@ -4279,6 +4295,7 @@
       <w:r>
         <w:rPr>
           <w:i/>
+          <w:color w:val="00B050"/>
           <w:sz w:val="28"/>
           <w:lang w:val="en-US"/>
         </w:rPr>
@@ -4287,6 +4304,7 @@
       <w:r>
         <w:rPr>
           <w:i/>
+          <w:color w:val="00B050"/>
           <w:sz w:val="28"/>
           <w:lang w:val="en-US"/>
         </w:rPr>
@@ -4295,6 +4313,7 @@
       <w:r>
         <w:rPr>
           <w:i/>
+          <w:color w:val="00B050"/>
           <w:sz w:val="28"/>
           <w:lang w:val="en-US"/>
         </w:rPr>
@@ -4303,6 +4322,7 @@
       <w:r>
         <w:rPr>
           <w:i/>
+          <w:color w:val="00B050"/>
           <w:sz w:val="28"/>
           <w:lang w:val="en-US"/>
         </w:rPr>
@@ -4311,6 +4331,7 @@
       <w:r>
         <w:rPr>
           <w:i/>
+          <w:color w:val="00B050"/>
           <w:sz w:val="28"/>
           <w:lang w:val="en-US"/>
         </w:rPr>
@@ -4329,6 +4350,7 @@
           <w:b/>
           <w:bCs/>
           <w:iCs/>
+          <w:color w:val="00B050"/>
           <w:sz w:val="36"/>
           <w:szCs w:val="36"/>
           <w:lang w:val="en-US"/>
@@ -4339,6 +4361,7 @@
           <w:b/>
           <w:bCs/>
           <w:iCs/>
+          <w:color w:val="00B050"/>
           <w:sz w:val="36"/>
           <w:szCs w:val="36"/>
           <w:lang w:val="en-US"/>
@@ -4351,13 +4374,15 @@
         <w:spacing w:after="120" w:line="240" w:lineRule="auto"/>
         <w:rPr>
           <w:i/>
-          <w:sz w:val="28"/>
-          <w:lang w:val="en-US"/>
-        </w:rPr>
-      </w:pPr>
-      <w:r>
-        <w:rPr>
-          <w:i/>
+          <w:color w:val="00B050"/>
+          <w:sz w:val="28"/>
+          <w:lang w:val="en-US"/>
+        </w:rPr>
+      </w:pPr>
+      <w:r>
+        <w:rPr>
+          <w:i/>
+          <w:color w:val="00B050"/>
           <w:sz w:val="28"/>
           <w:lang w:val="en-US"/>
         </w:rPr>
@@ -4369,6 +4394,7 @@
         <w:spacing w:after="120" w:line="240" w:lineRule="auto"/>
         <w:rPr>
           <w:i/>
+          <w:color w:val="00B050"/>
           <w:sz w:val="24"/>
           <w:szCs w:val="24"/>
           <w:lang w:val="en-US"/>
@@ -4379,6 +4405,7 @@
           <w:rPr>
             <w:rStyle w:val="Hyperlink"/>
             <w:i/>
+            <w:color w:val="00B050"/>
             <w:sz w:val="24"/>
             <w:szCs w:val="24"/>
             <w:lang w:val="en-US"/>
@@ -4389,6 +4416,7 @@
       <w:r>
         <w:rPr>
           <w:i/>
+          <w:color w:val="00B050"/>
           <w:sz w:val="24"/>
           <w:szCs w:val="24"/>
           <w:lang w:val="en-US"/>
@@ -4399,6 +4427,7 @@
       <w:r>
         <w:rPr>
           <w:i/>
+          <w:color w:val="00B050"/>
           <w:sz w:val="24"/>
           <w:szCs w:val="24"/>
           <w:lang w:val="en-US"/>
@@ -4408,6 +4437,7 @@
       <w:r>
         <w:rPr>
           <w:i/>
+          <w:color w:val="00B050"/>
           <w:sz w:val="24"/>
           <w:szCs w:val="24"/>
           <w:lang w:val="en-US"/>
@@ -4418,6 +4448,7 @@
       <w:r>
         <w:rPr>
           <w:i/>
+          <w:color w:val="00B050"/>
           <w:sz w:val="24"/>
           <w:szCs w:val="24"/>
           <w:lang w:val="en-US"/>
@@ -4437,6 +4468,7 @@
           <w:b/>
           <w:bCs/>
           <w:iCs/>
+          <w:color w:val="00B050"/>
           <w:sz w:val="36"/>
           <w:szCs w:val="36"/>
           <w:lang w:val="en-US"/>
@@ -4447,6 +4479,7 @@
           <w:b/>
           <w:bCs/>
           <w:iCs/>
+          <w:color w:val="00B050"/>
           <w:sz w:val="36"/>
           <w:szCs w:val="36"/>
           <w:lang w:val="en-US"/>
@@ -4458,6 +4491,7 @@
           <w:b/>
           <w:bCs/>
           <w:iCs/>
+          <w:color w:val="00B050"/>
           <w:sz w:val="36"/>
           <w:szCs w:val="36"/>
           <w:lang w:val="en-US"/>
@@ -4469,6 +4503,7 @@
           <w:b/>
           <w:bCs/>
           <w:iCs/>
+          <w:color w:val="00B050"/>
           <w:sz w:val="36"/>
           <w:szCs w:val="36"/>
           <w:lang w:val="en-US"/>
@@ -4480,6 +4515,7 @@
           <w:b/>
           <w:bCs/>
           <w:iCs/>
+          <w:color w:val="00B050"/>
           <w:sz w:val="36"/>
           <w:szCs w:val="36"/>
           <w:lang w:val="en-US"/>
@@ -4491,6 +4527,7 @@
           <w:b/>
           <w:bCs/>
           <w:iCs/>
+          <w:color w:val="00B050"/>
           <w:sz w:val="36"/>
           <w:szCs w:val="36"/>
           <w:lang w:val="en-US"/>
@@ -4504,6 +4541,7 @@
         <w:rPr>
           <w:rStyle w:val="Hyperlink"/>
           <w:i/>
+          <w:color w:val="00B050"/>
           <w:sz w:val="24"/>
           <w:szCs w:val="24"/>
           <w:lang w:val="en-US"/>
@@ -4514,6 +4552,7 @@
           <w:rPr>
             <w:rStyle w:val="Hyperlink"/>
             <w:i/>
+            <w:color w:val="00B050"/>
             <w:sz w:val="24"/>
             <w:szCs w:val="24"/>
             <w:lang w:val="en-US"/>
@@ -4522,6 +4561,7 @@
         </w:r>
       </w:hyperlink>
     </w:p>
+    <w:bookmarkEnd w:id="0"/>
     <w:p>
       <w:pPr>
         <w:spacing w:after="120" w:line="240" w:lineRule="auto"/>

</xml_diff>